<commit_message>
added docker hub link
</commit_message>
<xml_diff>
--- a/resume.docx
+++ b/resume.docx
@@ -9,7 +9,14 @@
         <w:ind w:left="0" w:right="0" w:hanging="0"/>
         <w:contextualSpacing/>
         <w:jc w:val="center"/>
-        <w:rPr/>
+        <w:rPr>
+          <w:rFonts w:ascii="Calibri" w:hAnsi="Calibri" w:cs="Arial"/>
+          <w:b w:val="false"/>
+          <w:b w:val="false"/>
+          <w:bCs w:val="false"/>
+          <w:sz w:val="20"/>
+          <w:szCs w:val="20"/>
+        </w:rPr>
       </w:pPr>
       <w:r>
         <w:rPr>
@@ -39,7 +46,57 @@
           <w:sz w:val="20"/>
           <w:szCs w:val="20"/>
         </w:rPr>
-        <w:t>https:// www dot Linkedin dot Com/ in/ max-hougas/</w:t>
+        <w:t xml:space="preserve">McFarland, Wisconsin </w:t>
+      </w:r>
+      <w:r>
+        <w:rPr>
+          <w:rFonts w:cs="Arial" w:ascii="Calibri" w:hAnsi="Calibri"/>
+          <w:b w:val="false"/>
+          <w:bCs w:val="false"/>
+          <w:sz w:val="20"/>
+          <w:szCs w:val="20"/>
+        </w:rPr>
+        <w:t>|</w:t>
+      </w:r>
+      <w:r>
+        <w:rPr>
+          <w:rFonts w:cs="Arial" w:ascii="Calibri" w:hAnsi="Calibri"/>
+          <w:b w:val="false"/>
+          <w:bCs w:val="false"/>
+          <w:sz w:val="20"/>
+          <w:szCs w:val="20"/>
+        </w:rPr>
+        <w:t xml:space="preserve">| </w:t>
+      </w:r>
+      <w:r>
+        <w:rPr>
+          <w:rFonts w:cs="Arial" w:ascii="Calibri" w:hAnsi="Calibri"/>
+          <w:b w:val="false"/>
+          <w:bCs w:val="false"/>
+          <w:sz w:val="20"/>
+          <w:szCs w:val="20"/>
+        </w:rPr>
+        <w:t xml:space="preserve">608 669 7557 </w:t>
+      </w:r>
+      <w:r>
+        <w:rPr>
+          <w:rFonts w:cs="Arial" w:ascii="Calibri" w:hAnsi="Calibri"/>
+          <w:b w:val="false"/>
+          <w:bCs w:val="false"/>
+          <w:sz w:val="20"/>
+          <w:szCs w:val="20"/>
+        </w:rPr>
+        <w:t xml:space="preserve">|| </w:t>
+      </w:r>
+      <w:r>
+        <w:rPr>
+          <w:rFonts w:cs="Arial" w:ascii="Calibri" w:hAnsi="Calibri"/>
+          <w:b w:val="false"/>
+          <w:bCs w:val="false"/>
+          <w:sz w:val="20"/>
+          <w:szCs w:val="20"/>
+        </w:rPr>
+        <w:t>max dot hougas at gmail dot com</w:t>
       </w:r>
     </w:p>
     <w:p>
@@ -59,7 +116,47 @@
           <w:sz w:val="20"/>
           <w:szCs w:val="20"/>
         </w:rPr>
-        <w:t>https:// www dot github dot com/ maxhougas</w:t>
+        <w:t>https:// www dot Linkedin dot Com/ in/ max-hougas/</w:t>
+      </w:r>
+    </w:p>
+    <w:p>
+      <w:pPr>
+        <w:pStyle w:val="ListParagraph"/>
+        <w:spacing w:lineRule="auto" w:line="240" w:before="72" w:after="72"/>
+        <w:ind w:left="0" w:right="0" w:hanging="0"/>
+        <w:contextualSpacing/>
+        <w:jc w:val="center"/>
+        <w:rPr/>
+      </w:pPr>
+      <w:r>
+        <w:rPr>
+          <w:rFonts w:cs="Arial" w:ascii="Calibri" w:hAnsi="Calibri"/>
+          <w:b w:val="false"/>
+          <w:bCs w:val="false"/>
+          <w:sz w:val="20"/>
+          <w:szCs w:val="20"/>
+        </w:rPr>
+        <w:t xml:space="preserve">https:// www dot github dot com/ maxhougas </w:t>
+      </w:r>
+      <w:r>
+        <w:rPr>
+          <w:rFonts w:cs="Arial" w:ascii="Calibri" w:hAnsi="Calibri"/>
+          <w:b w:val="false"/>
+          <w:bCs w:val="false"/>
+          <w:sz w:val="20"/>
+          <w:szCs w:val="20"/>
+        </w:rPr>
+        <w:t xml:space="preserve">|| https:// hub dot docker dot com/ u/ maxhougas </w:t>
+      </w:r>
+      <w:r>
+        <w:rPr>
+          <w:rFonts w:cs="Arial" w:ascii="Calibri" w:hAnsi="Calibri"/>
+          <w:b w:val="false"/>
+          <w:bCs w:val="false"/>
+          <w:sz w:val="20"/>
+          <w:szCs w:val="20"/>
+        </w:rPr>
+        <w:t>|| http:// monkeysinc dot net</w:t>
       </w:r>
     </w:p>
     <w:p>
@@ -119,8 +216,10 @@
     <w:p>
       <w:pPr>
         <w:pStyle w:val="ListParagraph"/>
-        <w:spacing w:lineRule="auto" w:line="240" w:before="72" w:after="72"/>
-        <w:ind w:left="0" w:right="0" w:hanging="0"/>
+        <w:widowControl/>
+        <w:bidi w:val="0"/>
+        <w:spacing w:lineRule="auto" w:line="240" w:before="72" w:after="72"/>
+        <w:ind w:left="180" w:right="0" w:hanging="0"/>
         <w:contextualSpacing/>
         <w:jc w:val="left"/>
         <w:rPr>
@@ -205,12 +304,10 @@
         <w:overflowPunct w:val="true"/>
         <w:bidi w:val="0"/>
         <w:spacing w:lineRule="auto" w:line="240" w:before="72" w:after="72"/>
-        <w:ind w:left="0" w:right="0" w:hanging="0"/>
-        <w:contextualSpacing/>
-        <w:jc w:val="left"/>
-        <w:rPr>
-          <w:rFonts w:ascii="Calibri" w:hAnsi="Calibri"/>
-        </w:rPr>
+        <w:ind w:left="180" w:right="0" w:hanging="0"/>
+        <w:contextualSpacing/>
+        <w:jc w:val="left"/>
+        <w:rPr/>
       </w:pPr>
       <w:r>
         <w:rPr>
@@ -230,17 +327,183 @@
           <w:sz w:val="20"/>
           <w:szCs w:val="20"/>
         </w:rPr>
-        <w:t>: C, C++, Java, MySQL, PHP, HTML</w:t>
-      </w:r>
-    </w:p>
-    <w:p>
-      <w:pPr>
-        <w:pStyle w:val="ListParagraph"/>
-        <w:widowControl/>
-        <w:overflowPunct w:val="true"/>
-        <w:bidi w:val="0"/>
-        <w:spacing w:lineRule="auto" w:line="240" w:before="72" w:after="72"/>
-        <w:ind w:left="0" w:right="0" w:hanging="0"/>
+        <w:t xml:space="preserve">: C, C++, Java, MySQL, PHP, HTML, </w:t>
+      </w:r>
+      <w:r>
+        <w:rPr>
+          <w:rFonts w:cs="Arial" w:ascii="Calibri" w:hAnsi="Calibri"/>
+          <w:b w:val="false"/>
+          <w:bCs w:val="false"/>
+          <w:sz w:val="20"/>
+          <w:szCs w:val="20"/>
+        </w:rPr>
+        <w:t xml:space="preserve">Python, Bash, </w:t>
+      </w:r>
+      <w:r>
+        <w:rPr>
+          <w:rFonts w:cs="Arial" w:ascii="Calibri" w:hAnsi="Calibri"/>
+          <w:b w:val="false"/>
+          <w:bCs w:val="false"/>
+          <w:sz w:val="20"/>
+          <w:szCs w:val="20"/>
+        </w:rPr>
+        <w:t>JavaScript</w:t>
+      </w:r>
+    </w:p>
+    <w:p>
+      <w:pPr>
+        <w:pStyle w:val="ListParagraph"/>
+        <w:widowControl/>
+        <w:overflowPunct w:val="true"/>
+        <w:bidi w:val="0"/>
+        <w:spacing w:lineRule="auto" w:line="240" w:before="72" w:after="72"/>
+        <w:ind w:left="180" w:right="0" w:hanging="0"/>
+        <w:contextualSpacing/>
+        <w:jc w:val="left"/>
+        <w:rPr/>
+      </w:pPr>
+      <w:r>
+        <w:rPr>
+          <w:rFonts w:cs="Arial" w:ascii="Calibri" w:hAnsi="Calibri"/>
+          <w:b/>
+          <w:bCs/>
+          <w:sz w:val="20"/>
+          <w:szCs w:val="20"/>
+        </w:rPr>
+        <w:t>Linux network tools:</w:t>
+      </w:r>
+      <w:r>
+        <w:rPr>
+          <w:rFonts w:cs="Arial" w:ascii="Calibri" w:hAnsi="Calibri"/>
+          <w:b w:val="false"/>
+          <w:bCs w:val="false"/>
+          <w:sz w:val="20"/>
+          <w:szCs w:val="20"/>
+        </w:rPr>
+        <w:t xml:space="preserve"> nmap, netstat, ssh, openvpn</w:t>
+      </w:r>
+    </w:p>
+    <w:p>
+      <w:pPr>
+        <w:pStyle w:val="ListParagraph"/>
+        <w:widowControl/>
+        <w:overflowPunct w:val="true"/>
+        <w:bidi w:val="0"/>
+        <w:spacing w:lineRule="auto" w:line="240" w:before="72" w:after="72"/>
+        <w:ind w:left="180" w:right="0" w:hanging="0"/>
+        <w:contextualSpacing/>
+        <w:jc w:val="left"/>
+        <w:rPr>
+          <w:rFonts w:ascii="Calibri" w:hAnsi="Calibri"/>
+        </w:rPr>
+      </w:pPr>
+      <w:r>
+        <w:rPr>
+          <w:rFonts w:cs="Arial" w:ascii="Calibri" w:hAnsi="Calibri"/>
+          <w:b/>
+          <w:bCs/>
+          <w:sz w:val="20"/>
+          <w:szCs w:val="20"/>
+        </w:rPr>
+        <w:t>Secruity tools:</w:t>
+      </w:r>
+      <w:r>
+        <w:rPr>
+          <w:rFonts w:cs="Arial" w:ascii="Calibri" w:hAnsi="Calibri"/>
+          <w:b w:val="false"/>
+          <w:bCs w:val="false"/>
+          <w:sz w:val="20"/>
+          <w:szCs w:val="20"/>
+        </w:rPr>
+        <w:t xml:space="preserve"> Surricata, Snort, pfSense, ClamAV</w:t>
+      </w:r>
+    </w:p>
+    <w:p>
+      <w:pPr>
+        <w:pStyle w:val="ListParagraph"/>
+        <w:widowControl/>
+        <w:overflowPunct w:val="true"/>
+        <w:bidi w:val="0"/>
+        <w:spacing w:lineRule="auto" w:line="240" w:before="72" w:after="72"/>
+        <w:ind w:left="180" w:right="0" w:hanging="0"/>
+        <w:contextualSpacing/>
+        <w:jc w:val="left"/>
+        <w:rPr/>
+      </w:pPr>
+      <w:r>
+        <w:rPr>
+          <w:rFonts w:cs="Arial" w:ascii="Calibri" w:hAnsi="Calibri"/>
+          <w:b/>
+          <w:bCs/>
+          <w:sz w:val="20"/>
+          <w:szCs w:val="20"/>
+        </w:rPr>
+        <w:t>Operating systems:</w:t>
+      </w:r>
+      <w:r>
+        <w:rPr>
+          <w:rFonts w:cs="Arial" w:ascii="Calibri" w:hAnsi="Calibri"/>
+          <w:b w:val="false"/>
+          <w:bCs w:val="false"/>
+          <w:sz w:val="20"/>
+          <w:szCs w:val="20"/>
+        </w:rPr>
+        <w:t xml:space="preserve"> Windows 7, Windows 10, Debian, Kali, Ubuntu, SuSE, Fedora, Solaris, </w:t>
+      </w:r>
+      <w:r>
+        <w:rPr>
+          <w:rFonts w:cs="Arial" w:ascii="Calibri" w:hAnsi="Calibri"/>
+          <w:b w:val="false"/>
+          <w:bCs w:val="false"/>
+          <w:sz w:val="20"/>
+          <w:szCs w:val="20"/>
+        </w:rPr>
+        <w:t>Cisco IOS</w:t>
+      </w:r>
+    </w:p>
+    <w:p>
+      <w:pPr>
+        <w:pStyle w:val="ListParagraph"/>
+        <w:widowControl/>
+        <w:overflowPunct w:val="true"/>
+        <w:bidi w:val="0"/>
+        <w:spacing w:lineRule="auto" w:line="240" w:before="72" w:after="72"/>
+        <w:ind w:left="180" w:right="0" w:hanging="0"/>
+        <w:contextualSpacing/>
+        <w:jc w:val="left"/>
+        <w:rPr>
+          <w:rFonts w:ascii="Calibri" w:hAnsi="Calibri"/>
+        </w:rPr>
+      </w:pPr>
+      <w:r>
+        <w:rPr>
+          <w:rFonts w:cs="Arial" w:ascii="Calibri" w:hAnsi="Calibri"/>
+          <w:b/>
+          <w:bCs/>
+          <w:sz w:val="20"/>
+          <w:szCs w:val="20"/>
+        </w:rPr>
+        <w:t>Office software:</w:t>
+      </w:r>
+      <w:r>
+        <w:rPr>
+          <w:rFonts w:cs="Arial" w:ascii="Calibri" w:hAnsi="Calibri"/>
+          <w:b w:val="false"/>
+          <w:bCs w:val="false"/>
+          <w:sz w:val="20"/>
+          <w:szCs w:val="20"/>
+        </w:rPr>
+        <w:t xml:space="preserve"> Word, Excel, Powerpoint, LibreOffice</w:t>
+      </w:r>
+    </w:p>
+    <w:p>
+      <w:pPr>
+        <w:pStyle w:val="ListParagraph"/>
+        <w:widowControl/>
+        <w:overflowPunct w:val="true"/>
+        <w:bidi w:val="0"/>
+        <w:spacing w:lineRule="auto" w:line="240" w:before="72" w:after="72"/>
+        <w:ind w:left="180" w:right="0" w:hanging="0"/>
         <w:contextualSpacing/>
         <w:jc w:val="left"/>
         <w:rPr>
@@ -260,17 +523,17 @@
           <w:sz w:val="20"/>
           <w:szCs w:val="20"/>
         </w:rPr>
-        <w:t>Cisco IOS</w:t>
-      </w:r>
-    </w:p>
-    <w:p>
-      <w:pPr>
-        <w:pStyle w:val="ListParagraph"/>
-        <w:widowControl/>
-        <w:overflowPunct w:val="true"/>
-        <w:bidi w:val="0"/>
-        <w:spacing w:lineRule="auto" w:line="240" w:before="72" w:after="72"/>
-        <w:ind w:left="0" w:right="0" w:hanging="0"/>
+        <w:t>Small team leadership</w:t>
+      </w:r>
+    </w:p>
+    <w:p>
+      <w:pPr>
+        <w:pStyle w:val="ListParagraph"/>
+        <w:widowControl/>
+        <w:overflowPunct w:val="true"/>
+        <w:bidi w:val="0"/>
+        <w:spacing w:lineRule="auto" w:line="240" w:before="72" w:after="72"/>
+        <w:ind w:left="180" w:right="0" w:hanging="0"/>
         <w:contextualSpacing/>
         <w:jc w:val="left"/>
         <w:rPr>
@@ -285,17 +548,17 @@
           <w:sz w:val="20"/>
           <w:szCs w:val="20"/>
         </w:rPr>
-        <w:t>Linux network tools:</w:t>
-      </w:r>
-      <w:r>
-        <w:rPr>
-          <w:rFonts w:cs="Arial" w:ascii="Calibri" w:hAnsi="Calibri"/>
-          <w:b w:val="false"/>
-          <w:bCs w:val="false"/>
-          <w:sz w:val="20"/>
-          <w:szCs w:val="20"/>
-        </w:rPr>
-        <w:t xml:space="preserve"> nmap, netstat, ssh, openvpn</w:t>
+        <w:t>Misc:</w:t>
+      </w:r>
+      <w:r>
+        <w:rPr>
+          <w:rFonts w:cs="Arial" w:ascii="Calibri" w:hAnsi="Calibri"/>
+          <w:b w:val="false"/>
+          <w:bCs w:val="false"/>
+          <w:sz w:val="20"/>
+          <w:szCs w:val="20"/>
+        </w:rPr>
+        <w:t xml:space="preserve"> hand tools, welding, fast turnaround times, changing objectives</w:t>
       </w:r>
     </w:p>
     <w:p>
@@ -307,30 +570,25 @@
         <w:spacing w:lineRule="auto" w:line="240" w:before="72" w:after="72"/>
         <w:ind w:left="0" w:right="0" w:hanging="0"/>
         <w:contextualSpacing/>
-        <w:jc w:val="left"/>
-        <w:rPr>
-          <w:rFonts w:ascii="Calibri" w:hAnsi="Calibri"/>
-        </w:rPr>
-      </w:pPr>
-      <w:r>
-        <w:rPr>
-          <w:rFonts w:cs="Arial" w:ascii="Calibri" w:hAnsi="Calibri"/>
-          <w:b/>
-          <w:bCs/>
-          <w:sz w:val="20"/>
-          <w:szCs w:val="20"/>
-        </w:rPr>
-        <w:t>Secruity tools:</w:t>
-      </w:r>
-      <w:r>
-        <w:rPr>
-          <w:rFonts w:cs="Arial" w:ascii="Calibri" w:hAnsi="Calibri"/>
-          <w:b w:val="false"/>
-          <w:bCs w:val="false"/>
-          <w:sz w:val="20"/>
-          <w:szCs w:val="20"/>
-        </w:rPr>
-        <w:t xml:space="preserve"> Surricata, Snort, pfSense, ClamAV</w:t>
+        <w:jc w:val="center"/>
+        <w:rPr>
+          <w:rFonts w:ascii="Calibri" w:hAnsi="Calibri" w:cs="Arial"/>
+          <w:b w:val="false"/>
+          <w:b w:val="false"/>
+          <w:bCs w:val="false"/>
+          <w:sz w:val="20"/>
+          <w:szCs w:val="20"/>
+        </w:rPr>
+      </w:pPr>
+      <w:r>
+        <w:rPr>
+          <w:rFonts w:cs="Arial" w:ascii="Calibri" w:hAnsi="Calibri"/>
+          <w:b w:val="false"/>
+          <w:bCs w:val="false"/>
+          <w:sz w:val="20"/>
+          <w:szCs w:val="20"/>
+        </w:rPr>
+        <w:t>________________________</w:t>
       </w:r>
     </w:p>
     <w:p>
@@ -342,175 +600,8 @@
         <w:spacing w:lineRule="auto" w:line="240" w:before="72" w:after="72"/>
         <w:ind w:left="0" w:right="0" w:hanging="0"/>
         <w:contextualSpacing/>
-        <w:jc w:val="left"/>
-        <w:rPr>
-          <w:rFonts w:ascii="Calibri" w:hAnsi="Calibri"/>
-        </w:rPr>
-      </w:pPr>
-      <w:r>
-        <w:rPr>
-          <w:rFonts w:cs="Arial" w:ascii="Calibri" w:hAnsi="Calibri"/>
-          <w:b/>
-          <w:bCs/>
-          <w:sz w:val="20"/>
-          <w:szCs w:val="20"/>
-        </w:rPr>
-        <w:t>Operating systems:</w:t>
-      </w:r>
-      <w:r>
-        <w:rPr>
-          <w:rFonts w:cs="Arial" w:ascii="Calibri" w:hAnsi="Calibri"/>
-          <w:b w:val="false"/>
-          <w:bCs w:val="false"/>
-          <w:sz w:val="20"/>
-          <w:szCs w:val="20"/>
-        </w:rPr>
-        <w:t xml:space="preserve"> Windows 7, Windows 10, Debian, Kali, Ubuntu, SuSE, Fedora, Solaris</w:t>
-      </w:r>
-    </w:p>
-    <w:p>
-      <w:pPr>
-        <w:pStyle w:val="ListParagraph"/>
-        <w:widowControl/>
-        <w:overflowPunct w:val="true"/>
-        <w:bidi w:val="0"/>
-        <w:spacing w:lineRule="auto" w:line="240" w:before="72" w:after="72"/>
-        <w:ind w:left="0" w:right="0" w:hanging="0"/>
-        <w:contextualSpacing/>
-        <w:jc w:val="left"/>
-        <w:rPr>
-          <w:rFonts w:ascii="Calibri" w:hAnsi="Calibri"/>
-        </w:rPr>
-      </w:pPr>
-      <w:r>
-        <w:rPr>
-          <w:rFonts w:cs="Arial" w:ascii="Calibri" w:hAnsi="Calibri"/>
-          <w:b/>
-          <w:bCs/>
-          <w:sz w:val="20"/>
-          <w:szCs w:val="20"/>
-        </w:rPr>
-        <w:t>Office software:</w:t>
-      </w:r>
-      <w:r>
-        <w:rPr>
-          <w:rFonts w:cs="Arial" w:ascii="Calibri" w:hAnsi="Calibri"/>
-          <w:b w:val="false"/>
-          <w:bCs w:val="false"/>
-          <w:sz w:val="20"/>
-          <w:szCs w:val="20"/>
-        </w:rPr>
-        <w:t xml:space="preserve"> Word, Excel, Powerpoint, LibreOffice</w:t>
-      </w:r>
-    </w:p>
-    <w:p>
-      <w:pPr>
-        <w:pStyle w:val="ListParagraph"/>
-        <w:widowControl/>
-        <w:overflowPunct w:val="true"/>
-        <w:bidi w:val="0"/>
-        <w:spacing w:lineRule="auto" w:line="240" w:before="72" w:after="72"/>
-        <w:ind w:left="0" w:right="0" w:hanging="0"/>
-        <w:contextualSpacing/>
-        <w:jc w:val="left"/>
-        <w:rPr>
-          <w:rFonts w:ascii="Calibri" w:hAnsi="Calibri" w:cs="Arial"/>
-          <w:b/>
-          <w:b/>
-          <w:bCs/>
-          <w:sz w:val="20"/>
-          <w:szCs w:val="20"/>
-        </w:rPr>
-      </w:pPr>
-      <w:r>
-        <w:rPr>
-          <w:rFonts w:cs="Arial" w:ascii="Calibri" w:hAnsi="Calibri"/>
-          <w:b/>
-          <w:bCs/>
-          <w:sz w:val="20"/>
-          <w:szCs w:val="20"/>
-        </w:rPr>
-        <w:t>Small team leadership</w:t>
-      </w:r>
-    </w:p>
-    <w:p>
-      <w:pPr>
-        <w:pStyle w:val="ListParagraph"/>
-        <w:widowControl/>
-        <w:overflowPunct w:val="true"/>
-        <w:bidi w:val="0"/>
-        <w:spacing w:lineRule="auto" w:line="240" w:before="72" w:after="72"/>
-        <w:ind w:left="0" w:right="0" w:hanging="0"/>
-        <w:contextualSpacing/>
-        <w:jc w:val="left"/>
-        <w:rPr>
-          <w:rFonts w:ascii="Calibri" w:hAnsi="Calibri"/>
-        </w:rPr>
-      </w:pPr>
-      <w:r>
-        <w:rPr>
-          <w:rFonts w:cs="Arial" w:ascii="Calibri" w:hAnsi="Calibri"/>
-          <w:b/>
-          <w:bCs/>
-          <w:sz w:val="20"/>
-          <w:szCs w:val="20"/>
-        </w:rPr>
-        <w:t>Misc:</w:t>
-      </w:r>
-      <w:r>
-        <w:rPr>
-          <w:rFonts w:cs="Arial" w:ascii="Calibri" w:hAnsi="Calibri"/>
-          <w:b w:val="false"/>
-          <w:bCs w:val="false"/>
-          <w:sz w:val="20"/>
-          <w:szCs w:val="20"/>
-        </w:rPr>
-        <w:t xml:space="preserve"> hand tools, welding, fast turnaround times, changing objectives</w:t>
-      </w:r>
-    </w:p>
-    <w:p>
-      <w:pPr>
-        <w:pStyle w:val="ListParagraph"/>
-        <w:widowControl/>
-        <w:overflowPunct w:val="true"/>
-        <w:bidi w:val="0"/>
-        <w:spacing w:lineRule="auto" w:line="240" w:before="72" w:after="72"/>
-        <w:ind w:left="0" w:right="0" w:hanging="0"/>
-        <w:contextualSpacing/>
         <w:jc w:val="center"/>
-        <w:rPr>
-          <w:rFonts w:ascii="Calibri" w:hAnsi="Calibri" w:cs="Arial"/>
-          <w:b w:val="false"/>
-          <w:b w:val="false"/>
-          <w:bCs w:val="false"/>
-          <w:sz w:val="20"/>
-          <w:szCs w:val="20"/>
-        </w:rPr>
-      </w:pPr>
-      <w:r>
-        <w:rPr>
-          <w:rFonts w:cs="Arial" w:ascii="Calibri" w:hAnsi="Calibri"/>
-          <w:b w:val="false"/>
-          <w:bCs w:val="false"/>
-          <w:sz w:val="20"/>
-          <w:szCs w:val="20"/>
-        </w:rPr>
-        <w:t>________________________</w:t>
-      </w:r>
-    </w:p>
-    <w:p>
-      <w:pPr>
-        <w:pStyle w:val="ListParagraph"/>
-        <w:widowControl/>
-        <w:overflowPunct w:val="true"/>
-        <w:bidi w:val="0"/>
-        <w:spacing w:lineRule="auto" w:line="240" w:before="72" w:after="72"/>
-        <w:ind w:left="0" w:right="0" w:hanging="0"/>
-        <w:contextualSpacing/>
-        <w:jc w:val="center"/>
-        <w:rPr>
-          <w:rFonts w:ascii="Calibri" w:hAnsi="Calibri"/>
-        </w:rPr>
+        <w:rPr/>
       </w:pPr>
       <w:r>
         <w:rPr>
@@ -527,6 +618,193 @@
       <w:pPr>
         <w:pStyle w:val="ListParagraph"/>
         <w:widowControl/>
+        <w:tabs>
+          <w:tab w:val="clear" w:pos="720"/>
+          <w:tab w:val="left" w:pos="8640" w:leader="none"/>
+        </w:tabs>
+        <w:overflowPunct w:val="true"/>
+        <w:bidi w:val="0"/>
+        <w:spacing w:lineRule="auto" w:line="240" w:before="72" w:after="72"/>
+        <w:ind w:left="180" w:right="0" w:hanging="0"/>
+        <w:contextualSpacing/>
+        <w:jc w:val="left"/>
+        <w:rPr>
+          <w:sz w:val="20"/>
+          <w:szCs w:val="20"/>
+        </w:rPr>
+      </w:pPr>
+      <w:r>
+        <w:rPr>
+          <w:rFonts w:cs="Arial" w:ascii="Calibri" w:hAnsi="Calibri"/>
+          <w:b/>
+          <w:bCs/>
+          <w:sz w:val="20"/>
+          <w:szCs w:val="20"/>
+        </w:rPr>
+        <w:t>VPS Administration</w:t>
+      </w:r>
+      <w:r>
+        <w:rPr>
+          <w:rFonts w:cs="Arial" w:ascii="Calibri" w:hAnsi="Calibri"/>
+          <w:b w:val="false"/>
+          <w:bCs w:val="false"/>
+          <w:sz w:val="20"/>
+          <w:szCs w:val="20"/>
+        </w:rPr>
+        <w:t xml:space="preserve"> | </w:t>
+      </w:r>
+      <w:r>
+        <w:rPr>
+          <w:rFonts w:cs="Arial" w:ascii="Calibri" w:hAnsi="Calibri"/>
+          <w:b w:val="false"/>
+          <w:bCs w:val="false"/>
+          <w:sz w:val="20"/>
+          <w:szCs w:val="20"/>
+        </w:rPr>
+        <w:t xml:space="preserve">Solo project </w:t>
+      </w:r>
+      <w:r>
+        <w:rPr>
+          <w:rFonts w:cs="Arial" w:ascii="Calibri" w:hAnsi="Calibri"/>
+          <w:b w:val="false"/>
+          <w:bCs w:val="false"/>
+          <w:sz w:val="20"/>
+          <w:szCs w:val="20"/>
+        </w:rPr>
+        <w:t xml:space="preserve">| </w:t>
+      </w:r>
+      <w:r>
+        <w:rPr>
+          <w:rFonts w:cs="Arial" w:ascii="Calibri" w:hAnsi="Calibri"/>
+          <w:b w:val="false"/>
+          <w:bCs w:val="false"/>
+          <w:sz w:val="20"/>
+          <w:szCs w:val="20"/>
+        </w:rPr>
+        <w:t xml:space="preserve">http:// monkeysinc dot net </w:t>
+      </w:r>
+      <w:r>
+        <w:rPr>
+          <w:rFonts w:cs="Arial" w:ascii="Calibri" w:hAnsi="Calibri"/>
+          <w:b w:val="false"/>
+          <w:bCs w:val="false"/>
+          <w:sz w:val="20"/>
+          <w:szCs w:val="20"/>
+        </w:rPr>
+        <w:t>|</w:t>
+      </w:r>
+      <w:r>
+        <w:rPr>
+          <w:rFonts w:cs="Arial" w:ascii="Calibri" w:hAnsi="Calibri"/>
+          <w:b w:val="false"/>
+          <w:bCs w:val="false"/>
+          <w:sz w:val="20"/>
+          <w:szCs w:val="20"/>
+        </w:rPr>
+        <w:t xml:space="preserve"> </w:t>
+      </w:r>
+      <w:r>
+        <w:rPr>
+          <w:rFonts w:cs="Arial" w:ascii="Calibri" w:hAnsi="Calibri"/>
+          <w:b w:val="false"/>
+          <w:bCs w:val="false"/>
+          <w:sz w:val="20"/>
+          <w:szCs w:val="20"/>
+        </w:rPr>
+        <w:t>293 days uptime</w:t>
+      </w:r>
+      <w:r>
+        <w:rPr>
+          <w:rFonts w:cs="Arial" w:ascii="Calibri" w:hAnsi="Calibri"/>
+          <w:b w:val="false"/>
+          <w:bCs w:val="false"/>
+          <w:sz w:val="20"/>
+          <w:szCs w:val="20"/>
+        </w:rPr>
+        <w:tab/>
+        <w:t xml:space="preserve">AUG 2022 – </w:t>
+      </w:r>
+      <w:r>
+        <w:rPr>
+          <w:rFonts w:cs="Arial" w:ascii="Calibri" w:hAnsi="Calibri"/>
+          <w:b w:val="false"/>
+          <w:bCs w:val="false"/>
+          <w:sz w:val="20"/>
+          <w:szCs w:val="20"/>
+        </w:rPr>
+        <w:t>Present</w:t>
+      </w:r>
+    </w:p>
+    <w:p>
+      <w:pPr>
+        <w:pStyle w:val="ListParagraph"/>
+        <w:widowControl/>
+        <w:numPr>
+          <w:ilvl w:val="1"/>
+          <w:numId w:val="4"/>
+        </w:numPr>
+        <w:tabs>
+          <w:tab w:val="clear" w:pos="720"/>
+          <w:tab w:val="left" w:pos="8640" w:leader="none"/>
+        </w:tabs>
+        <w:overflowPunct w:val="true"/>
+        <w:bidi w:val="0"/>
+        <w:spacing w:lineRule="auto" w:line="240" w:before="72" w:after="72"/>
+        <w:contextualSpacing/>
+        <w:jc w:val="left"/>
+        <w:rPr>
+          <w:sz w:val="20"/>
+          <w:szCs w:val="20"/>
+        </w:rPr>
+      </w:pPr>
+      <w:r>
+        <w:rPr>
+          <w:rFonts w:cs="Arial" w:ascii="Calibri" w:hAnsi="Calibri"/>
+          <w:b w:val="false"/>
+          <w:bCs w:val="false"/>
+          <w:sz w:val="20"/>
+          <w:szCs w:val="20"/>
+        </w:rPr>
+        <w:t>Debian operating system</w:t>
+      </w:r>
+    </w:p>
+    <w:p>
+      <w:pPr>
+        <w:pStyle w:val="ListParagraph"/>
+        <w:widowControl/>
+        <w:numPr>
+          <w:ilvl w:val="1"/>
+          <w:numId w:val="4"/>
+        </w:numPr>
+        <w:tabs>
+          <w:tab w:val="clear" w:pos="720"/>
+          <w:tab w:val="left" w:pos="8640" w:leader="none"/>
+        </w:tabs>
+        <w:overflowPunct w:val="true"/>
+        <w:bidi w:val="0"/>
+        <w:spacing w:lineRule="auto" w:line="240" w:before="72" w:after="72"/>
+        <w:contextualSpacing/>
+        <w:jc w:val="left"/>
+        <w:rPr>
+          <w:sz w:val="20"/>
+          <w:szCs w:val="20"/>
+        </w:rPr>
+      </w:pPr>
+      <w:r>
+        <w:rPr>
+          <w:rFonts w:cs="Arial" w:ascii="Calibri" w:hAnsi="Calibri"/>
+          <w:b w:val="false"/>
+          <w:bCs w:val="false"/>
+          <w:sz w:val="20"/>
+          <w:szCs w:val="20"/>
+        </w:rPr>
+        <w:t>Most applications containerized with Docker</w:t>
+      </w:r>
+    </w:p>
+    <w:p>
+      <w:pPr>
+        <w:pStyle w:val="ListParagraph"/>
+        <w:widowControl/>
         <w:numPr>
           <w:ilvl w:val="0"/>
           <w:numId w:val="0"/>
@@ -538,7 +816,7 @@
         <w:overflowPunct w:val="true"/>
         <w:bidi w:val="0"/>
         <w:spacing w:lineRule="auto" w:line="240" w:before="72" w:after="72"/>
-        <w:ind w:left="547" w:right="0" w:hanging="0"/>
+        <w:ind w:left="540" w:right="0" w:hanging="0"/>
         <w:contextualSpacing/>
         <w:jc w:val="left"/>
         <w:rPr/>
@@ -551,17 +829,17 @@
           <w:sz w:val="20"/>
           <w:szCs w:val="20"/>
         </w:rPr>
-        <w:t>Artificial Intelligence</w:t>
-      </w:r>
-      <w:r>
-        <w:rPr>
-          <w:rFonts w:cs="Arial" w:ascii="Calibri" w:hAnsi="Calibri"/>
-          <w:b w:val="false"/>
-          <w:bCs w:val="false"/>
-          <w:sz w:val="20"/>
-          <w:szCs w:val="20"/>
-        </w:rPr>
-        <w:t xml:space="preserve"> | Solo project</w:t>
+        <w:t>Network Configuration</w:t>
+      </w:r>
+      <w:r>
+        <w:rPr>
+          <w:rFonts w:cs="Arial" w:ascii="Calibri" w:hAnsi="Calibri"/>
+          <w:b w:val="false"/>
+          <w:bCs w:val="false"/>
+          <w:sz w:val="20"/>
+          <w:szCs w:val="20"/>
+        </w:rPr>
+        <w:t xml:space="preserve"> | University of Wisconsin-Madison</w:t>
         <w:tab/>
         <w:t>JUL 2021</w:t>
       </w:r>
@@ -574,22 +852,29 @@
           <w:ilvl w:val="1"/>
           <w:numId w:val="1"/>
         </w:numPr>
-        <w:overflowPunct w:val="false"/>
-        <w:bidi w:val="0"/>
-        <w:spacing w:lineRule="auto" w:line="240" w:before="72" w:after="72"/>
-        <w:contextualSpacing/>
-        <w:jc w:val="left"/>
-        <w:rPr/>
-      </w:pPr>
-      <w:r>
-        <w:rPr>
-          <w:rFonts w:cs="Arial" w:ascii="Calibri" w:hAnsi="Calibri"/>
-          <w:b w:val="false"/>
-          <w:bCs w:val="false"/>
-          <w:sz w:val="20"/>
-          <w:szCs w:val="20"/>
-        </w:rPr>
-        <w:t>Implements McCullough-Pitts neuron model</w:t>
+        <w:overflowPunct w:val="true"/>
+        <w:bidi w:val="0"/>
+        <w:spacing w:lineRule="auto" w:line="240" w:before="72" w:after="72"/>
+        <w:contextualSpacing/>
+        <w:jc w:val="left"/>
+        <w:rPr>
+          <w:rFonts w:ascii="Calibri" w:hAnsi="Calibri" w:cs="Arial"/>
+          <w:b w:val="false"/>
+          <w:b w:val="false"/>
+          <w:bCs w:val="false"/>
+          <w:sz w:val="20"/>
+          <w:szCs w:val="20"/>
+        </w:rPr>
+      </w:pPr>
+      <w:r>
+        <w:rPr>
+          <w:rFonts w:cs="Arial" w:ascii="Calibri" w:hAnsi="Calibri"/>
+          <w:b w:val="false"/>
+          <w:bCs w:val="false"/>
+          <w:sz w:val="20"/>
+          <w:szCs w:val="20"/>
+        </w:rPr>
+        <w:t>Implemented in Cisco Packet Tracer</w:t>
       </w:r>
     </w:p>
     <w:p>
@@ -600,7 +885,40 @@
           <w:ilvl w:val="1"/>
           <w:numId w:val="1"/>
         </w:numPr>
-        <w:overflowPunct w:val="false"/>
+        <w:overflowPunct w:val="true"/>
+        <w:bidi w:val="0"/>
+        <w:spacing w:lineRule="auto" w:line="240" w:before="72" w:after="72"/>
+        <w:contextualSpacing/>
+        <w:jc w:val="left"/>
+        <w:rPr>
+          <w:rFonts w:ascii="Calibri" w:hAnsi="Calibri" w:cs="Arial"/>
+          <w:b w:val="false"/>
+          <w:b w:val="false"/>
+          <w:bCs w:val="false"/>
+          <w:sz w:val="20"/>
+          <w:szCs w:val="20"/>
+        </w:rPr>
+      </w:pPr>
+      <w:r>
+        <w:rPr>
+          <w:rFonts w:cs="Arial" w:ascii="Calibri" w:hAnsi="Calibri"/>
+          <w:b w:val="false"/>
+          <w:bCs w:val="false"/>
+          <w:sz w:val="20"/>
+          <w:szCs w:val="20"/>
+        </w:rPr>
+        <w:t>Implemented IP addressing scheme</w:t>
+      </w:r>
+    </w:p>
+    <w:p>
+      <w:pPr>
+        <w:pStyle w:val="ListParagraph"/>
+        <w:widowControl/>
+        <w:numPr>
+          <w:ilvl w:val="1"/>
+          <w:numId w:val="1"/>
+        </w:numPr>
+        <w:overflowPunct w:val="true"/>
         <w:bidi w:val="0"/>
         <w:spacing w:lineRule="auto" w:line="240" w:before="72" w:after="72"/>
         <w:contextualSpacing/>
@@ -620,7 +938,7 @@
           <w:sz w:val="20"/>
           <w:szCs w:val="20"/>
         </w:rPr>
-        <w:t>Finds the first configuration where all given inputs match their associated outputs</w:t>
+        <w:t>Implemented VLANs</w:t>
       </w:r>
     </w:p>
     <w:p>
@@ -638,7 +956,7 @@
         <w:overflowPunct w:val="true"/>
         <w:bidi w:val="0"/>
         <w:spacing w:lineRule="auto" w:line="240" w:before="72" w:after="72"/>
-        <w:ind w:left="547" w:right="0" w:hanging="0"/>
+        <w:ind w:left="180" w:right="0" w:hanging="0"/>
         <w:contextualSpacing/>
         <w:jc w:val="left"/>
         <w:rPr/>
@@ -749,7 +1067,7 @@
         <w:overflowPunct w:val="true"/>
         <w:bidi w:val="0"/>
         <w:spacing w:lineRule="auto" w:line="240" w:before="72" w:after="72"/>
-        <w:ind w:left="547" w:right="0" w:hanging="0"/>
+        <w:ind w:left="180" w:right="0" w:hanging="0"/>
         <w:contextualSpacing/>
         <w:jc w:val="left"/>
         <w:rPr/>
@@ -895,12 +1213,12 @@
         </w:numPr>
         <w:tabs>
           <w:tab w:val="clear" w:pos="720"/>
-          <w:tab w:val="left" w:pos="8640" w:leader="none"/>
-        </w:tabs>
-        <w:overflowPunct w:val="true"/>
-        <w:bidi w:val="0"/>
-        <w:spacing w:lineRule="auto" w:line="240" w:before="72" w:after="72"/>
-        <w:ind w:left="547" w:right="0" w:hanging="0"/>
+          <w:tab w:val="left" w:pos="8625" w:leader="none"/>
+        </w:tabs>
+        <w:overflowPunct w:val="true"/>
+        <w:bidi w:val="0"/>
+        <w:spacing w:lineRule="auto" w:line="240" w:before="72" w:after="72"/>
+        <w:ind w:left="180" w:right="0" w:hanging="0"/>
         <w:contextualSpacing/>
         <w:jc w:val="left"/>
         <w:rPr/>
@@ -1004,17 +1322,10 @@
         <w:overflowPunct w:val="true"/>
         <w:bidi w:val="0"/>
         <w:spacing w:lineRule="auto" w:line="240" w:before="72" w:after="72"/>
-        <w:ind w:left="547" w:right="0" w:hanging="0"/>
-        <w:contextualSpacing/>
-        <w:jc w:val="left"/>
-        <w:rPr>
-          <w:rFonts w:ascii="Calibri" w:hAnsi="Calibri" w:cs="Arial"/>
-          <w:b/>
-          <w:b/>
-          <w:bCs/>
-          <w:sz w:val="20"/>
-          <w:szCs w:val="20"/>
-        </w:rPr>
+        <w:ind w:left="180" w:right="0" w:hanging="0"/>
+        <w:contextualSpacing/>
+        <w:jc w:val="left"/>
+        <w:rPr/>
       </w:pPr>
       <w:r>
         <w:rPr>
@@ -1146,70 +1457,59 @@
         <w:ind w:left="540" w:right="0" w:hanging="360"/>
         <w:contextualSpacing/>
         <w:jc w:val="center"/>
-        <w:rPr>
-          <w:rFonts w:ascii="Calibri" w:hAnsi="Calibri" w:cs="Arial"/>
-          <w:b/>
+        <w:rPr/>
+      </w:pPr>
+      <w:r>
+        <w:rPr>
+          <w:rFonts w:cs="Arial" w:ascii="Calibri" w:hAnsi="Calibri"/>
           <w:b/>
           <w:bCs/>
           <w:sz w:val="24"/>
           <w:szCs w:val="24"/>
         </w:rPr>
+        <w:t>Employment</w:t>
+      </w:r>
+    </w:p>
+    <w:p>
+      <w:pPr>
+        <w:pStyle w:val="ListParagraph"/>
+        <w:widowControl/>
+        <w:tabs>
+          <w:tab w:val="clear" w:pos="720"/>
+          <w:tab w:val="left" w:pos="8640" w:leader="none"/>
+        </w:tabs>
+        <w:overflowPunct w:val="true"/>
+        <w:bidi w:val="0"/>
+        <w:spacing w:lineRule="auto" w:line="240" w:before="72" w:after="72"/>
+        <w:ind w:left="540" w:right="0" w:hanging="360"/>
+        <w:contextualSpacing/>
+        <w:jc w:val="left"/>
+        <w:rPr>
+          <w:sz w:val="20"/>
+          <w:szCs w:val="20"/>
+        </w:rPr>
       </w:pPr>
       <w:r>
         <w:rPr>
           <w:rFonts w:cs="Arial" w:ascii="Calibri" w:hAnsi="Calibri"/>
           <w:b/>
           <w:bCs/>
-          <w:sz w:val="24"/>
-          <w:szCs w:val="24"/>
-        </w:rPr>
-        <w:t>Employment</w:t>
-      </w:r>
-    </w:p>
-    <w:p>
-      <w:pPr>
-        <w:pStyle w:val="ListParagraph"/>
-        <w:widowControl/>
-        <w:tabs>
-          <w:tab w:val="clear" w:pos="720"/>
-          <w:tab w:val="left" w:pos="8625" w:leader="none"/>
-        </w:tabs>
-        <w:overflowPunct w:val="true"/>
-        <w:bidi w:val="0"/>
-        <w:spacing w:lineRule="auto" w:line="240" w:before="72" w:after="72"/>
-        <w:ind w:left="0" w:right="0" w:hanging="0"/>
-        <w:contextualSpacing/>
-        <w:jc w:val="left"/>
-        <w:rPr>
-          <w:rFonts w:ascii="Calibri" w:hAnsi="Calibri" w:cs="Arial"/>
-          <w:b/>
-          <w:b/>
-          <w:bCs/>
-          <w:sz w:val="20"/>
-          <w:szCs w:val="20"/>
-        </w:rPr>
-      </w:pPr>
-      <w:r>
-        <w:rPr>
-          <w:rFonts w:cs="Arial" w:ascii="Calibri" w:hAnsi="Calibri"/>
-          <w:b/>
-          <w:bCs/>
-          <w:sz w:val="20"/>
-          <w:szCs w:val="20"/>
-        </w:rPr>
-        <w:t>Abrams Tank System Maintainer</w:t>
-      </w:r>
-      <w:r>
-        <w:rPr>
-          <w:rFonts w:cs="Arial" w:ascii="Calibri" w:hAnsi="Calibri"/>
-          <w:b w:val="false"/>
-          <w:bCs w:val="false"/>
-          <w:sz w:val="20"/>
-          <w:szCs w:val="20"/>
-        </w:rPr>
-        <w:t xml:space="preserve"> | First Armored Division</w:t>
+          <w:sz w:val="20"/>
+          <w:szCs w:val="20"/>
+        </w:rPr>
+        <w:t>IS Support</w:t>
+      </w:r>
+      <w:r>
+        <w:rPr>
+          <w:rFonts w:cs="Arial" w:ascii="Calibri" w:hAnsi="Calibri"/>
+          <w:b w:val="false"/>
+          <w:bCs w:val="false"/>
+          <w:sz w:val="20"/>
+          <w:szCs w:val="20"/>
+        </w:rPr>
+        <w:t xml:space="preserve"> | TDS Telecom</w:t>
         <w:tab/>
-        <w:t>AUG 2016 – APR 2021</w:t>
+        <w:t>AUG 2022 – Present</w:t>
       </w:r>
     </w:p>
     <w:p>
@@ -1220,24 +1520,30 @@
           <w:ilvl w:val="1"/>
           <w:numId w:val="2"/>
         </w:numPr>
-        <w:overflowPunct w:val="true"/>
-        <w:bidi w:val="0"/>
-        <w:spacing w:lineRule="auto" w:line="240" w:before="72" w:after="72"/>
-        <w:contextualSpacing/>
-        <w:jc w:val="left"/>
-        <w:rPr>
-          <w:rFonts w:ascii="Calibri" w:hAnsi="Calibri" w:cs="Arial"/>
-          <w:sz w:val="20"/>
-          <w:szCs w:val="20"/>
-        </w:rPr>
-      </w:pPr>
-      <w:r>
-        <w:rPr>
-          <w:rFonts w:cs="Arial" w:ascii="Calibri" w:hAnsi="Calibri"/>
-          <w:sz w:val="20"/>
-          <w:szCs w:val="20"/>
-        </w:rPr>
-        <w:t>Troubleshot technical issues with M1A2 SEPv2 Abrams tanks</w:t>
+        <w:tabs>
+          <w:tab w:val="clear" w:pos="720"/>
+          <w:tab w:val="left" w:pos="8640" w:leader="none"/>
+        </w:tabs>
+        <w:overflowPunct w:val="true"/>
+        <w:bidi w:val="0"/>
+        <w:spacing w:lineRule="auto" w:line="240" w:before="72" w:after="72"/>
+        <w:ind w:left="540" w:right="0" w:hanging="360"/>
+        <w:contextualSpacing/>
+        <w:jc w:val="left"/>
+        <w:rPr>
+          <w:sz w:val="20"/>
+          <w:szCs w:val="20"/>
+        </w:rPr>
+      </w:pPr>
+      <w:r>
+        <w:rPr>
+          <w:rFonts w:cs="Arial" w:ascii="Calibri" w:hAnsi="Calibri"/>
+          <w:b w:val="false"/>
+          <w:bCs w:val="false"/>
+          <w:sz w:val="20"/>
+          <w:szCs w:val="20"/>
+        </w:rPr>
+        <w:t>Listen to people’s description of advanced computer nonfunctionality</w:t>
       </w:r>
     </w:p>
     <w:p>
@@ -1248,24 +1554,69 @@
           <w:ilvl w:val="1"/>
           <w:numId w:val="2"/>
         </w:numPr>
-        <w:overflowPunct w:val="true"/>
-        <w:bidi w:val="0"/>
-        <w:spacing w:lineRule="auto" w:line="240" w:before="72" w:after="72"/>
-        <w:contextualSpacing/>
-        <w:jc w:val="left"/>
-        <w:rPr>
-          <w:rFonts w:ascii="Calibri" w:hAnsi="Calibri" w:cs="Arial"/>
-          <w:sz w:val="20"/>
-          <w:szCs w:val="20"/>
-        </w:rPr>
-      </w:pPr>
-      <w:r>
-        <w:rPr>
-          <w:rFonts w:cs="Arial" w:ascii="Calibri" w:hAnsi="Calibri"/>
-          <w:sz w:val="20"/>
-          <w:szCs w:val="20"/>
-        </w:rPr>
-        <w:t>Ordered and replaced components</w:t>
+        <w:tabs>
+          <w:tab w:val="clear" w:pos="720"/>
+          <w:tab w:val="left" w:pos="8640" w:leader="none"/>
+        </w:tabs>
+        <w:overflowPunct w:val="true"/>
+        <w:bidi w:val="0"/>
+        <w:spacing w:lineRule="auto" w:line="240" w:before="72" w:after="72"/>
+        <w:ind w:left="540" w:right="0" w:hanging="360"/>
+        <w:contextualSpacing/>
+        <w:jc w:val="left"/>
+        <w:rPr>
+          <w:sz w:val="20"/>
+          <w:szCs w:val="20"/>
+        </w:rPr>
+      </w:pPr>
+      <w:r>
+        <w:rPr>
+          <w:rFonts w:cs="Arial" w:ascii="Calibri" w:hAnsi="Calibri"/>
+          <w:b w:val="false"/>
+          <w:bCs w:val="false"/>
+          <w:sz w:val="20"/>
+          <w:szCs w:val="20"/>
+        </w:rPr>
+        <w:t>Render assistance and/or route the ticket to the appropriate team</w:t>
+      </w:r>
+    </w:p>
+    <w:p>
+      <w:pPr>
+        <w:pStyle w:val="ListParagraph"/>
+        <w:widowControl/>
+        <w:tabs>
+          <w:tab w:val="clear" w:pos="720"/>
+          <w:tab w:val="left" w:pos="8625" w:leader="none"/>
+        </w:tabs>
+        <w:overflowPunct w:val="true"/>
+        <w:bidi w:val="0"/>
+        <w:spacing w:lineRule="auto" w:line="240" w:before="72" w:after="72"/>
+        <w:ind w:left="180" w:right="0" w:hanging="0"/>
+        <w:contextualSpacing/>
+        <w:jc w:val="left"/>
+        <w:rPr/>
+      </w:pPr>
+      <w:r>
+        <w:rPr>
+          <w:rFonts w:cs="Arial" w:ascii="Calibri" w:hAnsi="Calibri"/>
+          <w:b/>
+          <w:bCs/>
+          <w:sz w:val="20"/>
+          <w:szCs w:val="20"/>
+        </w:rPr>
+        <w:t>Abrams Tank System Maintainer</w:t>
+      </w:r>
+      <w:r>
+        <w:rPr>
+          <w:rFonts w:cs="Arial" w:ascii="Calibri" w:hAnsi="Calibri"/>
+          <w:b w:val="false"/>
+          <w:bCs w:val="false"/>
+          <w:sz w:val="20"/>
+          <w:szCs w:val="20"/>
+        </w:rPr>
+        <w:t xml:space="preserve"> | First Armored Division</w:t>
+        <w:tab/>
+        <w:t>AUG 2016 – APR 2021</w:t>
       </w:r>
     </w:p>
     <w:p>
@@ -1293,7 +1644,7 @@
           <w:sz w:val="20"/>
           <w:szCs w:val="20"/>
         </w:rPr>
-        <w:t>Operated and maintained an M88A2 HERCULES</w:t>
+        <w:t>Troubleshot technical issues with M1A2 SEPv2 Abrams tanks</w:t>
       </w:r>
     </w:p>
     <w:p>
@@ -1304,6 +1655,62 @@
           <w:ilvl w:val="1"/>
           <w:numId w:val="2"/>
         </w:numPr>
+        <w:overflowPunct w:val="true"/>
+        <w:bidi w:val="0"/>
+        <w:spacing w:lineRule="auto" w:line="240" w:before="72" w:after="72"/>
+        <w:contextualSpacing/>
+        <w:jc w:val="left"/>
+        <w:rPr>
+          <w:rFonts w:ascii="Calibri" w:hAnsi="Calibri" w:cs="Arial"/>
+          <w:sz w:val="20"/>
+          <w:szCs w:val="20"/>
+        </w:rPr>
+      </w:pPr>
+      <w:r>
+        <w:rPr>
+          <w:rFonts w:cs="Arial" w:ascii="Calibri" w:hAnsi="Calibri"/>
+          <w:sz w:val="20"/>
+          <w:szCs w:val="20"/>
+        </w:rPr>
+        <w:t>Ordered and replaced components</w:t>
+      </w:r>
+    </w:p>
+    <w:p>
+      <w:pPr>
+        <w:pStyle w:val="ListParagraph"/>
+        <w:widowControl/>
+        <w:numPr>
+          <w:ilvl w:val="1"/>
+          <w:numId w:val="2"/>
+        </w:numPr>
+        <w:overflowPunct w:val="true"/>
+        <w:bidi w:val="0"/>
+        <w:spacing w:lineRule="auto" w:line="240" w:before="72" w:after="72"/>
+        <w:contextualSpacing/>
+        <w:jc w:val="left"/>
+        <w:rPr>
+          <w:rFonts w:ascii="Calibri" w:hAnsi="Calibri" w:cs="Arial"/>
+          <w:sz w:val="20"/>
+          <w:szCs w:val="20"/>
+        </w:rPr>
+      </w:pPr>
+      <w:r>
+        <w:rPr>
+          <w:rFonts w:cs="Arial" w:ascii="Calibri" w:hAnsi="Calibri"/>
+          <w:sz w:val="20"/>
+          <w:szCs w:val="20"/>
+        </w:rPr>
+        <w:t>Operated and maintained an M88A2 HERCULES</w:t>
+      </w:r>
+    </w:p>
+    <w:p>
+      <w:pPr>
+        <w:pStyle w:val="ListParagraph"/>
+        <w:widowControl/>
+        <w:numPr>
+          <w:ilvl w:val="1"/>
+          <w:numId w:val="2"/>
+        </w:numPr>
         <w:tabs>
           <w:tab w:val="clear" w:pos="720"/>
           <w:tab w:val="left" w:pos="9165" w:leader="none"/>
@@ -1342,17 +1749,10 @@
         <w:overflowPunct w:val="true"/>
         <w:bidi w:val="0"/>
         <w:spacing w:lineRule="auto" w:line="240" w:before="72" w:after="72"/>
-        <w:ind w:left="0" w:right="0" w:hanging="0"/>
-        <w:contextualSpacing/>
-        <w:jc w:val="left"/>
-        <w:rPr>
-          <w:rFonts w:ascii="Calibri" w:hAnsi="Calibri" w:cs="Arial"/>
-          <w:b/>
-          <w:b/>
-          <w:bCs/>
-          <w:sz w:val="20"/>
-          <w:szCs w:val="20"/>
-        </w:rPr>
+        <w:ind w:left="180" w:right="0" w:hanging="0"/>
+        <w:contextualSpacing/>
+        <w:jc w:val="left"/>
+        <w:rPr/>
       </w:pPr>
       <w:r>
         <w:rPr>
@@ -1607,6 +2007,7 @@
       </w:pPr>
       <w:rPr>
         <w:rFonts w:ascii="OpenSymbol" w:hAnsi="OpenSymbol" w:cs="OpenSymbol" w:hint="default"/>
+        <w:sz w:val="20"/>
         <w:b w:val="false"/>
         <w:rFonts w:cs="OpenSymbol"/>
       </w:rPr>
@@ -2022,6 +2423,262 @@
     </w:lvl>
   </w:abstractNum>
   <w:abstractNum w:abstractNumId="4">
+    <w:lvl w:ilvl="0">
+      <w:start w:val="1"/>
+      <w:numFmt w:val="bullet"/>
+      <w:lvlText w:val=""/>
+      <w:lvlJc w:val="left"/>
+      <w:pPr>
+        <w:tabs>
+          <w:tab w:val="num" w:pos="720"/>
+        </w:tabs>
+        <w:ind w:left="720" w:hanging="360"/>
+      </w:pPr>
+      <w:rPr>
+        <w:rFonts w:ascii="Symbol" w:hAnsi="Symbol" w:cs="Symbol" w:hint="default"/>
+        <w:rFonts w:cs="OpenSymbol"/>
+      </w:rPr>
+    </w:lvl>
+    <w:lvl w:ilvl="1">
+      <w:start w:val="1"/>
+      <w:numFmt w:val="bullet"/>
+      <w:lvlText w:val="◦"/>
+      <w:lvlJc w:val="left"/>
+      <w:pPr>
+        <w:tabs>
+          <w:tab w:val="num" w:pos="547"/>
+        </w:tabs>
+        <w:ind w:left="547" w:hanging="360"/>
+      </w:pPr>
+      <w:rPr>
+        <w:rFonts w:ascii="OpenSymbol" w:hAnsi="OpenSymbol" w:cs="OpenSymbol" w:hint="default"/>
+        <w:rFonts w:cs="OpenSymbol"/>
+      </w:rPr>
+    </w:lvl>
+    <w:lvl w:ilvl="2">
+      <w:start w:val="1"/>
+      <w:numFmt w:val="bullet"/>
+      <w:lvlText w:val="▪"/>
+      <w:lvlJc w:val="left"/>
+      <w:pPr>
+        <w:tabs>
+          <w:tab w:val="num" w:pos="1980"/>
+        </w:tabs>
+        <w:ind w:left="1980" w:hanging="360"/>
+      </w:pPr>
+      <w:rPr>
+        <w:rFonts w:ascii="OpenSymbol" w:hAnsi="OpenSymbol" w:cs="OpenSymbol" w:hint="default"/>
+        <w:rFonts w:cs="OpenSymbol"/>
+      </w:rPr>
+    </w:lvl>
+    <w:lvl w:ilvl="3">
+      <w:start w:val="1"/>
+      <w:numFmt w:val="bullet"/>
+      <w:lvlText w:val=""/>
+      <w:lvlJc w:val="left"/>
+      <w:pPr>
+        <w:tabs>
+          <w:tab w:val="num" w:pos="2340"/>
+        </w:tabs>
+        <w:ind w:left="2340" w:hanging="360"/>
+      </w:pPr>
+      <w:rPr>
+        <w:rFonts w:ascii="Symbol" w:hAnsi="Symbol" w:cs="Symbol" w:hint="default"/>
+        <w:rFonts w:cs="OpenSymbol"/>
+      </w:rPr>
+    </w:lvl>
+    <w:lvl w:ilvl="4">
+      <w:start w:val="1"/>
+      <w:numFmt w:val="bullet"/>
+      <w:lvlText w:val="◦"/>
+      <w:lvlJc w:val="left"/>
+      <w:pPr>
+        <w:tabs>
+          <w:tab w:val="num" w:pos="2700"/>
+        </w:tabs>
+        <w:ind w:left="2700" w:hanging="360"/>
+      </w:pPr>
+      <w:rPr>
+        <w:rFonts w:ascii="OpenSymbol" w:hAnsi="OpenSymbol" w:cs="OpenSymbol" w:hint="default"/>
+        <w:rFonts w:cs="OpenSymbol"/>
+      </w:rPr>
+    </w:lvl>
+    <w:lvl w:ilvl="5">
+      <w:start w:val="1"/>
+      <w:numFmt w:val="bullet"/>
+      <w:lvlText w:val="▪"/>
+      <w:lvlJc w:val="left"/>
+      <w:pPr>
+        <w:tabs>
+          <w:tab w:val="num" w:pos="3060"/>
+        </w:tabs>
+        <w:ind w:left="3060" w:hanging="360"/>
+      </w:pPr>
+      <w:rPr>
+        <w:rFonts w:ascii="OpenSymbol" w:hAnsi="OpenSymbol" w:cs="OpenSymbol" w:hint="default"/>
+        <w:rFonts w:cs="OpenSymbol"/>
+      </w:rPr>
+    </w:lvl>
+    <w:lvl w:ilvl="6">
+      <w:start w:val="1"/>
+      <w:numFmt w:val="bullet"/>
+      <w:lvlText w:val=""/>
+      <w:lvlJc w:val="left"/>
+      <w:pPr>
+        <w:tabs>
+          <w:tab w:val="num" w:pos="3420"/>
+        </w:tabs>
+        <w:ind w:left="3420" w:hanging="360"/>
+      </w:pPr>
+      <w:rPr>
+        <w:rFonts w:ascii="Symbol" w:hAnsi="Symbol" w:cs="Symbol" w:hint="default"/>
+        <w:rFonts w:cs="OpenSymbol"/>
+      </w:rPr>
+    </w:lvl>
+    <w:lvl w:ilvl="7">
+      <w:start w:val="1"/>
+      <w:numFmt w:val="bullet"/>
+      <w:lvlText w:val="◦"/>
+      <w:lvlJc w:val="left"/>
+      <w:pPr>
+        <w:tabs>
+          <w:tab w:val="num" w:pos="3780"/>
+        </w:tabs>
+        <w:ind w:left="3780" w:hanging="360"/>
+      </w:pPr>
+      <w:rPr>
+        <w:rFonts w:ascii="OpenSymbol" w:hAnsi="OpenSymbol" w:cs="OpenSymbol" w:hint="default"/>
+        <w:rFonts w:cs="OpenSymbol"/>
+      </w:rPr>
+    </w:lvl>
+    <w:lvl w:ilvl="8">
+      <w:start w:val="1"/>
+      <w:numFmt w:val="bullet"/>
+      <w:lvlText w:val="▪"/>
+      <w:lvlJc w:val="left"/>
+      <w:pPr>
+        <w:tabs>
+          <w:tab w:val="num" w:pos="4140"/>
+        </w:tabs>
+        <w:ind w:left="4140" w:hanging="360"/>
+      </w:pPr>
+      <w:rPr>
+        <w:rFonts w:ascii="OpenSymbol" w:hAnsi="OpenSymbol" w:cs="OpenSymbol" w:hint="default"/>
+        <w:rFonts w:cs="OpenSymbol"/>
+      </w:rPr>
+    </w:lvl>
+  </w:abstractNum>
+  <w:abstractNum w:abstractNumId="5">
+    <w:lvl w:ilvl="0">
+      <w:start w:val="1"/>
+      <w:numFmt w:val="decimal"/>
+      <w:lvlText w:val="%1."/>
+      <w:lvlJc w:val="left"/>
+      <w:pPr>
+        <w:tabs>
+          <w:tab w:val="num" w:pos="360"/>
+        </w:tabs>
+        <w:ind w:left="360" w:hanging="360"/>
+      </w:pPr>
+    </w:lvl>
+    <w:lvl w:ilvl="1">
+      <w:start w:val="1"/>
+      <w:numFmt w:val="decimal"/>
+      <w:lvlText w:val="%2."/>
+      <w:lvlJc w:val="left"/>
+      <w:pPr>
+        <w:tabs>
+          <w:tab w:val="num" w:pos="1080"/>
+        </w:tabs>
+        <w:ind w:left="1080" w:hanging="360"/>
+      </w:pPr>
+    </w:lvl>
+    <w:lvl w:ilvl="2">
+      <w:start w:val="1"/>
+      <w:numFmt w:val="decimal"/>
+      <w:lvlText w:val="%3."/>
+      <w:lvlJc w:val="left"/>
+      <w:pPr>
+        <w:tabs>
+          <w:tab w:val="num" w:pos="1440"/>
+        </w:tabs>
+        <w:ind w:left="1440" w:hanging="360"/>
+      </w:pPr>
+    </w:lvl>
+    <w:lvl w:ilvl="3">
+      <w:start w:val="1"/>
+      <w:numFmt w:val="decimal"/>
+      <w:lvlText w:val="%4."/>
+      <w:lvlJc w:val="left"/>
+      <w:pPr>
+        <w:tabs>
+          <w:tab w:val="num" w:pos="1800"/>
+        </w:tabs>
+        <w:ind w:left="1800" w:hanging="360"/>
+      </w:pPr>
+    </w:lvl>
+    <w:lvl w:ilvl="4">
+      <w:start w:val="1"/>
+      <w:numFmt w:val="decimal"/>
+      <w:lvlText w:val="%5."/>
+      <w:lvlJc w:val="left"/>
+      <w:pPr>
+        <w:tabs>
+          <w:tab w:val="num" w:pos="2160"/>
+        </w:tabs>
+        <w:ind w:left="2160" w:hanging="360"/>
+      </w:pPr>
+    </w:lvl>
+    <w:lvl w:ilvl="5">
+      <w:start w:val="1"/>
+      <w:numFmt w:val="decimal"/>
+      <w:lvlText w:val="%6."/>
+      <w:lvlJc w:val="left"/>
+      <w:pPr>
+        <w:tabs>
+          <w:tab w:val="num" w:pos="2520"/>
+        </w:tabs>
+        <w:ind w:left="2520" w:hanging="360"/>
+      </w:pPr>
+    </w:lvl>
+    <w:lvl w:ilvl="6">
+      <w:start w:val="1"/>
+      <w:numFmt w:val="decimal"/>
+      <w:lvlText w:val="%7."/>
+      <w:lvlJc w:val="left"/>
+      <w:pPr>
+        <w:tabs>
+          <w:tab w:val="num" w:pos="2880"/>
+        </w:tabs>
+        <w:ind w:left="2880" w:hanging="360"/>
+      </w:pPr>
+    </w:lvl>
+    <w:lvl w:ilvl="7">
+      <w:start w:val="1"/>
+      <w:numFmt w:val="decimal"/>
+      <w:lvlText w:val="%8."/>
+      <w:lvlJc w:val="left"/>
+      <w:pPr>
+        <w:tabs>
+          <w:tab w:val="num" w:pos="3240"/>
+        </w:tabs>
+        <w:ind w:left="3240" w:hanging="360"/>
+      </w:pPr>
+    </w:lvl>
+    <w:lvl w:ilvl="8">
+      <w:start w:val="1"/>
+      <w:numFmt w:val="decimal"/>
+      <w:lvlText w:val="%9."/>
+      <w:lvlJc w:val="left"/>
+      <w:pPr>
+        <w:tabs>
+          <w:tab w:val="num" w:pos="3600"/>
+        </w:tabs>
+        <w:ind w:left="3600" w:hanging="360"/>
+      </w:pPr>
+    </w:lvl>
+  </w:abstractNum>
+  <w:abstractNum w:abstractNumId="6">
     <w:lvl w:ilvl="0">
       <w:start w:val="1"/>
       <w:numFmt w:val="none"/>
@@ -2125,6 +2782,12 @@
   <w:num w:numId="4">
     <w:abstractNumId w:val="4"/>
   </w:num>
+  <w:num w:numId="5">
+    <w:abstractNumId w:val="5"/>
+  </w:num>
+  <w:num w:numId="6">
+    <w:abstractNumId w:val="6"/>
+  </w:num>
 </w:numbering>
 </file>
 
@@ -2234,144 +2897,15 @@
       <w:rFonts w:cs="OpenSymbol"/>
     </w:rPr>
   </w:style>
-  <w:style w:type="character" w:styleId="ListLabel394">
-    <w:name w:val="ListLabel 394"/>
-    <w:qFormat/>
-    <w:rPr>
-      <w:rFonts w:cs="OpenSymbol"/>
-    </w:rPr>
-  </w:style>
-  <w:style w:type="character" w:styleId="ListLabel395">
-    <w:name w:val="ListLabel 395"/>
-    <w:qFormat/>
-    <w:rPr>
-      <w:rFonts w:ascii="Calibri" w:hAnsi="Calibri" w:cs="OpenSymbol"/>
-      <w:b w:val="false"/>
-    </w:rPr>
-  </w:style>
-  <w:style w:type="character" w:styleId="ListLabel396">
-    <w:name w:val="ListLabel 396"/>
-    <w:qFormat/>
-    <w:rPr>
-      <w:rFonts w:cs="OpenSymbol"/>
-    </w:rPr>
-  </w:style>
-  <w:style w:type="character" w:styleId="ListLabel397">
-    <w:name w:val="ListLabel 397"/>
-    <w:qFormat/>
-    <w:rPr>
-      <w:rFonts w:cs="OpenSymbol"/>
-    </w:rPr>
-  </w:style>
-  <w:style w:type="character" w:styleId="ListLabel398">
-    <w:name w:val="ListLabel 398"/>
-    <w:qFormat/>
-    <w:rPr>
-      <w:rFonts w:cs="OpenSymbol"/>
-    </w:rPr>
-  </w:style>
-  <w:style w:type="character" w:styleId="ListLabel399">
-    <w:name w:val="ListLabel 399"/>
-    <w:qFormat/>
-    <w:rPr>
-      <w:rFonts w:cs="OpenSymbol"/>
-    </w:rPr>
-  </w:style>
-  <w:style w:type="character" w:styleId="ListLabel400">
-    <w:name w:val="ListLabel 400"/>
-    <w:qFormat/>
-    <w:rPr>
-      <w:rFonts w:cs="OpenSymbol"/>
-    </w:rPr>
-  </w:style>
-  <w:style w:type="character" w:styleId="ListLabel401">
-    <w:name w:val="ListLabel 401"/>
-    <w:qFormat/>
-    <w:rPr>
-      <w:rFonts w:cs="OpenSymbol"/>
-    </w:rPr>
-  </w:style>
-  <w:style w:type="character" w:styleId="ListLabel402">
-    <w:name w:val="ListLabel 402"/>
-    <w:qFormat/>
-    <w:rPr>
-      <w:rFonts w:cs="OpenSymbol"/>
-    </w:rPr>
-  </w:style>
-  <w:style w:type="character" w:styleId="ListLabel403">
-    <w:name w:val="ListLabel 403"/>
-    <w:qFormat/>
-    <w:rPr>
-      <w:rFonts w:cs="OpenSymbol"/>
-    </w:rPr>
-  </w:style>
-  <w:style w:type="character" w:styleId="ListLabel404">
-    <w:name w:val="ListLabel 404"/>
-    <w:qFormat/>
-    <w:rPr>
-      <w:rFonts w:ascii="Calibri" w:hAnsi="Calibri" w:cs="OpenSymbol"/>
-      <w:b w:val="false"/>
-    </w:rPr>
-  </w:style>
-  <w:style w:type="character" w:styleId="ListLabel405">
-    <w:name w:val="ListLabel 405"/>
-    <w:qFormat/>
-    <w:rPr>
-      <w:rFonts w:cs="OpenSymbol"/>
-    </w:rPr>
-  </w:style>
-  <w:style w:type="character" w:styleId="ListLabel406">
-    <w:name w:val="ListLabel 406"/>
-    <w:qFormat/>
-    <w:rPr>
-      <w:rFonts w:cs="OpenSymbol"/>
-    </w:rPr>
-  </w:style>
-  <w:style w:type="character" w:styleId="ListLabel407">
-    <w:name w:val="ListLabel 407"/>
-    <w:qFormat/>
-    <w:rPr>
-      <w:rFonts w:cs="OpenSymbol"/>
-    </w:rPr>
-  </w:style>
-  <w:style w:type="character" w:styleId="ListLabel408">
-    <w:name w:val="ListLabel 408"/>
-    <w:qFormat/>
-    <w:rPr>
-      <w:rFonts w:cs="OpenSymbol"/>
-    </w:rPr>
-  </w:style>
-  <w:style w:type="character" w:styleId="ListLabel409">
-    <w:name w:val="ListLabel 409"/>
-    <w:qFormat/>
-    <w:rPr>
-      <w:rFonts w:cs="OpenSymbol"/>
-    </w:rPr>
-  </w:style>
-  <w:style w:type="character" w:styleId="ListLabel410">
-    <w:name w:val="ListLabel 410"/>
-    <w:qFormat/>
-    <w:rPr>
-      <w:rFonts w:cs="OpenSymbol"/>
-    </w:rPr>
-  </w:style>
-  <w:style w:type="character" w:styleId="ListLabel411">
-    <w:name w:val="ListLabel 411"/>
-    <w:qFormat/>
-    <w:rPr>
-      <w:rFonts w:cs="OpenSymbol"/>
-    </w:rPr>
-  </w:style>
-  <w:style w:type="character" w:styleId="ListLabel412">
-    <w:name w:val="ListLabel 412"/>
-    <w:qFormat/>
-    <w:rPr>
-      <w:rFonts w:cs="OpenSymbol"/>
-      <w:sz w:val="20"/>
-    </w:rPr>
-  </w:style>
-  <w:style w:type="character" w:styleId="ListLabel413">
-    <w:name w:val="ListLabel 413"/>
+  <w:style w:type="character" w:styleId="ListLabel303">
+    <w:name w:val="ListLabel 303"/>
+    <w:qFormat/>
+    <w:rPr>
+      <w:rFonts w:cs="OpenSymbol"/>
+    </w:rPr>
+  </w:style>
+  <w:style w:type="character" w:styleId="ListLabel304">
+    <w:name w:val="ListLabel 304"/>
     <w:qFormat/>
     <w:rPr>
       <w:rFonts w:ascii="Calibri" w:hAnsi="Calibri" w:cs="OpenSymbol"/>
@@ -2379,64 +2913,65 @@
       <w:sz w:val="20"/>
     </w:rPr>
   </w:style>
-  <w:style w:type="character" w:styleId="ListLabel414">
-    <w:name w:val="ListLabel 414"/>
-    <w:qFormat/>
-    <w:rPr>
-      <w:rFonts w:cs="OpenSymbol"/>
-    </w:rPr>
-  </w:style>
-  <w:style w:type="character" w:styleId="ListLabel415">
-    <w:name w:val="ListLabel 415"/>
-    <w:qFormat/>
-    <w:rPr>
-      <w:rFonts w:cs="OpenSymbol"/>
-    </w:rPr>
-  </w:style>
-  <w:style w:type="character" w:styleId="ListLabel416">
-    <w:name w:val="ListLabel 416"/>
-    <w:qFormat/>
-    <w:rPr>
-      <w:rFonts w:cs="OpenSymbol"/>
-    </w:rPr>
-  </w:style>
-  <w:style w:type="character" w:styleId="ListLabel417">
-    <w:name w:val="ListLabel 417"/>
-    <w:qFormat/>
-    <w:rPr>
-      <w:rFonts w:cs="OpenSymbol"/>
-    </w:rPr>
-  </w:style>
-  <w:style w:type="character" w:styleId="ListLabel418">
-    <w:name w:val="ListLabel 418"/>
-    <w:qFormat/>
-    <w:rPr>
-      <w:rFonts w:cs="OpenSymbol"/>
-    </w:rPr>
-  </w:style>
-  <w:style w:type="character" w:styleId="ListLabel419">
-    <w:name w:val="ListLabel 419"/>
-    <w:qFormat/>
-    <w:rPr>
-      <w:rFonts w:cs="OpenSymbol"/>
-    </w:rPr>
-  </w:style>
-  <w:style w:type="character" w:styleId="ListLabel420">
-    <w:name w:val="ListLabel 420"/>
-    <w:qFormat/>
-    <w:rPr>
-      <w:rFonts w:cs="OpenSymbol"/>
-    </w:rPr>
-  </w:style>
-  <w:style w:type="character" w:styleId="ListLabel421">
-    <w:name w:val="ListLabel 421"/>
-    <w:qFormat/>
-    <w:rPr>
-      <w:rFonts w:cs="OpenSymbol"/>
-    </w:rPr>
-  </w:style>
-  <w:style w:type="character" w:styleId="ListLabel422">
-    <w:name w:val="ListLabel 422"/>
+  <w:style w:type="character" w:styleId="ListLabel305">
+    <w:name w:val="ListLabel 305"/>
+    <w:qFormat/>
+    <w:rPr>
+      <w:rFonts w:cs="OpenSymbol"/>
+    </w:rPr>
+  </w:style>
+  <w:style w:type="character" w:styleId="ListLabel306">
+    <w:name w:val="ListLabel 306"/>
+    <w:qFormat/>
+    <w:rPr>
+      <w:rFonts w:cs="OpenSymbol"/>
+    </w:rPr>
+  </w:style>
+  <w:style w:type="character" w:styleId="ListLabel307">
+    <w:name w:val="ListLabel 307"/>
+    <w:qFormat/>
+    <w:rPr>
+      <w:rFonts w:cs="OpenSymbol"/>
+    </w:rPr>
+  </w:style>
+  <w:style w:type="character" w:styleId="ListLabel308">
+    <w:name w:val="ListLabel 308"/>
+    <w:qFormat/>
+    <w:rPr>
+      <w:rFonts w:cs="OpenSymbol"/>
+    </w:rPr>
+  </w:style>
+  <w:style w:type="character" w:styleId="ListLabel309">
+    <w:name w:val="ListLabel 309"/>
+    <w:qFormat/>
+    <w:rPr>
+      <w:rFonts w:cs="OpenSymbol"/>
+    </w:rPr>
+  </w:style>
+  <w:style w:type="character" w:styleId="ListLabel310">
+    <w:name w:val="ListLabel 310"/>
+    <w:qFormat/>
+    <w:rPr>
+      <w:rFonts w:cs="OpenSymbol"/>
+    </w:rPr>
+  </w:style>
+  <w:style w:type="character" w:styleId="ListLabel311">
+    <w:name w:val="ListLabel 311"/>
+    <w:qFormat/>
+    <w:rPr>
+      <w:rFonts w:cs="OpenSymbol"/>
+    </w:rPr>
+  </w:style>
+  <w:style w:type="character" w:styleId="ListLabel312">
+    <w:name w:val="ListLabel 312"/>
+    <w:qFormat/>
+    <w:rPr>
+      <w:rFonts w:cs="OpenSymbol"/>
+      <w:sz w:val="20"/>
+    </w:rPr>
+  </w:style>
+  <w:style w:type="character" w:styleId="ListLabel313">
+    <w:name w:val="ListLabel 313"/>
     <w:qFormat/>
     <w:rPr>
       <w:rFonts w:ascii="Calibri" w:hAnsi="Calibri" w:cs="OpenSymbol"/>
@@ -2444,129 +2979,64 @@
       <w:sz w:val="20"/>
     </w:rPr>
   </w:style>
-  <w:style w:type="character" w:styleId="ListLabel423">
-    <w:name w:val="ListLabel 423"/>
-    <w:qFormat/>
-    <w:rPr>
-      <w:rFonts w:cs="OpenSymbol"/>
-    </w:rPr>
-  </w:style>
-  <w:style w:type="character" w:styleId="ListLabel424">
-    <w:name w:val="ListLabel 424"/>
-    <w:qFormat/>
-    <w:rPr>
-      <w:rFonts w:cs="OpenSymbol"/>
-    </w:rPr>
-  </w:style>
-  <w:style w:type="character" w:styleId="ListLabel425">
-    <w:name w:val="ListLabel 425"/>
-    <w:qFormat/>
-    <w:rPr>
-      <w:rFonts w:cs="OpenSymbol"/>
-    </w:rPr>
-  </w:style>
-  <w:style w:type="character" w:styleId="ListLabel426">
-    <w:name w:val="ListLabel 426"/>
-    <w:qFormat/>
-    <w:rPr>
-      <w:rFonts w:cs="OpenSymbol"/>
-    </w:rPr>
-  </w:style>
-  <w:style w:type="character" w:styleId="ListLabel427">
-    <w:name w:val="ListLabel 427"/>
-    <w:qFormat/>
-    <w:rPr>
-      <w:rFonts w:cs="OpenSymbol"/>
-    </w:rPr>
-  </w:style>
-  <w:style w:type="character" w:styleId="ListLabel428">
-    <w:name w:val="ListLabel 428"/>
-    <w:qFormat/>
-    <w:rPr>
-      <w:rFonts w:cs="OpenSymbol"/>
-    </w:rPr>
-  </w:style>
-  <w:style w:type="character" w:styleId="ListLabel429">
-    <w:name w:val="ListLabel 429"/>
-    <w:qFormat/>
-    <w:rPr>
-      <w:rFonts w:cs="OpenSymbol"/>
-    </w:rPr>
-  </w:style>
-  <w:style w:type="character" w:styleId="ListLabel430">
-    <w:name w:val="ListLabel 430"/>
-    <w:qFormat/>
-    <w:rPr>
-      <w:rFonts w:cs="OpenSymbol"/>
-    </w:rPr>
-  </w:style>
-  <w:style w:type="character" w:styleId="ListLabel431">
-    <w:name w:val="ListLabel 431"/>
-    <w:qFormat/>
-    <w:rPr>
-      <w:rFonts w:ascii="Calibri" w:hAnsi="Calibri" w:cs="OpenSymbol"/>
-      <w:b w:val="false"/>
-    </w:rPr>
-  </w:style>
-  <w:style w:type="character" w:styleId="ListLabel432">
-    <w:name w:val="ListLabel 432"/>
-    <w:qFormat/>
-    <w:rPr>
-      <w:rFonts w:cs="OpenSymbol"/>
-    </w:rPr>
-  </w:style>
-  <w:style w:type="character" w:styleId="ListLabel433">
-    <w:name w:val="ListLabel 433"/>
-    <w:qFormat/>
-    <w:rPr>
-      <w:rFonts w:cs="OpenSymbol"/>
-    </w:rPr>
-  </w:style>
-  <w:style w:type="character" w:styleId="ListLabel434">
-    <w:name w:val="ListLabel 434"/>
-    <w:qFormat/>
-    <w:rPr>
-      <w:rFonts w:cs="OpenSymbol"/>
-    </w:rPr>
-  </w:style>
-  <w:style w:type="character" w:styleId="ListLabel435">
-    <w:name w:val="ListLabel 435"/>
-    <w:qFormat/>
-    <w:rPr>
-      <w:rFonts w:cs="OpenSymbol"/>
-    </w:rPr>
-  </w:style>
-  <w:style w:type="character" w:styleId="ListLabel436">
-    <w:name w:val="ListLabel 436"/>
-    <w:qFormat/>
-    <w:rPr>
-      <w:rFonts w:cs="OpenSymbol"/>
-    </w:rPr>
-  </w:style>
-  <w:style w:type="character" w:styleId="ListLabel437">
-    <w:name w:val="ListLabel 437"/>
-    <w:qFormat/>
-    <w:rPr>
-      <w:rFonts w:cs="OpenSymbol"/>
-    </w:rPr>
-  </w:style>
-  <w:style w:type="character" w:styleId="ListLabel438">
-    <w:name w:val="ListLabel 438"/>
-    <w:qFormat/>
-    <w:rPr>
-      <w:rFonts w:cs="OpenSymbol"/>
-    </w:rPr>
-  </w:style>
-  <w:style w:type="character" w:styleId="ListLabel439">
-    <w:name w:val="ListLabel 439"/>
-    <w:qFormat/>
-    <w:rPr>
-      <w:rFonts w:cs="OpenSymbol"/>
-      <w:sz w:val="20"/>
-    </w:rPr>
-  </w:style>
-  <w:style w:type="character" w:styleId="ListLabel440">
-    <w:name w:val="ListLabel 440"/>
+  <w:style w:type="character" w:styleId="ListLabel314">
+    <w:name w:val="ListLabel 314"/>
+    <w:qFormat/>
+    <w:rPr>
+      <w:rFonts w:cs="OpenSymbol"/>
+    </w:rPr>
+  </w:style>
+  <w:style w:type="character" w:styleId="ListLabel315">
+    <w:name w:val="ListLabel 315"/>
+    <w:qFormat/>
+    <w:rPr>
+      <w:rFonts w:cs="OpenSymbol"/>
+    </w:rPr>
+  </w:style>
+  <w:style w:type="character" w:styleId="ListLabel316">
+    <w:name w:val="ListLabel 316"/>
+    <w:qFormat/>
+    <w:rPr>
+      <w:rFonts w:cs="OpenSymbol"/>
+    </w:rPr>
+  </w:style>
+  <w:style w:type="character" w:styleId="ListLabel317">
+    <w:name w:val="ListLabel 317"/>
+    <w:qFormat/>
+    <w:rPr>
+      <w:rFonts w:cs="OpenSymbol"/>
+    </w:rPr>
+  </w:style>
+  <w:style w:type="character" w:styleId="ListLabel318">
+    <w:name w:val="ListLabel 318"/>
+    <w:qFormat/>
+    <w:rPr>
+      <w:rFonts w:cs="OpenSymbol"/>
+    </w:rPr>
+  </w:style>
+  <w:style w:type="character" w:styleId="ListLabel319">
+    <w:name w:val="ListLabel 319"/>
+    <w:qFormat/>
+    <w:rPr>
+      <w:rFonts w:cs="OpenSymbol"/>
+    </w:rPr>
+  </w:style>
+  <w:style w:type="character" w:styleId="ListLabel320">
+    <w:name w:val="ListLabel 320"/>
+    <w:qFormat/>
+    <w:rPr>
+      <w:rFonts w:cs="OpenSymbol"/>
+    </w:rPr>
+  </w:style>
+  <w:style w:type="character" w:styleId="ListLabel321">
+    <w:name w:val="ListLabel 321"/>
+    <w:qFormat/>
+    <w:rPr>
+      <w:rFonts w:cs="OpenSymbol"/>
+    </w:rPr>
+  </w:style>
+  <w:style w:type="character" w:styleId="ListLabel322">
+    <w:name w:val="ListLabel 322"/>
     <w:qFormat/>
     <w:rPr>
       <w:rFonts w:ascii="Calibri" w:hAnsi="Calibri" w:cs="OpenSymbol"/>
@@ -2574,64 +3044,64 @@
       <w:sz w:val="20"/>
     </w:rPr>
   </w:style>
-  <w:style w:type="character" w:styleId="ListLabel441">
-    <w:name w:val="ListLabel 441"/>
-    <w:qFormat/>
-    <w:rPr>
-      <w:rFonts w:cs="OpenSymbol"/>
-    </w:rPr>
-  </w:style>
-  <w:style w:type="character" w:styleId="ListLabel442">
-    <w:name w:val="ListLabel 442"/>
-    <w:qFormat/>
-    <w:rPr>
-      <w:rFonts w:cs="OpenSymbol"/>
-    </w:rPr>
-  </w:style>
-  <w:style w:type="character" w:styleId="ListLabel443">
-    <w:name w:val="ListLabel 443"/>
-    <w:qFormat/>
-    <w:rPr>
-      <w:rFonts w:cs="OpenSymbol"/>
-    </w:rPr>
-  </w:style>
-  <w:style w:type="character" w:styleId="ListLabel444">
-    <w:name w:val="ListLabel 444"/>
-    <w:qFormat/>
-    <w:rPr>
-      <w:rFonts w:cs="OpenSymbol"/>
-    </w:rPr>
-  </w:style>
-  <w:style w:type="character" w:styleId="ListLabel445">
-    <w:name w:val="ListLabel 445"/>
-    <w:qFormat/>
-    <w:rPr>
-      <w:rFonts w:cs="OpenSymbol"/>
-    </w:rPr>
-  </w:style>
-  <w:style w:type="character" w:styleId="ListLabel446">
-    <w:name w:val="ListLabel 446"/>
-    <w:qFormat/>
-    <w:rPr>
-      <w:rFonts w:cs="OpenSymbol"/>
-    </w:rPr>
-  </w:style>
-  <w:style w:type="character" w:styleId="ListLabel447">
-    <w:name w:val="ListLabel 447"/>
-    <w:qFormat/>
-    <w:rPr>
-      <w:rFonts w:cs="OpenSymbol"/>
-    </w:rPr>
-  </w:style>
-  <w:style w:type="character" w:styleId="ListLabel448">
-    <w:name w:val="ListLabel 448"/>
-    <w:qFormat/>
-    <w:rPr>
-      <w:rFonts w:cs="OpenSymbol"/>
-    </w:rPr>
-  </w:style>
-  <w:style w:type="character" w:styleId="ListLabel449">
-    <w:name w:val="ListLabel 449"/>
+  <w:style w:type="character" w:styleId="ListLabel323">
+    <w:name w:val="ListLabel 323"/>
+    <w:qFormat/>
+    <w:rPr>
+      <w:rFonts w:cs="OpenSymbol"/>
+    </w:rPr>
+  </w:style>
+  <w:style w:type="character" w:styleId="ListLabel324">
+    <w:name w:val="ListLabel 324"/>
+    <w:qFormat/>
+    <w:rPr>
+      <w:rFonts w:cs="OpenSymbol"/>
+    </w:rPr>
+  </w:style>
+  <w:style w:type="character" w:styleId="ListLabel325">
+    <w:name w:val="ListLabel 325"/>
+    <w:qFormat/>
+    <w:rPr>
+      <w:rFonts w:cs="OpenSymbol"/>
+    </w:rPr>
+  </w:style>
+  <w:style w:type="character" w:styleId="ListLabel326">
+    <w:name w:val="ListLabel 326"/>
+    <w:qFormat/>
+    <w:rPr>
+      <w:rFonts w:cs="OpenSymbol"/>
+    </w:rPr>
+  </w:style>
+  <w:style w:type="character" w:styleId="ListLabel327">
+    <w:name w:val="ListLabel 327"/>
+    <w:qFormat/>
+    <w:rPr>
+      <w:rFonts w:cs="OpenSymbol"/>
+    </w:rPr>
+  </w:style>
+  <w:style w:type="character" w:styleId="ListLabel328">
+    <w:name w:val="ListLabel 328"/>
+    <w:qFormat/>
+    <w:rPr>
+      <w:rFonts w:cs="OpenSymbol"/>
+    </w:rPr>
+  </w:style>
+  <w:style w:type="character" w:styleId="ListLabel329">
+    <w:name w:val="ListLabel 329"/>
+    <w:qFormat/>
+    <w:rPr>
+      <w:rFonts w:cs="OpenSymbol"/>
+    </w:rPr>
+  </w:style>
+  <w:style w:type="character" w:styleId="ListLabel330">
+    <w:name w:val="ListLabel 330"/>
+    <w:qFormat/>
+    <w:rPr>
+      <w:rFonts w:cs="OpenSymbol"/>
+    </w:rPr>
+  </w:style>
+  <w:style w:type="character" w:styleId="ListLabel331">
+    <w:name w:val="ListLabel 331"/>
     <w:qFormat/>
     <w:rPr>
       <w:rFonts w:ascii="Calibri" w:hAnsi="Calibri" w:cs="OpenSymbol"/>
@@ -2639,129 +3109,65 @@
       <w:sz w:val="20"/>
     </w:rPr>
   </w:style>
-  <w:style w:type="character" w:styleId="ListLabel450">
-    <w:name w:val="ListLabel 450"/>
-    <w:qFormat/>
-    <w:rPr>
-      <w:rFonts w:cs="OpenSymbol"/>
-    </w:rPr>
-  </w:style>
-  <w:style w:type="character" w:styleId="ListLabel451">
-    <w:name w:val="ListLabel 451"/>
-    <w:qFormat/>
-    <w:rPr>
-      <w:rFonts w:cs="OpenSymbol"/>
-    </w:rPr>
-  </w:style>
-  <w:style w:type="character" w:styleId="ListLabel452">
-    <w:name w:val="ListLabel 452"/>
-    <w:qFormat/>
-    <w:rPr>
-      <w:rFonts w:cs="OpenSymbol"/>
-    </w:rPr>
-  </w:style>
-  <w:style w:type="character" w:styleId="ListLabel453">
-    <w:name w:val="ListLabel 453"/>
-    <w:qFormat/>
-    <w:rPr>
-      <w:rFonts w:cs="OpenSymbol"/>
-    </w:rPr>
-  </w:style>
-  <w:style w:type="character" w:styleId="ListLabel454">
-    <w:name w:val="ListLabel 454"/>
-    <w:qFormat/>
-    <w:rPr>
-      <w:rFonts w:cs="OpenSymbol"/>
-    </w:rPr>
-  </w:style>
-  <w:style w:type="character" w:styleId="ListLabel455">
-    <w:name w:val="ListLabel 455"/>
-    <w:qFormat/>
-    <w:rPr>
-      <w:rFonts w:cs="OpenSymbol"/>
-    </w:rPr>
-  </w:style>
-  <w:style w:type="character" w:styleId="ListLabel456">
-    <w:name w:val="ListLabel 456"/>
-    <w:qFormat/>
-    <w:rPr>
-      <w:rFonts w:cs="OpenSymbol"/>
-    </w:rPr>
-  </w:style>
-  <w:style w:type="character" w:styleId="ListLabel457">
-    <w:name w:val="ListLabel 457"/>
-    <w:qFormat/>
-    <w:rPr>
-      <w:rFonts w:cs="OpenSymbol"/>
-    </w:rPr>
-  </w:style>
-  <w:style w:type="character" w:styleId="ListLabel458">
-    <w:name w:val="ListLabel 458"/>
-    <w:qFormat/>
-    <w:rPr>
-      <w:rFonts w:ascii="Calibri" w:hAnsi="Calibri" w:cs="OpenSymbol"/>
-      <w:b w:val="false"/>
-    </w:rPr>
-  </w:style>
-  <w:style w:type="character" w:styleId="ListLabel459">
-    <w:name w:val="ListLabel 459"/>
-    <w:qFormat/>
-    <w:rPr>
-      <w:rFonts w:cs="OpenSymbol"/>
-    </w:rPr>
-  </w:style>
-  <w:style w:type="character" w:styleId="ListLabel460">
-    <w:name w:val="ListLabel 460"/>
-    <w:qFormat/>
-    <w:rPr>
-      <w:rFonts w:cs="OpenSymbol"/>
-    </w:rPr>
-  </w:style>
-  <w:style w:type="character" w:styleId="ListLabel461">
-    <w:name w:val="ListLabel 461"/>
-    <w:qFormat/>
-    <w:rPr>
-      <w:rFonts w:cs="OpenSymbol"/>
-    </w:rPr>
-  </w:style>
-  <w:style w:type="character" w:styleId="ListLabel462">
-    <w:name w:val="ListLabel 462"/>
-    <w:qFormat/>
-    <w:rPr>
-      <w:rFonts w:cs="OpenSymbol"/>
-    </w:rPr>
-  </w:style>
-  <w:style w:type="character" w:styleId="ListLabel463">
-    <w:name w:val="ListLabel 463"/>
-    <w:qFormat/>
-    <w:rPr>
-      <w:rFonts w:cs="OpenSymbol"/>
-    </w:rPr>
-  </w:style>
-  <w:style w:type="character" w:styleId="ListLabel464">
-    <w:name w:val="ListLabel 464"/>
-    <w:qFormat/>
-    <w:rPr>
-      <w:rFonts w:cs="OpenSymbol"/>
-    </w:rPr>
-  </w:style>
-  <w:style w:type="character" w:styleId="ListLabel465">
-    <w:name w:val="ListLabel 465"/>
-    <w:qFormat/>
-    <w:rPr>
-      <w:rFonts w:cs="OpenSymbol"/>
-    </w:rPr>
-  </w:style>
-  <w:style w:type="character" w:styleId="ListLabel466">
-    <w:name w:val="ListLabel 466"/>
+  <w:style w:type="character" w:styleId="ListLabel332">
+    <w:name w:val="ListLabel 332"/>
+    <w:qFormat/>
+    <w:rPr>
+      <w:rFonts w:cs="OpenSymbol"/>
+    </w:rPr>
+  </w:style>
+  <w:style w:type="character" w:styleId="ListLabel333">
+    <w:name w:val="ListLabel 333"/>
+    <w:qFormat/>
+    <w:rPr>
+      <w:rFonts w:cs="OpenSymbol"/>
+    </w:rPr>
+  </w:style>
+  <w:style w:type="character" w:styleId="ListLabel334">
+    <w:name w:val="ListLabel 334"/>
+    <w:qFormat/>
+    <w:rPr>
+      <w:rFonts w:cs="OpenSymbol"/>
+    </w:rPr>
+  </w:style>
+  <w:style w:type="character" w:styleId="ListLabel335">
+    <w:name w:val="ListLabel 335"/>
+    <w:qFormat/>
+    <w:rPr>
+      <w:rFonts w:cs="OpenSymbol"/>
+    </w:rPr>
+  </w:style>
+  <w:style w:type="character" w:styleId="ListLabel336">
+    <w:name w:val="ListLabel 336"/>
+    <w:qFormat/>
+    <w:rPr>
+      <w:rFonts w:cs="OpenSymbol"/>
+    </w:rPr>
+  </w:style>
+  <w:style w:type="character" w:styleId="ListLabel337">
+    <w:name w:val="ListLabel 337"/>
+    <w:qFormat/>
+    <w:rPr>
+      <w:rFonts w:cs="OpenSymbol"/>
+    </w:rPr>
+  </w:style>
+  <w:style w:type="character" w:styleId="ListLabel338">
+    <w:name w:val="ListLabel 338"/>
+    <w:qFormat/>
+    <w:rPr>
+      <w:rFonts w:cs="OpenSymbol"/>
+    </w:rPr>
+  </w:style>
+  <w:style w:type="character" w:styleId="ListLabel339">
+    <w:name w:val="ListLabel 339"/>
     <w:qFormat/>
     <w:rPr>
       <w:rFonts w:cs="OpenSymbol"/>
       <w:sz w:val="20"/>
     </w:rPr>
   </w:style>
-  <w:style w:type="character" w:styleId="ListLabel467">
-    <w:name w:val="ListLabel 467"/>
+  <w:style w:type="character" w:styleId="ListLabel340">
+    <w:name w:val="ListLabel 340"/>
     <w:qFormat/>
     <w:rPr>
       <w:rFonts w:ascii="Calibri" w:hAnsi="Calibri" w:cs="OpenSymbol"/>
@@ -2769,64 +3175,64 @@
       <w:sz w:val="20"/>
     </w:rPr>
   </w:style>
-  <w:style w:type="character" w:styleId="ListLabel468">
-    <w:name w:val="ListLabel 468"/>
-    <w:qFormat/>
-    <w:rPr>
-      <w:rFonts w:cs="OpenSymbol"/>
-    </w:rPr>
-  </w:style>
-  <w:style w:type="character" w:styleId="ListLabel469">
-    <w:name w:val="ListLabel 469"/>
-    <w:qFormat/>
-    <w:rPr>
-      <w:rFonts w:cs="OpenSymbol"/>
-    </w:rPr>
-  </w:style>
-  <w:style w:type="character" w:styleId="ListLabel470">
-    <w:name w:val="ListLabel 470"/>
-    <w:qFormat/>
-    <w:rPr>
-      <w:rFonts w:cs="OpenSymbol"/>
-    </w:rPr>
-  </w:style>
-  <w:style w:type="character" w:styleId="ListLabel471">
-    <w:name w:val="ListLabel 471"/>
-    <w:qFormat/>
-    <w:rPr>
-      <w:rFonts w:cs="OpenSymbol"/>
-    </w:rPr>
-  </w:style>
-  <w:style w:type="character" w:styleId="ListLabel472">
-    <w:name w:val="ListLabel 472"/>
-    <w:qFormat/>
-    <w:rPr>
-      <w:rFonts w:cs="OpenSymbol"/>
-    </w:rPr>
-  </w:style>
-  <w:style w:type="character" w:styleId="ListLabel473">
-    <w:name w:val="ListLabel 473"/>
-    <w:qFormat/>
-    <w:rPr>
-      <w:rFonts w:cs="OpenSymbol"/>
-    </w:rPr>
-  </w:style>
-  <w:style w:type="character" w:styleId="ListLabel474">
-    <w:name w:val="ListLabel 474"/>
-    <w:qFormat/>
-    <w:rPr>
-      <w:rFonts w:cs="OpenSymbol"/>
-    </w:rPr>
-  </w:style>
-  <w:style w:type="character" w:styleId="ListLabel475">
-    <w:name w:val="ListLabel 475"/>
-    <w:qFormat/>
-    <w:rPr>
-      <w:rFonts w:cs="OpenSymbol"/>
-    </w:rPr>
-  </w:style>
-  <w:style w:type="character" w:styleId="ListLabel476">
-    <w:name w:val="ListLabel 476"/>
+  <w:style w:type="character" w:styleId="ListLabel341">
+    <w:name w:val="ListLabel 341"/>
+    <w:qFormat/>
+    <w:rPr>
+      <w:rFonts w:cs="OpenSymbol"/>
+    </w:rPr>
+  </w:style>
+  <w:style w:type="character" w:styleId="ListLabel342">
+    <w:name w:val="ListLabel 342"/>
+    <w:qFormat/>
+    <w:rPr>
+      <w:rFonts w:cs="OpenSymbol"/>
+    </w:rPr>
+  </w:style>
+  <w:style w:type="character" w:styleId="ListLabel343">
+    <w:name w:val="ListLabel 343"/>
+    <w:qFormat/>
+    <w:rPr>
+      <w:rFonts w:cs="OpenSymbol"/>
+    </w:rPr>
+  </w:style>
+  <w:style w:type="character" w:styleId="ListLabel344">
+    <w:name w:val="ListLabel 344"/>
+    <w:qFormat/>
+    <w:rPr>
+      <w:rFonts w:cs="OpenSymbol"/>
+    </w:rPr>
+  </w:style>
+  <w:style w:type="character" w:styleId="ListLabel345">
+    <w:name w:val="ListLabel 345"/>
+    <w:qFormat/>
+    <w:rPr>
+      <w:rFonts w:cs="OpenSymbol"/>
+    </w:rPr>
+  </w:style>
+  <w:style w:type="character" w:styleId="ListLabel346">
+    <w:name w:val="ListLabel 346"/>
+    <w:qFormat/>
+    <w:rPr>
+      <w:rFonts w:cs="OpenSymbol"/>
+    </w:rPr>
+  </w:style>
+  <w:style w:type="character" w:styleId="ListLabel347">
+    <w:name w:val="ListLabel 347"/>
+    <w:qFormat/>
+    <w:rPr>
+      <w:rFonts w:cs="OpenSymbol"/>
+    </w:rPr>
+  </w:style>
+  <w:style w:type="character" w:styleId="ListLabel348">
+    <w:name w:val="ListLabel 348"/>
+    <w:qFormat/>
+    <w:rPr>
+      <w:rFonts w:cs="OpenSymbol"/>
+    </w:rPr>
+  </w:style>
+  <w:style w:type="character" w:styleId="ListLabel349">
+    <w:name w:val="ListLabel 349"/>
     <w:qFormat/>
     <w:rPr>
       <w:rFonts w:ascii="Calibri" w:hAnsi="Calibri" w:cs="OpenSymbol"/>
@@ -2834,50 +3240,246 @@
       <w:sz w:val="20"/>
     </w:rPr>
   </w:style>
-  <w:style w:type="character" w:styleId="ListLabel477">
-    <w:name w:val="ListLabel 477"/>
-    <w:qFormat/>
-    <w:rPr>
-      <w:rFonts w:cs="OpenSymbol"/>
-    </w:rPr>
-  </w:style>
-  <w:style w:type="character" w:styleId="ListLabel478">
-    <w:name w:val="ListLabel 478"/>
-    <w:qFormat/>
-    <w:rPr>
-      <w:rFonts w:cs="OpenSymbol"/>
-    </w:rPr>
-  </w:style>
-  <w:style w:type="character" w:styleId="ListLabel479">
-    <w:name w:val="ListLabel 479"/>
-    <w:qFormat/>
-    <w:rPr>
-      <w:rFonts w:cs="OpenSymbol"/>
-    </w:rPr>
-  </w:style>
-  <w:style w:type="character" w:styleId="ListLabel480">
-    <w:name w:val="ListLabel 480"/>
-    <w:qFormat/>
-    <w:rPr>
-      <w:rFonts w:cs="OpenSymbol"/>
-    </w:rPr>
-  </w:style>
-  <w:style w:type="character" w:styleId="ListLabel481">
-    <w:name w:val="ListLabel 481"/>
-    <w:qFormat/>
-    <w:rPr>
-      <w:rFonts w:cs="OpenSymbol"/>
-    </w:rPr>
-  </w:style>
-  <w:style w:type="character" w:styleId="ListLabel482">
-    <w:name w:val="ListLabel 482"/>
-    <w:qFormat/>
-    <w:rPr>
-      <w:rFonts w:cs="OpenSymbol"/>
-    </w:rPr>
-  </w:style>
-  <w:style w:type="character" w:styleId="ListLabel483">
-    <w:name w:val="ListLabel 483"/>
+  <w:style w:type="character" w:styleId="ListLabel350">
+    <w:name w:val="ListLabel 350"/>
+    <w:qFormat/>
+    <w:rPr>
+      <w:rFonts w:cs="OpenSymbol"/>
+    </w:rPr>
+  </w:style>
+  <w:style w:type="character" w:styleId="ListLabel351">
+    <w:name w:val="ListLabel 351"/>
+    <w:qFormat/>
+    <w:rPr>
+      <w:rFonts w:cs="OpenSymbol"/>
+    </w:rPr>
+  </w:style>
+  <w:style w:type="character" w:styleId="ListLabel352">
+    <w:name w:val="ListLabel 352"/>
+    <w:qFormat/>
+    <w:rPr>
+      <w:rFonts w:cs="OpenSymbol"/>
+    </w:rPr>
+  </w:style>
+  <w:style w:type="character" w:styleId="ListLabel353">
+    <w:name w:val="ListLabel 353"/>
+    <w:qFormat/>
+    <w:rPr>
+      <w:rFonts w:cs="OpenSymbol"/>
+    </w:rPr>
+  </w:style>
+  <w:style w:type="character" w:styleId="ListLabel354">
+    <w:name w:val="ListLabel 354"/>
+    <w:qFormat/>
+    <w:rPr>
+      <w:rFonts w:cs="OpenSymbol"/>
+    </w:rPr>
+  </w:style>
+  <w:style w:type="character" w:styleId="ListLabel355">
+    <w:name w:val="ListLabel 355"/>
+    <w:qFormat/>
+    <w:rPr>
+      <w:rFonts w:cs="OpenSymbol"/>
+    </w:rPr>
+  </w:style>
+  <w:style w:type="character" w:styleId="ListLabel356">
+    <w:name w:val="ListLabel 356"/>
+    <w:qFormat/>
+    <w:rPr>
+      <w:rFonts w:cs="OpenSymbol"/>
+    </w:rPr>
+  </w:style>
+  <w:style w:type="character" w:styleId="ListLabel357">
+    <w:name w:val="ListLabel 357"/>
+    <w:qFormat/>
+    <w:rPr>
+      <w:rFonts w:cs="OpenSymbol"/>
+    </w:rPr>
+  </w:style>
+  <w:style w:type="character" w:styleId="ListLabel358">
+    <w:name w:val="ListLabel 358"/>
+    <w:qFormat/>
+    <w:rPr>
+      <w:rFonts w:ascii="Calibri" w:hAnsi="Calibri" w:cs="OpenSymbol"/>
+      <w:b w:val="false"/>
+      <w:sz w:val="20"/>
+    </w:rPr>
+  </w:style>
+  <w:style w:type="character" w:styleId="ListLabel359">
+    <w:name w:val="ListLabel 359"/>
+    <w:qFormat/>
+    <w:rPr>
+      <w:rFonts w:cs="OpenSymbol"/>
+    </w:rPr>
+  </w:style>
+  <w:style w:type="character" w:styleId="ListLabel360">
+    <w:name w:val="ListLabel 360"/>
+    <w:qFormat/>
+    <w:rPr>
+      <w:rFonts w:cs="OpenSymbol"/>
+    </w:rPr>
+  </w:style>
+  <w:style w:type="character" w:styleId="ListLabel361">
+    <w:name w:val="ListLabel 361"/>
+    <w:qFormat/>
+    <w:rPr>
+      <w:rFonts w:cs="OpenSymbol"/>
+    </w:rPr>
+  </w:style>
+  <w:style w:type="character" w:styleId="ListLabel362">
+    <w:name w:val="ListLabel 362"/>
+    <w:qFormat/>
+    <w:rPr>
+      <w:rFonts w:cs="OpenSymbol"/>
+    </w:rPr>
+  </w:style>
+  <w:style w:type="character" w:styleId="ListLabel363">
+    <w:name w:val="ListLabel 363"/>
+    <w:qFormat/>
+    <w:rPr>
+      <w:rFonts w:cs="OpenSymbol"/>
+    </w:rPr>
+  </w:style>
+  <w:style w:type="character" w:styleId="ListLabel364">
+    <w:name w:val="ListLabel 364"/>
+    <w:qFormat/>
+    <w:rPr>
+      <w:rFonts w:cs="OpenSymbol"/>
+    </w:rPr>
+  </w:style>
+  <w:style w:type="character" w:styleId="ListLabel365">
+    <w:name w:val="ListLabel 365"/>
+    <w:qFormat/>
+    <w:rPr>
+      <w:rFonts w:cs="OpenSymbol"/>
+    </w:rPr>
+  </w:style>
+  <w:style w:type="character" w:styleId="ListLabel366">
+    <w:name w:val="ListLabel 366"/>
+    <w:qFormat/>
+    <w:rPr>
+      <w:rFonts w:cs="OpenSymbol"/>
+      <w:sz w:val="20"/>
+    </w:rPr>
+  </w:style>
+  <w:style w:type="character" w:styleId="ListLabel367">
+    <w:name w:val="ListLabel 367"/>
+    <w:qFormat/>
+    <w:rPr>
+      <w:rFonts w:ascii="Calibri" w:hAnsi="Calibri" w:cs="OpenSymbol"/>
+      <w:b w:val="false"/>
+      <w:sz w:val="20"/>
+    </w:rPr>
+  </w:style>
+  <w:style w:type="character" w:styleId="ListLabel368">
+    <w:name w:val="ListLabel 368"/>
+    <w:qFormat/>
+    <w:rPr>
+      <w:rFonts w:cs="OpenSymbol"/>
+    </w:rPr>
+  </w:style>
+  <w:style w:type="character" w:styleId="ListLabel369">
+    <w:name w:val="ListLabel 369"/>
+    <w:qFormat/>
+    <w:rPr>
+      <w:rFonts w:cs="OpenSymbol"/>
+    </w:rPr>
+  </w:style>
+  <w:style w:type="character" w:styleId="ListLabel370">
+    <w:name w:val="ListLabel 370"/>
+    <w:qFormat/>
+    <w:rPr>
+      <w:rFonts w:cs="OpenSymbol"/>
+    </w:rPr>
+  </w:style>
+  <w:style w:type="character" w:styleId="ListLabel371">
+    <w:name w:val="ListLabel 371"/>
+    <w:qFormat/>
+    <w:rPr>
+      <w:rFonts w:cs="OpenSymbol"/>
+    </w:rPr>
+  </w:style>
+  <w:style w:type="character" w:styleId="ListLabel372">
+    <w:name w:val="ListLabel 372"/>
+    <w:qFormat/>
+    <w:rPr>
+      <w:rFonts w:cs="OpenSymbol"/>
+    </w:rPr>
+  </w:style>
+  <w:style w:type="character" w:styleId="ListLabel373">
+    <w:name w:val="ListLabel 373"/>
+    <w:qFormat/>
+    <w:rPr>
+      <w:rFonts w:cs="OpenSymbol"/>
+    </w:rPr>
+  </w:style>
+  <w:style w:type="character" w:styleId="ListLabel374">
+    <w:name w:val="ListLabel 374"/>
+    <w:qFormat/>
+    <w:rPr>
+      <w:rFonts w:cs="OpenSymbol"/>
+    </w:rPr>
+  </w:style>
+  <w:style w:type="character" w:styleId="ListLabel375">
+    <w:name w:val="ListLabel 375"/>
+    <w:qFormat/>
+    <w:rPr>
+      <w:rFonts w:cs="OpenSymbol"/>
+    </w:rPr>
+  </w:style>
+  <w:style w:type="character" w:styleId="ListLabel376">
+    <w:name w:val="ListLabel 376"/>
+    <w:qFormat/>
+    <w:rPr>
+      <w:rFonts w:ascii="Calibri" w:hAnsi="Calibri" w:cs="OpenSymbol"/>
+      <w:b w:val="false"/>
+      <w:sz w:val="20"/>
+    </w:rPr>
+  </w:style>
+  <w:style w:type="character" w:styleId="ListLabel377">
+    <w:name w:val="ListLabel 377"/>
+    <w:qFormat/>
+    <w:rPr>
+      <w:rFonts w:cs="OpenSymbol"/>
+    </w:rPr>
+  </w:style>
+  <w:style w:type="character" w:styleId="ListLabel378">
+    <w:name w:val="ListLabel 378"/>
+    <w:qFormat/>
+    <w:rPr>
+      <w:rFonts w:cs="OpenSymbol"/>
+    </w:rPr>
+  </w:style>
+  <w:style w:type="character" w:styleId="ListLabel379">
+    <w:name w:val="ListLabel 379"/>
+    <w:qFormat/>
+    <w:rPr>
+      <w:rFonts w:cs="OpenSymbol"/>
+    </w:rPr>
+  </w:style>
+  <w:style w:type="character" w:styleId="ListLabel380">
+    <w:name w:val="ListLabel 380"/>
+    <w:qFormat/>
+    <w:rPr>
+      <w:rFonts w:cs="OpenSymbol"/>
+    </w:rPr>
+  </w:style>
+  <w:style w:type="character" w:styleId="ListLabel381">
+    <w:name w:val="ListLabel 381"/>
+    <w:qFormat/>
+    <w:rPr>
+      <w:rFonts w:cs="OpenSymbol"/>
+    </w:rPr>
+  </w:style>
+  <w:style w:type="character" w:styleId="ListLabel382">
+    <w:name w:val="ListLabel 382"/>
+    <w:qFormat/>
+    <w:rPr>
+      <w:rFonts w:cs="OpenSymbol"/>
+    </w:rPr>
+  </w:style>
+  <w:style w:type="character" w:styleId="ListLabel383">
+    <w:name w:val="ListLabel 383"/>
     <w:qFormat/>
     <w:rPr>
       <w:rFonts w:cs="OpenSymbol"/>

</xml_diff>

<commit_message>
updated server list and resume
</commit_message>
<xml_diff>
--- a/resume.docx
+++ b/resume.docx
@@ -46,57 +46,7 @@
           <w:sz w:val="20"/>
           <w:szCs w:val="20"/>
         </w:rPr>
-        <w:t xml:space="preserve">McFarland, Wisconsin </w:t>
-      </w:r>
-      <w:r>
-        <w:rPr>
-          <w:rFonts w:cs="Arial" w:ascii="Calibri" w:hAnsi="Calibri"/>
-          <w:b w:val="false"/>
-          <w:bCs w:val="false"/>
-          <w:sz w:val="20"/>
-          <w:szCs w:val="20"/>
-        </w:rPr>
-        <w:t>|</w:t>
-      </w:r>
-      <w:r>
-        <w:rPr>
-          <w:rFonts w:cs="Arial" w:ascii="Calibri" w:hAnsi="Calibri"/>
-          <w:b w:val="false"/>
-          <w:bCs w:val="false"/>
-          <w:sz w:val="20"/>
-          <w:szCs w:val="20"/>
-        </w:rPr>
-        <w:t xml:space="preserve">| </w:t>
-      </w:r>
-      <w:r>
-        <w:rPr>
-          <w:rFonts w:cs="Arial" w:ascii="Calibri" w:hAnsi="Calibri"/>
-          <w:b w:val="false"/>
-          <w:bCs w:val="false"/>
-          <w:sz w:val="20"/>
-          <w:szCs w:val="20"/>
-        </w:rPr>
-        <w:t xml:space="preserve">608 669 7557 </w:t>
-      </w:r>
-      <w:r>
-        <w:rPr>
-          <w:rFonts w:cs="Arial" w:ascii="Calibri" w:hAnsi="Calibri"/>
-          <w:b w:val="false"/>
-          <w:bCs w:val="false"/>
-          <w:sz w:val="20"/>
-          <w:szCs w:val="20"/>
-        </w:rPr>
-        <w:t xml:space="preserve">|| </w:t>
-      </w:r>
-      <w:r>
-        <w:rPr>
-          <w:rFonts w:cs="Arial" w:ascii="Calibri" w:hAnsi="Calibri"/>
-          <w:b w:val="false"/>
-          <w:bCs w:val="false"/>
-          <w:sz w:val="20"/>
-          <w:szCs w:val="20"/>
-        </w:rPr>
-        <w:t>max dot hougas at gmail dot com</w:t>
+        <w:t>McFarland, Wisconsin || 608 669 7557 || max dot hougas at gmail dot com</w:t>
       </w:r>
     </w:p>
     <w:p>
@@ -116,7 +66,7 @@
           <w:sz w:val="20"/>
           <w:szCs w:val="20"/>
         </w:rPr>
-        <w:t>https:// www dot Linkedin dot Com/ in/ max-hougas/</w:t>
+        <w:t>https:// www dot Linkedin dot com/ in/ max-hougas/</w:t>
       </w:r>
     </w:p>
     <w:p>
@@ -136,27 +86,7 @@
           <w:sz w:val="20"/>
           <w:szCs w:val="20"/>
         </w:rPr>
-        <w:t xml:space="preserve">https:// www dot github dot com/ maxhougas </w:t>
-      </w:r>
-      <w:r>
-        <w:rPr>
-          <w:rFonts w:cs="Arial" w:ascii="Calibri" w:hAnsi="Calibri"/>
-          <w:b w:val="false"/>
-          <w:bCs w:val="false"/>
-          <w:sz w:val="20"/>
-          <w:szCs w:val="20"/>
-        </w:rPr>
-        <w:t xml:space="preserve">|| https:// hub dot docker dot com/ u/ maxhougas </w:t>
-      </w:r>
-      <w:r>
-        <w:rPr>
-          <w:rFonts w:cs="Arial" w:ascii="Calibri" w:hAnsi="Calibri"/>
-          <w:b w:val="false"/>
-          <w:bCs w:val="false"/>
-          <w:sz w:val="20"/>
-          <w:szCs w:val="20"/>
-        </w:rPr>
-        <w:t>|| http:// monkeysinc dot net</w:t>
+        <w:t>https:// www dot github dot com/ maxhougas || https:// hub dot docker dot com/ u/ maxhougas</w:t>
       </w:r>
     </w:p>
     <w:p>
@@ -222,26 +152,24 @@
         <w:ind w:left="180" w:right="0" w:hanging="0"/>
         <w:contextualSpacing/>
         <w:jc w:val="left"/>
-        <w:rPr>
-          <w:rFonts w:ascii="Calibri" w:hAnsi="Calibri"/>
-        </w:rPr>
-      </w:pPr>
-      <w:r>
-        <w:rPr>
-          <w:rFonts w:cs="Arial" w:ascii="Calibri" w:hAnsi="Calibri"/>
-          <w:b w:val="false"/>
-          <w:bCs w:val="false"/>
-          <w:sz w:val="20"/>
-          <w:szCs w:val="20"/>
-        </w:rPr>
-        <w:t>Code monkey and aspiring security guy. Skilled in C programming language and continually cognizant of security concerns. Self-motivating and currently working on an artificial intelligence project and maintaining a Git repository.</w:t>
-      </w:r>
-    </w:p>
-    <w:p>
-      <w:pPr>
-        <w:pStyle w:val="ListParagraph"/>
-        <w:widowControl/>
-        <w:overflowPunct w:val="true"/>
+        <w:rPr/>
+      </w:pPr>
+      <w:r>
+        <w:rPr>
+          <w:rFonts w:cs="Arial" w:ascii="Calibri" w:hAnsi="Calibri"/>
+          <w:b w:val="false"/>
+          <w:bCs w:val="false"/>
+          <w:sz w:val="20"/>
+          <w:szCs w:val="20"/>
+        </w:rPr>
+        <w:t>Code monkey: aspiring security technician, full stack developer and Linux guy, skilled in C programming language and continually cognizant of security concerns. Self-motivating and currently working on a full stack react app.</w:t>
+      </w:r>
+    </w:p>
+    <w:p>
+      <w:pPr>
+        <w:pStyle w:val="ListParagraph"/>
+        <w:widowControl/>
+        <w:overflowPunct w:val="false"/>
         <w:bidi w:val="0"/>
         <w:spacing w:lineRule="auto" w:line="240" w:before="72" w:after="72"/>
         <w:ind w:left="0" w:right="0" w:hanging="0"/>
@@ -271,7 +199,7 @@
       <w:pPr>
         <w:pStyle w:val="ListParagraph"/>
         <w:widowControl/>
-        <w:overflowPunct w:val="true"/>
+        <w:overflowPunct w:val="false"/>
         <w:bidi w:val="0"/>
         <w:spacing w:lineRule="auto" w:line="240" w:before="72" w:after="72"/>
         <w:ind w:left="0" w:right="0" w:hanging="0"/>
@@ -301,7 +229,7 @@
       <w:pPr>
         <w:pStyle w:val="ListParagraph"/>
         <w:widowControl/>
-        <w:overflowPunct w:val="true"/>
+        <w:overflowPunct w:val="false"/>
         <w:bidi w:val="0"/>
         <w:spacing w:lineRule="auto" w:line="240" w:before="72" w:after="72"/>
         <w:ind w:left="180" w:right="0" w:hanging="0"/>
@@ -327,34 +255,14 @@
           <w:sz w:val="20"/>
           <w:szCs w:val="20"/>
         </w:rPr>
-        <w:t xml:space="preserve">: C, C++, Java, MySQL, PHP, HTML, </w:t>
-      </w:r>
-      <w:r>
-        <w:rPr>
-          <w:rFonts w:cs="Arial" w:ascii="Calibri" w:hAnsi="Calibri"/>
-          <w:b w:val="false"/>
-          <w:bCs w:val="false"/>
-          <w:sz w:val="20"/>
-          <w:szCs w:val="20"/>
-        </w:rPr>
-        <w:t xml:space="preserve">Python, Bash, </w:t>
-      </w:r>
-      <w:r>
-        <w:rPr>
-          <w:rFonts w:cs="Arial" w:ascii="Calibri" w:hAnsi="Calibri"/>
-          <w:b w:val="false"/>
-          <w:bCs w:val="false"/>
-          <w:sz w:val="20"/>
-          <w:szCs w:val="20"/>
-        </w:rPr>
-        <w:t>JavaScript</w:t>
-      </w:r>
-    </w:p>
-    <w:p>
-      <w:pPr>
-        <w:pStyle w:val="ListParagraph"/>
-        <w:widowControl/>
-        <w:overflowPunct w:val="true"/>
+        <w:t>: C, C++, Java, MySQL, PHP, HTML, Python, Bash, JavaScript</w:t>
+      </w:r>
+    </w:p>
+    <w:p>
+      <w:pPr>
+        <w:pStyle w:val="ListParagraph"/>
+        <w:widowControl/>
+        <w:overflowPunct w:val="false"/>
         <w:bidi w:val="0"/>
         <w:spacing w:lineRule="auto" w:line="240" w:before="72" w:after="72"/>
         <w:ind w:left="180" w:right="0" w:hanging="0"/>
@@ -380,14 +288,14 @@
           <w:sz w:val="20"/>
           <w:szCs w:val="20"/>
         </w:rPr>
-        <w:t xml:space="preserve"> nmap, netstat, ssh, openvpn</w:t>
-      </w:r>
-    </w:p>
-    <w:p>
-      <w:pPr>
-        <w:pStyle w:val="ListParagraph"/>
-        <w:widowControl/>
-        <w:overflowPunct w:val="true"/>
+        <w:t xml:space="preserve"> Nmap, Netstat, SSH, OpenVPN, Docker, Apache2</w:t>
+      </w:r>
+    </w:p>
+    <w:p>
+      <w:pPr>
+        <w:pStyle w:val="ListParagraph"/>
+        <w:widowControl/>
+        <w:overflowPunct w:val="false"/>
         <w:bidi w:val="0"/>
         <w:spacing w:lineRule="auto" w:line="240" w:before="72" w:after="72"/>
         <w:ind w:left="180" w:right="0" w:hanging="0"/>
@@ -422,7 +330,7 @@
       <w:pPr>
         <w:pStyle w:val="ListParagraph"/>
         <w:widowControl/>
-        <w:overflowPunct w:val="true"/>
+        <w:overflowPunct w:val="false"/>
         <w:bidi w:val="0"/>
         <w:spacing w:lineRule="auto" w:line="240" w:before="72" w:after="72"/>
         <w:ind w:left="180" w:right="0" w:hanging="0"/>
@@ -448,24 +356,14 @@
           <w:sz w:val="20"/>
           <w:szCs w:val="20"/>
         </w:rPr>
-        <w:t xml:space="preserve"> Windows 7, Windows 10, Debian, Kali, Ubuntu, SuSE, Fedora, Solaris, </w:t>
-      </w:r>
-      <w:r>
-        <w:rPr>
-          <w:rFonts w:cs="Arial" w:ascii="Calibri" w:hAnsi="Calibri"/>
-          <w:b w:val="false"/>
-          <w:bCs w:val="false"/>
-          <w:sz w:val="20"/>
-          <w:szCs w:val="20"/>
-        </w:rPr>
-        <w:t>Cisco IOS</w:t>
-      </w:r>
-    </w:p>
-    <w:p>
-      <w:pPr>
-        <w:pStyle w:val="ListParagraph"/>
-        <w:widowControl/>
-        <w:overflowPunct w:val="true"/>
+        <w:t xml:space="preserve"> Windows 7, Windows 10, Debian, Kali, Ubuntu, SuSE, Fedora, Solaris, Alipine, Cisco IOS</w:t>
+      </w:r>
+    </w:p>
+    <w:p>
+      <w:pPr>
+        <w:pStyle w:val="ListParagraph"/>
+        <w:widowControl/>
+        <w:overflowPunct w:val="false"/>
         <w:bidi w:val="0"/>
         <w:spacing w:lineRule="auto" w:line="240" w:before="72" w:after="72"/>
         <w:ind w:left="180" w:right="0" w:hanging="0"/>
@@ -500,7 +398,7 @@
       <w:pPr>
         <w:pStyle w:val="ListParagraph"/>
         <w:widowControl/>
-        <w:overflowPunct w:val="true"/>
+        <w:overflowPunct w:val="false"/>
         <w:bidi w:val="0"/>
         <w:spacing w:lineRule="auto" w:line="240" w:before="72" w:after="72"/>
         <w:ind w:left="180" w:right="0" w:hanging="0"/>
@@ -530,7 +428,7 @@
       <w:pPr>
         <w:pStyle w:val="ListParagraph"/>
         <w:widowControl/>
-        <w:overflowPunct w:val="true"/>
+        <w:overflowPunct w:val="false"/>
         <w:bidi w:val="0"/>
         <w:spacing w:lineRule="auto" w:line="240" w:before="72" w:after="72"/>
         <w:ind w:left="180" w:right="0" w:hanging="0"/>
@@ -565,7 +463,7 @@
       <w:pPr>
         <w:pStyle w:val="ListParagraph"/>
         <w:widowControl/>
-        <w:overflowPunct w:val="true"/>
+        <w:overflowPunct w:val="false"/>
         <w:bidi w:val="0"/>
         <w:spacing w:lineRule="auto" w:line="240" w:before="72" w:after="72"/>
         <w:ind w:left="0" w:right="0" w:hanging="0"/>
@@ -595,7 +493,7 @@
       <w:pPr>
         <w:pStyle w:val="ListParagraph"/>
         <w:widowControl/>
-        <w:overflowPunct w:val="true"/>
+        <w:overflowPunct w:val="false"/>
         <w:bidi w:val="0"/>
         <w:spacing w:lineRule="auto" w:line="240" w:before="72" w:after="72"/>
         <w:ind w:left="0" w:right="0" w:hanging="0"/>
@@ -622,16 +520,13 @@
           <w:tab w:val="clear" w:pos="720"/>
           <w:tab w:val="left" w:pos="8640" w:leader="none"/>
         </w:tabs>
-        <w:overflowPunct w:val="true"/>
+        <w:overflowPunct w:val="false"/>
         <w:bidi w:val="0"/>
         <w:spacing w:lineRule="auto" w:line="240" w:before="72" w:after="72"/>
         <w:ind w:left="180" w:right="0" w:hanging="0"/>
         <w:contextualSpacing/>
         <w:jc w:val="left"/>
-        <w:rPr>
-          <w:sz w:val="20"/>
-          <w:szCs w:val="20"/>
-        </w:rPr>
+        <w:rPr/>
       </w:pPr>
       <w:r>
         <w:rPr>
@@ -651,47 +546,17 @@
           <w:sz w:val="20"/>
           <w:szCs w:val="20"/>
         </w:rPr>
-        <w:t xml:space="preserve"> | </w:t>
-      </w:r>
-      <w:r>
-        <w:rPr>
-          <w:rFonts w:cs="Arial" w:ascii="Calibri" w:hAnsi="Calibri"/>
-          <w:b w:val="false"/>
-          <w:bCs w:val="false"/>
-          <w:sz w:val="20"/>
-          <w:szCs w:val="20"/>
-        </w:rPr>
-        <w:t xml:space="preserve">Solo project </w:t>
-      </w:r>
-      <w:r>
-        <w:rPr>
-          <w:rFonts w:cs="Arial" w:ascii="Calibri" w:hAnsi="Calibri"/>
-          <w:b w:val="false"/>
-          <w:bCs w:val="false"/>
-          <w:sz w:val="20"/>
-          <w:szCs w:val="20"/>
-        </w:rPr>
-        <w:t xml:space="preserve">| </w:t>
-      </w:r>
-      <w:r>
-        <w:rPr>
-          <w:rFonts w:cs="Arial" w:ascii="Calibri" w:hAnsi="Calibri"/>
-          <w:b w:val="false"/>
-          <w:bCs w:val="false"/>
-          <w:sz w:val="20"/>
-          <w:szCs w:val="20"/>
-        </w:rPr>
-        <w:t xml:space="preserve">http:// monkeysinc dot net </w:t>
-      </w:r>
-      <w:r>
-        <w:rPr>
-          <w:rFonts w:cs="Arial" w:ascii="Calibri" w:hAnsi="Calibri"/>
-          <w:b w:val="false"/>
-          <w:bCs w:val="false"/>
-          <w:sz w:val="20"/>
-          <w:szCs w:val="20"/>
-        </w:rPr>
-        <w:t>|</w:t>
+        <w:t xml:space="preserve"> | Solo project | </w:t>
+      </w:r>
+      <w:r>
+        <w:rPr>
+          <w:rFonts w:cs="Arial" w:ascii="Calibri" w:hAnsi="Calibri"/>
+          <w:b w:val="false"/>
+          <w:bCs w:val="false"/>
+          <w:sz w:val="20"/>
+          <w:szCs w:val="20"/>
+        </w:rPr>
+        <w:t>74.208.104.107</w:t>
       </w:r>
       <w:r>
         <w:rPr>
@@ -702,37 +567,17 @@
           <w:szCs w:val="20"/>
         </w:rPr>
         <w:t xml:space="preserve"> </w:t>
-      </w:r>
-      <w:r>
-        <w:rPr>
-          <w:rFonts w:cs="Arial" w:ascii="Calibri" w:hAnsi="Calibri"/>
-          <w:b w:val="false"/>
-          <w:bCs w:val="false"/>
-          <w:sz w:val="20"/>
-          <w:szCs w:val="20"/>
-        </w:rPr>
-        <w:t>293 days uptime</w:t>
-      </w:r>
-      <w:r>
-        <w:rPr>
-          <w:rFonts w:cs="Arial" w:ascii="Calibri" w:hAnsi="Calibri"/>
-          <w:b w:val="false"/>
-          <w:bCs w:val="false"/>
-          <w:sz w:val="20"/>
-          <w:szCs w:val="20"/>
-        </w:rPr>
         <w:tab/>
-        <w:t xml:space="preserve">AUG 2022 – </w:t>
-      </w:r>
-      <w:r>
-        <w:rPr>
-          <w:rFonts w:cs="Arial" w:ascii="Calibri" w:hAnsi="Calibri"/>
-          <w:b w:val="false"/>
-          <w:bCs w:val="false"/>
-          <w:sz w:val="20"/>
-          <w:szCs w:val="20"/>
-        </w:rPr>
-        <w:t>Present</w:t>
+      </w:r>
+      <w:r>
+        <w:rPr>
+          <w:rFonts w:cs="Arial" w:ascii="Calibri" w:hAnsi="Calibri"/>
+          <w:b w:val="false"/>
+          <w:bCs w:val="false"/>
+          <w:sz w:val="20"/>
+          <w:szCs w:val="20"/>
+        </w:rPr>
+        <w:t>JUN 2024 - PRESENT</w:t>
       </w:r>
     </w:p>
     <w:p>
@@ -747,15 +592,12 @@
           <w:tab w:val="clear" w:pos="720"/>
           <w:tab w:val="left" w:pos="8640" w:leader="none"/>
         </w:tabs>
-        <w:overflowPunct w:val="true"/>
+        <w:overflowPunct w:val="false"/>
         <w:bidi w:val="0"/>
         <w:spacing w:lineRule="auto" w:line="240" w:before="72" w:after="72"/>
         <w:contextualSpacing/>
         <w:jc w:val="left"/>
-        <w:rPr>
-          <w:sz w:val="20"/>
-          <w:szCs w:val="20"/>
-        </w:rPr>
+        <w:rPr/>
       </w:pPr>
       <w:r>
         <w:rPr>
@@ -780,15 +622,13 @@
           <w:tab w:val="clear" w:pos="720"/>
           <w:tab w:val="left" w:pos="8640" w:leader="none"/>
         </w:tabs>
-        <w:overflowPunct w:val="true"/>
-        <w:bidi w:val="0"/>
-        <w:spacing w:lineRule="auto" w:line="240" w:before="72" w:after="72"/>
+        <w:overflowPunct w:val="false"/>
+        <w:bidi w:val="0"/>
+        <w:spacing w:lineRule="auto" w:line="240" w:before="72" w:after="72"/>
+        <w:ind w:left="180" w:right="0" w:hanging="0"/>
         <w:contextualSpacing/>
         <w:jc w:val="left"/>
-        <w:rPr>
-          <w:sz w:val="20"/>
-          <w:szCs w:val="20"/>
-        </w:rPr>
+        <w:rPr/>
       </w:pPr>
       <w:r>
         <w:rPr>
@@ -799,6 +639,111 @@
           <w:szCs w:val="20"/>
         </w:rPr>
         <w:t>Most applications containerized with Docker</w:t>
+      </w:r>
+    </w:p>
+    <w:p>
+      <w:pPr>
+        <w:pStyle w:val="ListParagraph"/>
+        <w:widowControl/>
+        <w:tabs>
+          <w:tab w:val="clear" w:pos="720"/>
+          <w:tab w:val="left" w:pos="8640" w:leader="none"/>
+        </w:tabs>
+        <w:overflowPunct w:val="false"/>
+        <w:bidi w:val="0"/>
+        <w:spacing w:lineRule="auto" w:line="240" w:before="72" w:after="72"/>
+        <w:ind w:left="180" w:right="0" w:hanging="0"/>
+        <w:contextualSpacing/>
+        <w:jc w:val="left"/>
+        <w:rPr/>
+      </w:pPr>
+      <w:r>
+        <w:rPr>
+          <w:rFonts w:cs="Arial" w:ascii="Calibri" w:hAnsi="Calibri"/>
+          <w:b/>
+          <w:bCs/>
+          <w:sz w:val="20"/>
+          <w:szCs w:val="20"/>
+        </w:rPr>
+        <w:t>Full stack app</w:t>
+      </w:r>
+      <w:r>
+        <w:rPr>
+          <w:rFonts w:cs="Arial" w:ascii="Calibri" w:hAnsi="Calibri"/>
+          <w:b w:val="false"/>
+          <w:bCs w:val="false"/>
+          <w:sz w:val="20"/>
+          <w:szCs w:val="20"/>
+        </w:rPr>
+        <w:t xml:space="preserve"> | Solo project</w:t>
+        <w:tab/>
+        <w:t>NOV 2023</w:t>
+      </w:r>
+    </w:p>
+    <w:p>
+      <w:pPr>
+        <w:pStyle w:val="ListParagraph"/>
+        <w:widowControl/>
+        <w:numPr>
+          <w:ilvl w:val="0"/>
+          <w:numId w:val="5"/>
+        </w:numPr>
+        <w:tabs>
+          <w:tab w:val="clear" w:pos="720"/>
+          <w:tab w:val="left" w:pos="8640" w:leader="none"/>
+        </w:tabs>
+        <w:overflowPunct w:val="false"/>
+        <w:bidi w:val="0"/>
+        <w:spacing w:lineRule="auto" w:line="240" w:before="72" w:after="72"/>
+        <w:ind w:left="180" w:right="0" w:hanging="0"/>
+        <w:contextualSpacing/>
+        <w:jc w:val="left"/>
+        <w:rPr/>
+      </w:pPr>
+      <w:r>
+        <w:rPr>
+          <w:rFonts w:cs="Arial" w:ascii="Calibri" w:hAnsi="Calibri"/>
+          <w:b w:val="false"/>
+          <w:bCs w:val="false"/>
+          <w:sz w:val="20"/>
+          <w:szCs w:val="20"/>
+        </w:rPr>
+        <w:t>React front end; node + express back end; MariaDB database</w:t>
+      </w:r>
+    </w:p>
+    <w:p>
+      <w:pPr>
+        <w:pStyle w:val="ListParagraph"/>
+        <w:widowControl/>
+        <w:numPr>
+          <w:ilvl w:val="0"/>
+          <w:numId w:val="5"/>
+        </w:numPr>
+        <w:tabs>
+          <w:tab w:val="clear" w:pos="720"/>
+          <w:tab w:val="left" w:pos="8640" w:leader="none"/>
+        </w:tabs>
+        <w:overflowPunct w:val="false"/>
+        <w:bidi w:val="0"/>
+        <w:spacing w:lineRule="auto" w:line="240" w:before="72" w:after="72"/>
+        <w:ind w:left="180" w:right="0" w:hanging="0"/>
+        <w:contextualSpacing/>
+        <w:jc w:val="left"/>
+        <w:rPr>
+          <w:b w:val="false"/>
+          <w:b w:val="false"/>
+          <w:bCs w:val="false"/>
+        </w:rPr>
+      </w:pPr>
+      <w:r>
+        <w:rPr>
+          <w:rFonts w:cs="Arial" w:ascii="Calibri" w:hAnsi="Calibri"/>
+          <w:b w:val="false"/>
+          <w:bCs w:val="false"/>
+          <w:sz w:val="20"/>
+          <w:szCs w:val="20"/>
+        </w:rPr>
+        <w:t>Performs CRUD operations</w:t>
       </w:r>
     </w:p>
     <w:p>
@@ -813,10 +758,10 @@
           <w:tab w:val="clear" w:pos="720"/>
           <w:tab w:val="left" w:pos="8640" w:leader="none"/>
         </w:tabs>
-        <w:overflowPunct w:val="true"/>
-        <w:bidi w:val="0"/>
-        <w:spacing w:lineRule="auto" w:line="240" w:before="72" w:after="72"/>
-        <w:ind w:left="540" w:right="0" w:hanging="0"/>
+        <w:overflowPunct w:val="false"/>
+        <w:bidi w:val="0"/>
+        <w:spacing w:lineRule="auto" w:line="240" w:before="72" w:after="72"/>
+        <w:ind w:left="180" w:right="0" w:hanging="0"/>
         <w:contextualSpacing/>
         <w:jc w:val="left"/>
         <w:rPr/>
@@ -852,7 +797,7 @@
           <w:ilvl w:val="1"/>
           <w:numId w:val="1"/>
         </w:numPr>
-        <w:overflowPunct w:val="true"/>
+        <w:overflowPunct w:val="false"/>
         <w:bidi w:val="0"/>
         <w:spacing w:lineRule="auto" w:line="240" w:before="72" w:after="72"/>
         <w:contextualSpacing/>
@@ -885,7 +830,7 @@
           <w:ilvl w:val="1"/>
           <w:numId w:val="1"/>
         </w:numPr>
-        <w:overflowPunct w:val="true"/>
+        <w:overflowPunct w:val="false"/>
         <w:bidi w:val="0"/>
         <w:spacing w:lineRule="auto" w:line="240" w:before="72" w:after="72"/>
         <w:contextualSpacing/>
@@ -918,7 +863,7 @@
           <w:ilvl w:val="1"/>
           <w:numId w:val="1"/>
         </w:numPr>
-        <w:overflowPunct w:val="true"/>
+        <w:overflowPunct w:val="false"/>
         <w:bidi w:val="0"/>
         <w:spacing w:lineRule="auto" w:line="240" w:before="72" w:after="72"/>
         <w:contextualSpacing/>
@@ -953,7 +898,7 @@
           <w:tab w:val="clear" w:pos="720"/>
           <w:tab w:val="left" w:pos="8640" w:leader="none"/>
         </w:tabs>
-        <w:overflowPunct w:val="true"/>
+        <w:overflowPunct w:val="false"/>
         <w:bidi w:val="0"/>
         <w:spacing w:lineRule="auto" w:line="240" w:before="72" w:after="72"/>
         <w:ind w:left="180" w:right="0" w:hanging="0"/>
@@ -982,6 +927,227 @@
         <w:t xml:space="preserve"> | Solo project</w:t>
         <w:tab/>
         <w:t>NOV 2014</w:t>
+      </w:r>
+    </w:p>
+    <w:p>
+      <w:pPr>
+        <w:pStyle w:val="ListParagraph"/>
+        <w:widowControl/>
+        <w:numPr>
+          <w:ilvl w:val="1"/>
+          <w:numId w:val="3"/>
+        </w:numPr>
+        <w:overflowPunct w:val="false"/>
+        <w:bidi w:val="0"/>
+        <w:spacing w:lineRule="auto" w:line="240" w:before="72" w:after="72"/>
+        <w:ind w:left="360" w:right="0" w:hanging="180"/>
+        <w:contextualSpacing/>
+        <w:jc w:val="left"/>
+        <w:rPr/>
+      </w:pPr>
+      <w:r>
+        <w:rPr>
+          <w:rFonts w:cs="Arial" w:ascii="Calibri" w:hAnsi="Calibri"/>
+          <w:b w:val="false"/>
+          <w:bCs w:val="false"/>
+          <w:sz w:val="20"/>
+          <w:szCs w:val="20"/>
+        </w:rPr>
+        <w:t>Command line RPN calculator; provides access to most math.h functions</w:t>
+      </w:r>
+    </w:p>
+    <w:p>
+      <w:pPr>
+        <w:pStyle w:val="ListParagraph"/>
+        <w:widowControl/>
+        <w:numPr>
+          <w:ilvl w:val="0"/>
+          <w:numId w:val="0"/>
+        </w:numPr>
+        <w:tabs>
+          <w:tab w:val="clear" w:pos="720"/>
+          <w:tab w:val="left" w:pos="8640" w:leader="none"/>
+        </w:tabs>
+        <w:overflowPunct w:val="false"/>
+        <w:bidi w:val="0"/>
+        <w:spacing w:lineRule="auto" w:line="240" w:before="72" w:after="72"/>
+        <w:ind w:left="180" w:right="0" w:hanging="0"/>
+        <w:contextualSpacing/>
+        <w:jc w:val="left"/>
+        <w:rPr/>
+      </w:pPr>
+      <w:r>
+        <w:rPr>
+          <w:rFonts w:cs="Arial" w:ascii="Calibri" w:hAnsi="Calibri"/>
+          <w:b/>
+          <w:bCs/>
+          <w:sz w:val="20"/>
+          <w:szCs w:val="20"/>
+        </w:rPr>
+        <w:t>WOOZ</w:t>
+      </w:r>
+      <w:r>
+        <w:rPr>
+          <w:rFonts w:cs="Arial" w:ascii="Calibri" w:hAnsi="Calibri"/>
+          <w:b w:val="false"/>
+          <w:bCs w:val="false"/>
+          <w:sz w:val="20"/>
+          <w:szCs w:val="20"/>
+        </w:rPr>
+        <w:t xml:space="preserve"> | Valparaiso University</w:t>
+        <w:tab/>
+        <w:t>MAY 2010 – MAY 2011</w:t>
+      </w:r>
+    </w:p>
+    <w:p>
+      <w:pPr>
+        <w:pStyle w:val="ListParagraph"/>
+        <w:widowControl/>
+        <w:numPr>
+          <w:ilvl w:val="1"/>
+          <w:numId w:val="3"/>
+        </w:numPr>
+        <w:overflowPunct w:val="false"/>
+        <w:bidi w:val="0"/>
+        <w:spacing w:lineRule="auto" w:line="240" w:before="72" w:after="72"/>
+        <w:ind w:left="540" w:right="0" w:hanging="360"/>
+        <w:contextualSpacing/>
+        <w:jc w:val="left"/>
+        <w:rPr/>
+      </w:pPr>
+      <w:r>
+        <w:rPr>
+          <w:rFonts w:cs="Arial" w:ascii="Calibri" w:hAnsi="Calibri"/>
+          <w:b w:val="false"/>
+          <w:bCs w:val="false"/>
+          <w:sz w:val="20"/>
+          <w:szCs w:val="20"/>
+        </w:rPr>
+        <w:t>Developed and implemented a module to receive and render mathML documents</w:t>
+      </w:r>
+    </w:p>
+    <w:p>
+      <w:pPr>
+        <w:pStyle w:val="ListParagraph"/>
+        <w:widowControl/>
+        <w:numPr>
+          <w:ilvl w:val="1"/>
+          <w:numId w:val="3"/>
+        </w:numPr>
+        <w:overflowPunct w:val="false"/>
+        <w:bidi w:val="0"/>
+        <w:spacing w:lineRule="auto" w:line="240" w:before="72" w:after="72"/>
+        <w:ind w:left="540" w:right="0" w:hanging="360"/>
+        <w:contextualSpacing/>
+        <w:jc w:val="left"/>
+        <w:rPr/>
+      </w:pPr>
+      <w:r>
+        <w:rPr>
+          <w:rFonts w:cs="Arial" w:ascii="Calibri" w:hAnsi="Calibri"/>
+          <w:b w:val="false"/>
+          <w:bCs w:val="false"/>
+          <w:sz w:val="20"/>
+          <w:szCs w:val="20"/>
+        </w:rPr>
+        <w:t>Collaborated with a computer science professor to build intelligent tutoring software</w:t>
+      </w:r>
+    </w:p>
+    <w:p>
+      <w:pPr>
+        <w:pStyle w:val="ListParagraph"/>
+        <w:widowControl/>
+        <w:numPr>
+          <w:ilvl w:val="1"/>
+          <w:numId w:val="3"/>
+        </w:numPr>
+        <w:overflowPunct w:val="false"/>
+        <w:bidi w:val="0"/>
+        <w:spacing w:lineRule="auto" w:line="240" w:before="72" w:after="72"/>
+        <w:ind w:left="540" w:right="0" w:hanging="360"/>
+        <w:contextualSpacing/>
+        <w:jc w:val="left"/>
+        <w:rPr/>
+      </w:pPr>
+      <w:r>
+        <w:rPr>
+          <w:rFonts w:cs="Arial" w:ascii="Calibri" w:hAnsi="Calibri"/>
+          <w:b w:val="false"/>
+          <w:bCs w:val="false"/>
+          <w:sz w:val="20"/>
+          <w:szCs w:val="20"/>
+        </w:rPr>
+        <w:t>Developed a Java server to work with an ActionScript client</w:t>
+      </w:r>
+    </w:p>
+    <w:p>
+      <w:pPr>
+        <w:pStyle w:val="ListParagraph"/>
+        <w:widowControl/>
+        <w:numPr>
+          <w:ilvl w:val="1"/>
+          <w:numId w:val="3"/>
+        </w:numPr>
+        <w:overflowPunct w:val="false"/>
+        <w:bidi w:val="0"/>
+        <w:spacing w:lineRule="auto" w:line="240" w:before="72" w:after="72"/>
+        <w:ind w:left="540" w:right="0" w:hanging="360"/>
+        <w:contextualSpacing/>
+        <w:jc w:val="left"/>
+        <w:rPr/>
+      </w:pPr>
+      <w:r>
+        <w:rPr>
+          <w:rFonts w:cs="Arial" w:ascii="Calibri" w:hAnsi="Calibri"/>
+          <w:b w:val="false"/>
+          <w:bCs w:val="false"/>
+          <w:sz w:val="20"/>
+          <w:szCs w:val="20"/>
+        </w:rPr>
+        <w:t>Developed an ActionScript client to load various modules</w:t>
+      </w:r>
+    </w:p>
+    <w:p>
+      <w:pPr>
+        <w:pStyle w:val="ListParagraph"/>
+        <w:widowControl/>
+        <w:numPr>
+          <w:ilvl w:val="0"/>
+          <w:numId w:val="0"/>
+        </w:numPr>
+        <w:tabs>
+          <w:tab w:val="clear" w:pos="720"/>
+          <w:tab w:val="left" w:pos="8625" w:leader="none"/>
+        </w:tabs>
+        <w:overflowPunct w:val="false"/>
+        <w:bidi w:val="0"/>
+        <w:spacing w:lineRule="auto" w:line="240" w:before="72" w:after="72"/>
+        <w:ind w:left="180" w:right="0" w:hanging="0"/>
+        <w:contextualSpacing/>
+        <w:jc w:val="left"/>
+        <w:rPr/>
+      </w:pPr>
+      <w:r>
+        <w:rPr>
+          <w:rFonts w:cs="Arial" w:ascii="Calibri" w:hAnsi="Calibri"/>
+          <w:b/>
+          <w:bCs/>
+          <w:sz w:val="20"/>
+          <w:szCs w:val="20"/>
+        </w:rPr>
+        <w:t>VizBox</w:t>
+      </w:r>
+      <w:r>
+        <w:rPr>
+          <w:rFonts w:cs="Arial" w:ascii="Calibri" w:hAnsi="Calibri"/>
+          <w:b w:val="false"/>
+          <w:bCs w:val="false"/>
+          <w:sz w:val="20"/>
+          <w:szCs w:val="20"/>
+        </w:rPr>
+        <w:t xml:space="preserve"> | Valparaiso University</w:t>
+        <w:tab/>
+        <w:t>DEC 2009 – MAY 2010</w:t>
       </w:r>
     </w:p>
     <w:p>
@@ -995,61 +1161,20 @@
         <w:overflowPunct w:val="true"/>
         <w:bidi w:val="0"/>
         <w:spacing w:lineRule="auto" w:line="240" w:before="72" w:after="72"/>
-        <w:ind w:left="360" w:right="0" w:hanging="180"/>
+        <w:ind w:left="540" w:right="0" w:hanging="360"/>
         <w:contextualSpacing/>
         <w:jc w:val="left"/>
-        <w:rPr>
-          <w:rFonts w:ascii="Calibri" w:hAnsi="Calibri" w:cs="Arial"/>
-          <w:b w:val="false"/>
-          <w:b w:val="false"/>
-          <w:bCs w:val="false"/>
-          <w:sz w:val="20"/>
-          <w:szCs w:val="20"/>
-        </w:rPr>
-      </w:pPr>
-      <w:r>
-        <w:rPr>
-          <w:rFonts w:cs="Arial" w:ascii="Calibri" w:hAnsi="Calibri"/>
-          <w:b w:val="false"/>
-          <w:bCs w:val="false"/>
-          <w:sz w:val="20"/>
-          <w:szCs w:val="20"/>
-        </w:rPr>
-        <w:t>Command line RPN calculator</w:t>
-      </w:r>
-    </w:p>
-    <w:p>
-      <w:pPr>
-        <w:pStyle w:val="ListParagraph"/>
-        <w:widowControl/>
-        <w:numPr>
-          <w:ilvl w:val="1"/>
-          <w:numId w:val="3"/>
-        </w:numPr>
-        <w:overflowPunct w:val="true"/>
-        <w:bidi w:val="0"/>
-        <w:spacing w:lineRule="auto" w:line="240" w:before="72" w:after="72"/>
-        <w:ind w:left="360" w:right="0" w:hanging="180"/>
-        <w:contextualSpacing/>
-        <w:jc w:val="left"/>
-        <w:rPr>
-          <w:rFonts w:ascii="Calibri" w:hAnsi="Calibri" w:cs="Arial"/>
-          <w:b w:val="false"/>
-          <w:b w:val="false"/>
-          <w:bCs w:val="false"/>
-          <w:sz w:val="20"/>
-          <w:szCs w:val="20"/>
-        </w:rPr>
-      </w:pPr>
-      <w:r>
-        <w:rPr>
-          <w:rFonts w:cs="Arial" w:ascii="Calibri" w:hAnsi="Calibri"/>
-          <w:b w:val="false"/>
-          <w:bCs w:val="false"/>
-          <w:sz w:val="20"/>
-          <w:szCs w:val="20"/>
-        </w:rPr>
-        <w:t>Provides access to most math.h functions</w:t>
+        <w:rPr/>
+      </w:pPr>
+      <w:r>
+        <w:rPr>
+          <w:rFonts w:cs="Arial" w:ascii="Calibri" w:hAnsi="Calibri"/>
+          <w:b w:val="false"/>
+          <w:bCs w:val="false"/>
+          <w:sz w:val="20"/>
+          <w:szCs w:val="20"/>
+        </w:rPr>
+        <w:t>Used POV-Ray, camera techniques, and ImageMagick to generate 3-D images</w:t>
       </w:r>
     </w:p>
     <w:p>
@@ -1064,7 +1189,7 @@
           <w:tab w:val="clear" w:pos="720"/>
           <w:tab w:val="left" w:pos="8640" w:leader="none"/>
         </w:tabs>
-        <w:overflowPunct w:val="true"/>
+        <w:overflowPunct w:val="false"/>
         <w:bidi w:val="0"/>
         <w:spacing w:lineRule="auto" w:line="240" w:before="72" w:after="72"/>
         <w:ind w:left="180" w:right="0" w:hanging="0"/>
@@ -1080,7 +1205,7 @@
           <w:sz w:val="20"/>
           <w:szCs w:val="20"/>
         </w:rPr>
-        <w:t>WOOZ</w:t>
+        <w:t>Golf Minimization</w:t>
       </w:r>
       <w:r>
         <w:rPr>
@@ -1092,158 +1217,7 @@
         </w:rPr>
         <w:t xml:space="preserve"> | Valparaiso University</w:t>
         <w:tab/>
-        <w:t>MAY 2010 – MAY 2011</w:t>
-      </w:r>
-    </w:p>
-    <w:p>
-      <w:pPr>
-        <w:pStyle w:val="ListParagraph"/>
-        <w:widowControl/>
-        <w:numPr>
-          <w:ilvl w:val="1"/>
-          <w:numId w:val="3"/>
-        </w:numPr>
-        <w:overflowPunct w:val="true"/>
-        <w:bidi w:val="0"/>
-        <w:spacing w:lineRule="auto" w:line="240" w:before="72" w:after="72"/>
-        <w:ind w:left="540" w:right="0" w:hanging="360"/>
-        <w:contextualSpacing/>
-        <w:jc w:val="left"/>
-        <w:rPr/>
-      </w:pPr>
-      <w:r>
-        <w:rPr>
-          <w:rFonts w:cs="Arial" w:ascii="Calibri" w:hAnsi="Calibri"/>
-          <w:b w:val="false"/>
-          <w:bCs w:val="false"/>
-          <w:sz w:val="20"/>
-          <w:szCs w:val="20"/>
-        </w:rPr>
-        <w:t>Developed and implemented a module to receive and render mathML documents</w:t>
-      </w:r>
-    </w:p>
-    <w:p>
-      <w:pPr>
-        <w:pStyle w:val="ListParagraph"/>
-        <w:widowControl/>
-        <w:numPr>
-          <w:ilvl w:val="1"/>
-          <w:numId w:val="3"/>
-        </w:numPr>
-        <w:overflowPunct w:val="true"/>
-        <w:bidi w:val="0"/>
-        <w:spacing w:lineRule="auto" w:line="240" w:before="72" w:after="72"/>
-        <w:ind w:left="540" w:right="0" w:hanging="360"/>
-        <w:contextualSpacing/>
-        <w:jc w:val="left"/>
-        <w:rPr/>
-      </w:pPr>
-      <w:r>
-        <w:rPr>
-          <w:rFonts w:cs="Arial" w:ascii="Calibri" w:hAnsi="Calibri"/>
-          <w:b w:val="false"/>
-          <w:bCs w:val="false"/>
-          <w:sz w:val="20"/>
-          <w:szCs w:val="20"/>
-        </w:rPr>
-        <w:t>Collaborated with a computer science professor to build intelligent tutoring software</w:t>
-      </w:r>
-    </w:p>
-    <w:p>
-      <w:pPr>
-        <w:pStyle w:val="ListParagraph"/>
-        <w:widowControl/>
-        <w:numPr>
-          <w:ilvl w:val="1"/>
-          <w:numId w:val="3"/>
-        </w:numPr>
-        <w:overflowPunct w:val="true"/>
-        <w:bidi w:val="0"/>
-        <w:spacing w:lineRule="auto" w:line="240" w:before="72" w:after="72"/>
-        <w:ind w:left="540" w:right="0" w:hanging="360"/>
-        <w:contextualSpacing/>
-        <w:jc w:val="left"/>
-        <w:rPr/>
-      </w:pPr>
-      <w:r>
-        <w:rPr>
-          <w:rFonts w:cs="Arial" w:ascii="Calibri" w:hAnsi="Calibri"/>
-          <w:b w:val="false"/>
-          <w:bCs w:val="false"/>
-          <w:sz w:val="20"/>
-          <w:szCs w:val="20"/>
-        </w:rPr>
-        <w:t>Developed a Java server to work with an ActionScript client</w:t>
-      </w:r>
-    </w:p>
-    <w:p>
-      <w:pPr>
-        <w:pStyle w:val="ListParagraph"/>
-        <w:widowControl/>
-        <w:numPr>
-          <w:ilvl w:val="1"/>
-          <w:numId w:val="3"/>
-        </w:numPr>
-        <w:overflowPunct w:val="true"/>
-        <w:bidi w:val="0"/>
-        <w:spacing w:lineRule="auto" w:line="240" w:before="72" w:after="72"/>
-        <w:ind w:left="540" w:right="0" w:hanging="360"/>
-        <w:contextualSpacing/>
-        <w:jc w:val="left"/>
-        <w:rPr/>
-      </w:pPr>
-      <w:r>
-        <w:rPr>
-          <w:rFonts w:cs="Arial" w:ascii="Calibri" w:hAnsi="Calibri"/>
-          <w:b w:val="false"/>
-          <w:bCs w:val="false"/>
-          <w:sz w:val="20"/>
-          <w:szCs w:val="20"/>
-        </w:rPr>
-        <w:t>Developed an ActionScript client to load various modules</w:t>
-      </w:r>
-    </w:p>
-    <w:p>
-      <w:pPr>
-        <w:pStyle w:val="ListParagraph"/>
-        <w:widowControl/>
-        <w:numPr>
-          <w:ilvl w:val="0"/>
-          <w:numId w:val="0"/>
-        </w:numPr>
-        <w:tabs>
-          <w:tab w:val="clear" w:pos="720"/>
-          <w:tab w:val="left" w:pos="8625" w:leader="none"/>
-        </w:tabs>
-        <w:overflowPunct w:val="true"/>
-        <w:bidi w:val="0"/>
-        <w:spacing w:lineRule="auto" w:line="240" w:before="72" w:after="72"/>
-        <w:ind w:left="180" w:right="0" w:hanging="0"/>
-        <w:contextualSpacing/>
-        <w:jc w:val="left"/>
-        <w:rPr/>
-      </w:pPr>
-      <w:r>
-        <w:rPr>
-          <w:rFonts w:cs="Arial" w:ascii="Calibri" w:hAnsi="Calibri"/>
-          <w:b/>
-          <w:bCs/>
-          <w:sz w:val="20"/>
-          <w:szCs w:val="20"/>
-        </w:rPr>
-        <w:t>VizBox</w:t>
-      </w:r>
-      <w:r>
-        <w:rPr>
-          <w:rFonts w:cs="Arial" w:ascii="Calibri" w:hAnsi="Calibri"/>
-          <w:b w:val="false"/>
-          <w:bCs w:val="false"/>
-          <w:sz w:val="20"/>
-          <w:szCs w:val="20"/>
-        </w:rPr>
-        <w:t xml:space="preserve"> | Valparaiso University</w:t>
-        <w:tab/>
-        <w:t>DEC 2009 – MAY 2010</w:t>
+        <w:t>SEP 2009 – MAY 2011</w:t>
       </w:r>
     </w:p>
     <w:p>
@@ -1257,7 +1231,6 @@
         <w:overflowPunct w:val="false"/>
         <w:bidi w:val="0"/>
         <w:spacing w:lineRule="auto" w:line="240" w:before="72" w:after="72"/>
-        <w:ind w:left="540" w:right="0" w:hanging="360"/>
         <w:contextualSpacing/>
         <w:jc w:val="left"/>
         <w:rPr/>
@@ -1270,7 +1243,7 @@
           <w:sz w:val="20"/>
           <w:szCs w:val="20"/>
         </w:rPr>
-        <w:t>Used POV-Ray, camera techniques, and ImageMagick to generate 3-D images</w:t>
+        <w:t>Minimized a golfer’s walk by choosing where the golfer leaves his bag</w:t>
       </w:r>
     </w:p>
     <w:p>
@@ -1281,48 +1254,9 @@
           <w:ilvl w:val="1"/>
           <w:numId w:val="3"/>
         </w:numPr>
-        <w:overflowPunct w:val="true"/>
-        <w:bidi w:val="0"/>
-        <w:spacing w:lineRule="auto" w:line="240" w:before="72" w:after="72"/>
-        <w:ind w:left="540" w:right="0" w:hanging="360"/>
-        <w:contextualSpacing/>
-        <w:jc w:val="left"/>
-        <w:rPr>
-          <w:rFonts w:ascii="Calibri" w:hAnsi="Calibri"/>
-          <w:b w:val="false"/>
-          <w:b w:val="false"/>
-          <w:bCs w:val="false"/>
-          <w:sz w:val="20"/>
-          <w:szCs w:val="20"/>
-        </w:rPr>
-      </w:pPr>
-      <w:r>
-        <w:rPr>
-          <w:rFonts w:cs="Arial" w:ascii="Calibri" w:hAnsi="Calibri"/>
-          <w:b w:val="false"/>
-          <w:bCs w:val="false"/>
-          <w:sz w:val="20"/>
-          <w:szCs w:val="20"/>
-        </w:rPr>
-        <w:t>Worked towards implementing 3-D images as a classroom aid</w:t>
-      </w:r>
-    </w:p>
-    <w:p>
-      <w:pPr>
-        <w:pStyle w:val="ListParagraph"/>
-        <w:widowControl/>
-        <w:numPr>
-          <w:ilvl w:val="0"/>
-          <w:numId w:val="0"/>
-        </w:numPr>
-        <w:tabs>
-          <w:tab w:val="clear" w:pos="720"/>
-          <w:tab w:val="left" w:pos="8640" w:leader="none"/>
-        </w:tabs>
-        <w:overflowPunct w:val="true"/>
-        <w:bidi w:val="0"/>
-        <w:spacing w:lineRule="auto" w:line="240" w:before="72" w:after="72"/>
-        <w:ind w:left="180" w:right="0" w:hanging="0"/>
+        <w:overflowPunct w:val="false"/>
+        <w:bidi w:val="0"/>
+        <w:spacing w:lineRule="auto" w:line="240" w:before="72" w:after="72"/>
         <w:contextualSpacing/>
         <w:jc w:val="left"/>
         <w:rPr/>
@@ -1330,39 +1264,24 @@
       <w:r>
         <w:rPr>
           <w:rFonts w:cs="Arial" w:ascii="Calibri" w:hAnsi="Calibri"/>
-          <w:b/>
-          <w:bCs/>
-          <w:sz w:val="20"/>
-          <w:szCs w:val="20"/>
-        </w:rPr>
-        <w:t>Golf Minimization</w:t>
-      </w:r>
-      <w:r>
-        <w:rPr>
-          <w:rFonts w:cs="Arial" w:ascii="Calibri" w:hAnsi="Calibri"/>
-          <w:b w:val="false"/>
-          <w:bCs w:val="false"/>
-          <w:sz w:val="20"/>
-          <w:szCs w:val="20"/>
-        </w:rPr>
-        <w:t xml:space="preserve"> | Valparaiso University</w:t>
-        <w:tab/>
-        <w:t>SEP 2009 – MAY 2011</w:t>
-      </w:r>
-    </w:p>
-    <w:p>
-      <w:pPr>
-        <w:pStyle w:val="ListParagraph"/>
-        <w:widowControl/>
-        <w:numPr>
-          <w:ilvl w:val="1"/>
-          <w:numId w:val="3"/>
-        </w:numPr>
-        <w:overflowPunct w:val="true"/>
-        <w:bidi w:val="0"/>
-        <w:spacing w:lineRule="auto" w:line="240" w:before="72" w:after="72"/>
-        <w:contextualSpacing/>
-        <w:jc w:val="left"/>
+          <w:b w:val="false"/>
+          <w:bCs w:val="false"/>
+          <w:sz w:val="20"/>
+          <w:szCs w:val="20"/>
+        </w:rPr>
+        <w:t>Solved by brute force with a C program</w:t>
+      </w:r>
+    </w:p>
+    <w:p>
+      <w:pPr>
+        <w:pStyle w:val="ListParagraph"/>
+        <w:widowControl/>
+        <w:overflowPunct w:val="false"/>
+        <w:bidi w:val="0"/>
+        <w:spacing w:lineRule="auto" w:line="240" w:before="72" w:after="72"/>
+        <w:ind w:left="0" w:right="0" w:hanging="0"/>
+        <w:contextualSpacing/>
+        <w:jc w:val="center"/>
         <w:rPr>
           <w:rFonts w:ascii="Calibri" w:hAnsi="Calibri" w:cs="Arial"/>
           <w:b w:val="false"/>
@@ -1380,70 +1299,6 @@
           <w:sz w:val="20"/>
           <w:szCs w:val="20"/>
         </w:rPr>
-        <w:t>Minimized a golfer’s walk by choosing where the golfer leaves his bag</w:t>
-      </w:r>
-    </w:p>
-    <w:p>
-      <w:pPr>
-        <w:pStyle w:val="ListParagraph"/>
-        <w:widowControl/>
-        <w:numPr>
-          <w:ilvl w:val="1"/>
-          <w:numId w:val="3"/>
-        </w:numPr>
-        <w:overflowPunct w:val="true"/>
-        <w:bidi w:val="0"/>
-        <w:spacing w:lineRule="auto" w:line="240" w:before="72" w:after="72"/>
-        <w:ind w:left="540" w:right="0" w:hanging="360"/>
-        <w:contextualSpacing/>
-        <w:jc w:val="left"/>
-        <w:rPr>
-          <w:rFonts w:ascii="Calibri" w:hAnsi="Calibri" w:cs="Arial"/>
-          <w:b w:val="false"/>
-          <w:b w:val="false"/>
-          <w:bCs w:val="false"/>
-          <w:sz w:val="20"/>
-          <w:szCs w:val="20"/>
-        </w:rPr>
-      </w:pPr>
-      <w:r>
-        <w:rPr>
-          <w:rFonts w:cs="Arial" w:ascii="Calibri" w:hAnsi="Calibri"/>
-          <w:b w:val="false"/>
-          <w:bCs w:val="false"/>
-          <w:sz w:val="20"/>
-          <w:szCs w:val="20"/>
-        </w:rPr>
-        <w:t>Solved the problem by brute force with a C program</w:t>
-      </w:r>
-    </w:p>
-    <w:p>
-      <w:pPr>
-        <w:pStyle w:val="ListParagraph"/>
-        <w:widowControl/>
-        <w:overflowPunct w:val="true"/>
-        <w:bidi w:val="0"/>
-        <w:spacing w:lineRule="auto" w:line="240" w:before="72" w:after="72"/>
-        <w:ind w:left="0" w:right="0" w:hanging="0"/>
-        <w:contextualSpacing/>
-        <w:jc w:val="center"/>
-        <w:rPr>
-          <w:rFonts w:ascii="Calibri" w:hAnsi="Calibri" w:cs="Arial"/>
-          <w:b w:val="false"/>
-          <w:b w:val="false"/>
-          <w:bCs w:val="false"/>
-          <w:sz w:val="20"/>
-          <w:szCs w:val="20"/>
-        </w:rPr>
-      </w:pPr>
-      <w:r>
-        <w:rPr>
-          <w:rFonts w:cs="Arial" w:ascii="Calibri" w:hAnsi="Calibri"/>
-          <w:b w:val="false"/>
-          <w:bCs w:val="false"/>
-          <w:sz w:val="20"/>
-          <w:szCs w:val="20"/>
-        </w:rPr>
         <w:t>________________________</w:t>
       </w:r>
     </w:p>
@@ -1451,7 +1306,7 @@
       <w:pPr>
         <w:pStyle w:val="ListParagraph"/>
         <w:widowControl/>
-        <w:overflowPunct w:val="true"/>
+        <w:overflowPunct w:val="false"/>
         <w:bidi w:val="0"/>
         <w:spacing w:lineRule="auto" w:line="240" w:before="72" w:after="72"/>
         <w:ind w:left="540" w:right="0" w:hanging="360"/>
@@ -1478,16 +1333,13 @@
           <w:tab w:val="clear" w:pos="720"/>
           <w:tab w:val="left" w:pos="8640" w:leader="none"/>
         </w:tabs>
-        <w:overflowPunct w:val="true"/>
+        <w:overflowPunct w:val="false"/>
         <w:bidi w:val="0"/>
         <w:spacing w:lineRule="auto" w:line="240" w:before="72" w:after="72"/>
         <w:ind w:left="540" w:right="0" w:hanging="360"/>
         <w:contextualSpacing/>
         <w:jc w:val="left"/>
-        <w:rPr>
-          <w:sz w:val="20"/>
-          <w:szCs w:val="20"/>
-        </w:rPr>
+        <w:rPr/>
       </w:pPr>
       <w:r>
         <w:rPr>
@@ -1497,19 +1349,57 @@
           <w:sz w:val="20"/>
           <w:szCs w:val="20"/>
         </w:rPr>
-        <w:t>IS Support</w:t>
-      </w:r>
-      <w:r>
-        <w:rPr>
-          <w:rFonts w:cs="Arial" w:ascii="Calibri" w:hAnsi="Calibri"/>
-          <w:b w:val="false"/>
-          <w:bCs w:val="false"/>
-          <w:sz w:val="20"/>
-          <w:szCs w:val="20"/>
-        </w:rPr>
-        <w:t xml:space="preserve"> | TDS Telecom</w:t>
+        <w:t>Lathe Operator</w:t>
+      </w:r>
+      <w:r>
+        <w:rPr>
+          <w:rFonts w:cs="Arial" w:ascii="Calibri" w:hAnsi="Calibri"/>
+          <w:b w:val="false"/>
+          <w:bCs w:val="false"/>
+          <w:sz w:val="20"/>
+          <w:szCs w:val="20"/>
+        </w:rPr>
+        <w:t xml:space="preserve"> | </w:t>
+      </w:r>
+      <w:r>
+        <w:rPr>
+          <w:rFonts w:cs="Arial" w:ascii="Calibri" w:hAnsi="Calibri"/>
+          <w:b w:val="false"/>
+          <w:bCs w:val="false"/>
+          <w:sz w:val="20"/>
+          <w:szCs w:val="20"/>
+        </w:rPr>
+        <w:t>Kelsch Machine Corporation</w:t>
+      </w:r>
+      <w:r>
+        <w:rPr>
+          <w:rFonts w:cs="Arial" w:ascii="Calibri" w:hAnsi="Calibri"/>
+          <w:b w:val="false"/>
+          <w:bCs w:val="false"/>
+          <w:sz w:val="20"/>
+          <w:szCs w:val="20"/>
+        </w:rPr>
         <w:tab/>
-        <w:t>AUG 2022 – Present</w:t>
+      </w:r>
+      <w:r>
+        <w:rPr>
+          <w:rFonts w:cs="Arial" w:ascii="Calibri" w:hAnsi="Calibri"/>
+          <w:b w:val="false"/>
+          <w:bCs w:val="false"/>
+          <w:sz w:val="20"/>
+          <w:szCs w:val="20"/>
+        </w:rPr>
+        <w:t xml:space="preserve">MAY 2024 - </w:t>
+      </w:r>
+      <w:r>
+        <w:rPr>
+          <w:rFonts w:cs="Arial" w:ascii="Calibri" w:hAnsi="Calibri"/>
+          <w:b w:val="false"/>
+          <w:bCs w:val="false"/>
+          <w:sz w:val="20"/>
+          <w:szCs w:val="20"/>
+        </w:rPr>
+        <w:t>PRESENT</w:t>
       </w:r>
     </w:p>
     <w:p>
@@ -1524,26 +1414,92 @@
           <w:tab w:val="clear" w:pos="720"/>
           <w:tab w:val="left" w:pos="8640" w:leader="none"/>
         </w:tabs>
-        <w:overflowPunct w:val="true"/>
+        <w:overflowPunct w:val="false"/>
         <w:bidi w:val="0"/>
         <w:spacing w:lineRule="auto" w:line="240" w:before="72" w:after="72"/>
         <w:ind w:left="540" w:right="0" w:hanging="360"/>
         <w:contextualSpacing/>
         <w:jc w:val="left"/>
-        <w:rPr>
-          <w:sz w:val="20"/>
-          <w:szCs w:val="20"/>
-        </w:rPr>
-      </w:pPr>
-      <w:r>
-        <w:rPr>
-          <w:rFonts w:cs="Arial" w:ascii="Calibri" w:hAnsi="Calibri"/>
-          <w:b w:val="false"/>
-          <w:bCs w:val="false"/>
-          <w:sz w:val="20"/>
-          <w:szCs w:val="20"/>
-        </w:rPr>
-        <w:t>Listen to people’s description of advanced computer nonfunctionality</w:t>
+        <w:rPr/>
+      </w:pPr>
+      <w:r>
+        <w:rPr>
+          <w:rFonts w:cs="Arial" w:ascii="Calibri" w:hAnsi="Calibri"/>
+          <w:b w:val="false"/>
+          <w:bCs w:val="false"/>
+          <w:sz w:val="20"/>
+          <w:szCs w:val="20"/>
+        </w:rPr>
+        <w:t>Operate</w:t>
+      </w:r>
+      <w:r>
+        <w:rPr>
+          <w:rFonts w:cs="Arial" w:ascii="Calibri" w:hAnsi="Calibri"/>
+          <w:b w:val="false"/>
+          <w:bCs w:val="false"/>
+          <w:sz w:val="20"/>
+          <w:szCs w:val="20"/>
+        </w:rPr>
+        <w:t xml:space="preserve"> Mori </w:t>
+      </w:r>
+      <w:r>
+        <w:rPr>
+          <w:rFonts w:cs="Arial" w:ascii="Calibri" w:hAnsi="Calibri"/>
+          <w:b w:val="false"/>
+          <w:bCs w:val="false"/>
+          <w:sz w:val="20"/>
+          <w:szCs w:val="20"/>
+        </w:rPr>
+        <w:t>Seiki</w:t>
+      </w:r>
+      <w:r>
+        <w:rPr>
+          <w:rFonts w:cs="Arial" w:ascii="Calibri" w:hAnsi="Calibri"/>
+          <w:b w:val="false"/>
+          <w:bCs w:val="false"/>
+          <w:sz w:val="20"/>
+          <w:szCs w:val="20"/>
+        </w:rPr>
+        <w:t xml:space="preserve"> and Puma Lathes</w:t>
+      </w:r>
+    </w:p>
+    <w:p>
+      <w:pPr>
+        <w:pStyle w:val="ListParagraph"/>
+        <w:widowControl/>
+        <w:tabs>
+          <w:tab w:val="clear" w:pos="720"/>
+          <w:tab w:val="left" w:pos="8640" w:leader="none"/>
+        </w:tabs>
+        <w:overflowPunct w:val="false"/>
+        <w:bidi w:val="0"/>
+        <w:spacing w:lineRule="auto" w:line="240" w:before="72" w:after="72"/>
+        <w:ind w:left="180" w:right="0" w:hanging="0"/>
+        <w:contextualSpacing/>
+        <w:jc w:val="left"/>
+        <w:rPr/>
+      </w:pPr>
+      <w:r>
+        <w:rPr>
+          <w:rFonts w:cs="Arial" w:ascii="Calibri" w:hAnsi="Calibri"/>
+          <w:b/>
+          <w:bCs/>
+          <w:sz w:val="20"/>
+          <w:szCs w:val="20"/>
+        </w:rPr>
+        <w:t>IS Support</w:t>
+      </w:r>
+      <w:r>
+        <w:rPr>
+          <w:rFonts w:cs="Arial" w:ascii="Calibri" w:hAnsi="Calibri"/>
+          <w:b w:val="false"/>
+          <w:bCs w:val="false"/>
+          <w:sz w:val="20"/>
+          <w:szCs w:val="20"/>
+        </w:rPr>
+        <w:t xml:space="preserve"> | TDS Telecom</w:t>
+        <w:tab/>
+        <w:t>AUG 2022 – OCT 2023</w:t>
       </w:r>
     </w:p>
     <w:p>
@@ -1558,7 +1514,7 @@
           <w:tab w:val="clear" w:pos="720"/>
           <w:tab w:val="left" w:pos="8640" w:leader="none"/>
         </w:tabs>
-        <w:overflowPunct w:val="true"/>
+        <w:overflowPunct w:val="false"/>
         <w:bidi w:val="0"/>
         <w:spacing w:lineRule="auto" w:line="240" w:before="72" w:after="72"/>
         <w:ind w:left="540" w:right="0" w:hanging="360"/>
@@ -1577,46 +1533,7 @@
           <w:sz w:val="20"/>
           <w:szCs w:val="20"/>
         </w:rPr>
-        <w:t>Render assistance and/or route the ticket to the appropriate team</w:t>
-      </w:r>
-    </w:p>
-    <w:p>
-      <w:pPr>
-        <w:pStyle w:val="ListParagraph"/>
-        <w:widowControl/>
-        <w:tabs>
-          <w:tab w:val="clear" w:pos="720"/>
-          <w:tab w:val="left" w:pos="8625" w:leader="none"/>
-        </w:tabs>
-        <w:overflowPunct w:val="true"/>
-        <w:bidi w:val="0"/>
-        <w:spacing w:lineRule="auto" w:line="240" w:before="72" w:after="72"/>
-        <w:ind w:left="180" w:right="0" w:hanging="0"/>
-        <w:contextualSpacing/>
-        <w:jc w:val="left"/>
-        <w:rPr/>
-      </w:pPr>
-      <w:r>
-        <w:rPr>
-          <w:rFonts w:cs="Arial" w:ascii="Calibri" w:hAnsi="Calibri"/>
-          <w:b/>
-          <w:bCs/>
-          <w:sz w:val="20"/>
-          <w:szCs w:val="20"/>
-        </w:rPr>
-        <w:t>Abrams Tank System Maintainer</w:t>
-      </w:r>
-      <w:r>
-        <w:rPr>
-          <w:rFonts w:cs="Arial" w:ascii="Calibri" w:hAnsi="Calibri"/>
-          <w:b w:val="false"/>
-          <w:bCs w:val="false"/>
-          <w:sz w:val="20"/>
-          <w:szCs w:val="20"/>
-        </w:rPr>
-        <w:t xml:space="preserve"> | First Armored Division</w:t>
-        <w:tab/>
-        <w:t>AUG 2016 – APR 2021</w:t>
+        <w:t>Listen to people’s description of advanced computer nonfunctionality</w:t>
       </w:r>
     </w:p>
     <w:p>
@@ -1627,24 +1544,69 @@
           <w:ilvl w:val="1"/>
           <w:numId w:val="2"/>
         </w:numPr>
-        <w:overflowPunct w:val="true"/>
-        <w:bidi w:val="0"/>
-        <w:spacing w:lineRule="auto" w:line="240" w:before="72" w:after="72"/>
+        <w:tabs>
+          <w:tab w:val="clear" w:pos="720"/>
+          <w:tab w:val="left" w:pos="8640" w:leader="none"/>
+        </w:tabs>
+        <w:overflowPunct w:val="false"/>
+        <w:bidi w:val="0"/>
+        <w:spacing w:lineRule="auto" w:line="240" w:before="72" w:after="72"/>
+        <w:ind w:left="540" w:right="0" w:hanging="360"/>
         <w:contextualSpacing/>
         <w:jc w:val="left"/>
         <w:rPr>
-          <w:rFonts w:ascii="Calibri" w:hAnsi="Calibri" w:cs="Arial"/>
-          <w:sz w:val="20"/>
-          <w:szCs w:val="20"/>
-        </w:rPr>
-      </w:pPr>
-      <w:r>
-        <w:rPr>
-          <w:rFonts w:cs="Arial" w:ascii="Calibri" w:hAnsi="Calibri"/>
-          <w:sz w:val="20"/>
-          <w:szCs w:val="20"/>
-        </w:rPr>
-        <w:t>Troubleshot technical issues with M1A2 SEPv2 Abrams tanks</w:t>
+          <w:sz w:val="20"/>
+          <w:szCs w:val="20"/>
+        </w:rPr>
+      </w:pPr>
+      <w:r>
+        <w:rPr>
+          <w:rFonts w:cs="Arial" w:ascii="Calibri" w:hAnsi="Calibri"/>
+          <w:b w:val="false"/>
+          <w:bCs w:val="false"/>
+          <w:sz w:val="20"/>
+          <w:szCs w:val="20"/>
+        </w:rPr>
+        <w:t>Render assistance and/or route the ticket to the appropriate team</w:t>
+      </w:r>
+    </w:p>
+    <w:p>
+      <w:pPr>
+        <w:pStyle w:val="ListParagraph"/>
+        <w:widowControl/>
+        <w:tabs>
+          <w:tab w:val="clear" w:pos="720"/>
+          <w:tab w:val="left" w:pos="8625" w:leader="none"/>
+        </w:tabs>
+        <w:overflowPunct w:val="false"/>
+        <w:bidi w:val="0"/>
+        <w:spacing w:lineRule="auto" w:line="240" w:before="72" w:after="72"/>
+        <w:ind w:left="180" w:right="0" w:hanging="0"/>
+        <w:contextualSpacing/>
+        <w:jc w:val="left"/>
+        <w:rPr/>
+      </w:pPr>
+      <w:r>
+        <w:rPr>
+          <w:rFonts w:cs="Arial" w:ascii="Calibri" w:hAnsi="Calibri"/>
+          <w:b/>
+          <w:bCs/>
+          <w:sz w:val="20"/>
+          <w:szCs w:val="20"/>
+        </w:rPr>
+        <w:t>Abrams Tank System Maintainer</w:t>
+      </w:r>
+      <w:r>
+        <w:rPr>
+          <w:rFonts w:cs="Arial" w:ascii="Calibri" w:hAnsi="Calibri"/>
+          <w:b w:val="false"/>
+          <w:bCs w:val="false"/>
+          <w:sz w:val="20"/>
+          <w:szCs w:val="20"/>
+        </w:rPr>
+        <w:t xml:space="preserve"> | First Armored Division</w:t>
+        <w:tab/>
+        <w:t>AUG 2016 – APR 2021</w:t>
       </w:r>
     </w:p>
     <w:p>
@@ -1655,7 +1617,7 @@
           <w:ilvl w:val="1"/>
           <w:numId w:val="2"/>
         </w:numPr>
-        <w:overflowPunct w:val="true"/>
+        <w:overflowPunct w:val="false"/>
         <w:bidi w:val="0"/>
         <w:spacing w:lineRule="auto" w:line="240" w:before="72" w:after="72"/>
         <w:contextualSpacing/>
@@ -1672,7 +1634,7 @@
           <w:sz w:val="20"/>
           <w:szCs w:val="20"/>
         </w:rPr>
-        <w:t>Ordered and replaced components</w:t>
+        <w:t>Troubleshot technical issues with M1A2 SEPv2 Abrams tanks</w:t>
       </w:r>
     </w:p>
     <w:p>
@@ -1683,7 +1645,7 @@
           <w:ilvl w:val="1"/>
           <w:numId w:val="2"/>
         </w:numPr>
-        <w:overflowPunct w:val="true"/>
+        <w:overflowPunct w:val="false"/>
         <w:bidi w:val="0"/>
         <w:spacing w:lineRule="auto" w:line="240" w:before="72" w:after="72"/>
         <w:contextualSpacing/>
@@ -1700,7 +1662,7 @@
           <w:sz w:val="20"/>
           <w:szCs w:val="20"/>
         </w:rPr>
-        <w:t>Operated and maintained an M88A2 HERCULES</w:t>
+        <w:t>Ordered and replaced components</w:t>
       </w:r>
     </w:p>
     <w:p>
@@ -1711,14 +1673,9 @@
           <w:ilvl w:val="1"/>
           <w:numId w:val="2"/>
         </w:numPr>
-        <w:tabs>
-          <w:tab w:val="clear" w:pos="720"/>
-          <w:tab w:val="left" w:pos="9165" w:leader="none"/>
-        </w:tabs>
-        <w:overflowPunct w:val="true"/>
-        <w:bidi w:val="0"/>
-        <w:spacing w:lineRule="auto" w:line="240" w:before="72" w:after="72"/>
-        <w:ind w:left="540" w:right="0" w:hanging="360"/>
+        <w:overflowPunct w:val="false"/>
+        <w:bidi w:val="0"/>
+        <w:spacing w:lineRule="auto" w:line="240" w:before="72" w:after="72"/>
         <w:contextualSpacing/>
         <w:jc w:val="left"/>
         <w:rPr>
@@ -1730,51 +1687,10 @@
       <w:r>
         <w:rPr>
           <w:rFonts w:cs="Arial" w:ascii="Calibri" w:hAnsi="Calibri"/>
-          <w:b w:val="false"/>
-          <w:bCs w:val="false"/>
-          <w:sz w:val="20"/>
-          <w:szCs w:val="20"/>
-        </w:rPr>
-        <w:t>Led a small team of junior soldiers to do the same</w:t>
-      </w:r>
-    </w:p>
-    <w:p>
-      <w:pPr>
-        <w:pStyle w:val="ListParagraph"/>
-        <w:widowControl/>
-        <w:tabs>
-          <w:tab w:val="clear" w:pos="720"/>
-          <w:tab w:val="left" w:pos="8625" w:leader="none"/>
-        </w:tabs>
-        <w:overflowPunct w:val="true"/>
-        <w:bidi w:val="0"/>
-        <w:spacing w:lineRule="auto" w:line="240" w:before="72" w:after="72"/>
-        <w:ind w:left="180" w:right="0" w:hanging="0"/>
-        <w:contextualSpacing/>
-        <w:jc w:val="left"/>
-        <w:rPr/>
-      </w:pPr>
-      <w:r>
-        <w:rPr>
-          <w:rFonts w:cs="Arial" w:ascii="Calibri" w:hAnsi="Calibri"/>
-          <w:b/>
-          <w:bCs/>
-          <w:sz w:val="20"/>
-          <w:szCs w:val="20"/>
-        </w:rPr>
-        <w:t>Captioning Assistant</w:t>
-      </w:r>
-      <w:r>
-        <w:rPr>
-          <w:rFonts w:cs="Arial" w:ascii="Calibri" w:hAnsi="Calibri"/>
-          <w:b w:val="false"/>
-          <w:bCs w:val="false"/>
-          <w:sz w:val="20"/>
-          <w:szCs w:val="20"/>
-        </w:rPr>
-        <w:t xml:space="preserve"> | CapTel</w:t>
-        <w:tab/>
-        <w:t>JUN 2012 – AUG 2016</w:t>
+          <w:sz w:val="20"/>
+          <w:szCs w:val="20"/>
+        </w:rPr>
+        <w:t>Operated and maintained an M88A2 HERCULES</w:t>
       </w:r>
     </w:p>
     <w:p>
@@ -1789,27 +1705,23 @@
           <w:tab w:val="clear" w:pos="720"/>
           <w:tab w:val="left" w:pos="9165" w:leader="none"/>
         </w:tabs>
-        <w:overflowPunct w:val="true"/>
+        <w:overflowPunct w:val="false"/>
         <w:bidi w:val="0"/>
         <w:spacing w:lineRule="auto" w:line="240" w:before="72" w:after="72"/>
         <w:ind w:left="540" w:right="0" w:hanging="360"/>
         <w:contextualSpacing/>
         <w:jc w:val="left"/>
-        <w:rPr>
-          <w:rFonts w:ascii="Calibri" w:hAnsi="Calibri" w:cs="Arial"/>
-          <w:sz w:val="20"/>
-          <w:szCs w:val="20"/>
-        </w:rPr>
-      </w:pPr>
-      <w:r>
-        <w:rPr>
-          <w:rFonts w:cs="Arial" w:ascii="Calibri" w:hAnsi="Calibri"/>
-          <w:b w:val="false"/>
-          <w:bCs w:val="false"/>
-          <w:sz w:val="20"/>
-          <w:szCs w:val="20"/>
-        </w:rPr>
-        <w:t>Captioned telephone calls using Dragon Naturally Speaking</w:t>
+        <w:rPr/>
+      </w:pPr>
+      <w:r>
+        <w:rPr>
+          <w:rFonts w:cs="Arial" w:ascii="Calibri" w:hAnsi="Calibri"/>
+          <w:b w:val="false"/>
+          <w:bCs w:val="false"/>
+          <w:sz w:val="20"/>
+          <w:szCs w:val="20"/>
+        </w:rPr>
+        <w:t>Led a small team of junior soldiers to do the same</w:t>
       </w:r>
     </w:p>
     <w:p>
@@ -1820,7 +1732,7 @@
           <w:tab w:val="clear" w:pos="720"/>
           <w:tab w:val="left" w:pos="8625" w:leader="none"/>
         </w:tabs>
-        <w:overflowPunct w:val="true"/>
+        <w:overflowPunct w:val="false"/>
         <w:bidi w:val="0"/>
         <w:spacing w:lineRule="auto" w:line="240" w:before="72" w:after="72"/>
         <w:ind w:left="0" w:right="0" w:hanging="0"/>
@@ -1854,7 +1766,7 @@
           <w:tab w:val="clear" w:pos="720"/>
           <w:tab w:val="left" w:pos="9165" w:leader="none"/>
         </w:tabs>
-        <w:overflowPunct w:val="true"/>
+        <w:overflowPunct w:val="false"/>
         <w:bidi w:val="0"/>
         <w:spacing w:lineRule="auto" w:line="240" w:before="72" w:after="72"/>
         <w:ind w:left="540" w:right="0" w:hanging="360"/>
@@ -1885,7 +1797,7 @@
           <w:tab w:val="clear" w:pos="720"/>
           <w:tab w:val="left" w:pos="8625" w:leader="none"/>
         </w:tabs>
-        <w:overflowPunct w:val="true"/>
+        <w:overflowPunct w:val="false"/>
         <w:bidi w:val="0"/>
         <w:spacing w:lineRule="auto" w:line="240" w:before="72" w:after="72"/>
         <w:ind w:left="0" w:right="0" w:hanging="0"/>
@@ -1931,7 +1843,7 @@
           <w:tab w:val="clear" w:pos="720"/>
           <w:tab w:val="left" w:pos="8625" w:leader="none"/>
         </w:tabs>
-        <w:overflowPunct w:val="true"/>
+        <w:overflowPunct w:val="false"/>
         <w:bidi w:val="0"/>
         <w:spacing w:lineRule="auto" w:line="240" w:before="72" w:after="72"/>
         <w:ind w:left="0" w:right="0" w:hanging="0"/>
@@ -2452,6 +2364,7 @@
       </w:pPr>
       <w:rPr>
         <w:rFonts w:ascii="OpenSymbol" w:hAnsi="OpenSymbol" w:cs="OpenSymbol" w:hint="default"/>
+        <w:sz w:val="20"/>
         <w:rFonts w:cs="OpenSymbol"/>
       </w:rPr>
     </w:lvl>
@@ -2571,15 +2484,20 @@
   <w:abstractNum w:abstractNumId="5">
     <w:lvl w:ilvl="0">
       <w:start w:val="1"/>
-      <w:numFmt w:val="decimal"/>
-      <w:lvlText w:val="%1."/>
-      <w:lvlJc w:val="left"/>
-      <w:pPr>
-        <w:tabs>
-          <w:tab w:val="num" w:pos="360"/>
-        </w:tabs>
-        <w:ind w:left="360" w:hanging="360"/>
-      </w:pPr>
+      <w:numFmt w:val="bullet"/>
+      <w:lvlText w:val="◦"/>
+      <w:lvlJc w:val="left"/>
+      <w:pPr>
+        <w:tabs>
+          <w:tab w:val="num" w:pos="547"/>
+        </w:tabs>
+        <w:ind w:left="547" w:hanging="360"/>
+      </w:pPr>
+      <w:rPr>
+        <w:rFonts w:ascii="OpenSymbol" w:hAnsi="OpenSymbol" w:cs="OpenSymbol" w:hint="default"/>
+        <w:b w:val="false"/>
+        <w:rFonts w:cs="OpenSymbol"/>
+      </w:rPr>
     </w:lvl>
     <w:lvl w:ilvl="1">
       <w:start w:val="1"/>
@@ -3485,6 +3403,1314 @@
       <w:rFonts w:cs="OpenSymbol"/>
     </w:rPr>
   </w:style>
+  <w:style w:type="character" w:styleId="ListLabel384">
+    <w:name w:val="ListLabel 384"/>
+    <w:qFormat/>
+    <w:rPr>
+      <w:rFonts w:cs="OpenSymbol"/>
+    </w:rPr>
+  </w:style>
+  <w:style w:type="character" w:styleId="ListLabel385">
+    <w:name w:val="ListLabel 385"/>
+    <w:qFormat/>
+    <w:rPr>
+      <w:rFonts w:ascii="Calibri" w:hAnsi="Calibri" w:cs="OpenSymbol"/>
+      <w:b w:val="false"/>
+      <w:sz w:val="20"/>
+    </w:rPr>
+  </w:style>
+  <w:style w:type="character" w:styleId="ListLabel386">
+    <w:name w:val="ListLabel 386"/>
+    <w:qFormat/>
+    <w:rPr>
+      <w:rFonts w:cs="OpenSymbol"/>
+    </w:rPr>
+  </w:style>
+  <w:style w:type="character" w:styleId="ListLabel387">
+    <w:name w:val="ListLabel 387"/>
+    <w:qFormat/>
+    <w:rPr>
+      <w:rFonts w:cs="OpenSymbol"/>
+    </w:rPr>
+  </w:style>
+  <w:style w:type="character" w:styleId="ListLabel388">
+    <w:name w:val="ListLabel 388"/>
+    <w:qFormat/>
+    <w:rPr>
+      <w:rFonts w:cs="OpenSymbol"/>
+    </w:rPr>
+  </w:style>
+  <w:style w:type="character" w:styleId="ListLabel389">
+    <w:name w:val="ListLabel 389"/>
+    <w:qFormat/>
+    <w:rPr>
+      <w:rFonts w:cs="OpenSymbol"/>
+    </w:rPr>
+  </w:style>
+  <w:style w:type="character" w:styleId="ListLabel390">
+    <w:name w:val="ListLabel 390"/>
+    <w:qFormat/>
+    <w:rPr>
+      <w:rFonts w:cs="OpenSymbol"/>
+    </w:rPr>
+  </w:style>
+  <w:style w:type="character" w:styleId="ListLabel391">
+    <w:name w:val="ListLabel 391"/>
+    <w:qFormat/>
+    <w:rPr>
+      <w:rFonts w:cs="OpenSymbol"/>
+    </w:rPr>
+  </w:style>
+  <w:style w:type="character" w:styleId="ListLabel392">
+    <w:name w:val="ListLabel 392"/>
+    <w:qFormat/>
+    <w:rPr>
+      <w:rFonts w:cs="OpenSymbol"/>
+    </w:rPr>
+  </w:style>
+  <w:style w:type="character" w:styleId="ListLabel393">
+    <w:name w:val="ListLabel 393"/>
+    <w:qFormat/>
+    <w:rPr>
+      <w:rFonts w:cs="OpenSymbol"/>
+      <w:sz w:val="20"/>
+    </w:rPr>
+  </w:style>
+  <w:style w:type="character" w:styleId="ListLabel394">
+    <w:name w:val="ListLabel 394"/>
+    <w:qFormat/>
+    <w:rPr>
+      <w:rFonts w:ascii="Calibri" w:hAnsi="Calibri" w:cs="OpenSymbol"/>
+      <w:b w:val="false"/>
+      <w:sz w:val="20"/>
+    </w:rPr>
+  </w:style>
+  <w:style w:type="character" w:styleId="ListLabel395">
+    <w:name w:val="ListLabel 395"/>
+    <w:qFormat/>
+    <w:rPr>
+      <w:rFonts w:cs="OpenSymbol"/>
+    </w:rPr>
+  </w:style>
+  <w:style w:type="character" w:styleId="ListLabel396">
+    <w:name w:val="ListLabel 396"/>
+    <w:qFormat/>
+    <w:rPr>
+      <w:rFonts w:cs="OpenSymbol"/>
+    </w:rPr>
+  </w:style>
+  <w:style w:type="character" w:styleId="ListLabel397">
+    <w:name w:val="ListLabel 397"/>
+    <w:qFormat/>
+    <w:rPr>
+      <w:rFonts w:cs="OpenSymbol"/>
+    </w:rPr>
+  </w:style>
+  <w:style w:type="character" w:styleId="ListLabel398">
+    <w:name w:val="ListLabel 398"/>
+    <w:qFormat/>
+    <w:rPr>
+      <w:rFonts w:cs="OpenSymbol"/>
+    </w:rPr>
+  </w:style>
+  <w:style w:type="character" w:styleId="ListLabel399">
+    <w:name w:val="ListLabel 399"/>
+    <w:qFormat/>
+    <w:rPr>
+      <w:rFonts w:cs="OpenSymbol"/>
+    </w:rPr>
+  </w:style>
+  <w:style w:type="character" w:styleId="ListLabel400">
+    <w:name w:val="ListLabel 400"/>
+    <w:qFormat/>
+    <w:rPr>
+      <w:rFonts w:cs="OpenSymbol"/>
+    </w:rPr>
+  </w:style>
+  <w:style w:type="character" w:styleId="ListLabel401">
+    <w:name w:val="ListLabel 401"/>
+    <w:qFormat/>
+    <w:rPr>
+      <w:rFonts w:cs="OpenSymbol"/>
+    </w:rPr>
+  </w:style>
+  <w:style w:type="character" w:styleId="ListLabel402">
+    <w:name w:val="ListLabel 402"/>
+    <w:qFormat/>
+    <w:rPr>
+      <w:rFonts w:cs="OpenSymbol"/>
+    </w:rPr>
+  </w:style>
+  <w:style w:type="character" w:styleId="ListLabel403">
+    <w:name w:val="ListLabel 403"/>
+    <w:qFormat/>
+    <w:rPr>
+      <w:rFonts w:ascii="Calibri" w:hAnsi="Calibri" w:cs="OpenSymbol"/>
+      <w:b w:val="false"/>
+      <w:sz w:val="20"/>
+    </w:rPr>
+  </w:style>
+  <w:style w:type="character" w:styleId="ListLabel404">
+    <w:name w:val="ListLabel 404"/>
+    <w:qFormat/>
+    <w:rPr>
+      <w:rFonts w:cs="OpenSymbol"/>
+    </w:rPr>
+  </w:style>
+  <w:style w:type="character" w:styleId="ListLabel405">
+    <w:name w:val="ListLabel 405"/>
+    <w:qFormat/>
+    <w:rPr>
+      <w:rFonts w:cs="OpenSymbol"/>
+    </w:rPr>
+  </w:style>
+  <w:style w:type="character" w:styleId="ListLabel406">
+    <w:name w:val="ListLabel 406"/>
+    <w:qFormat/>
+    <w:rPr>
+      <w:rFonts w:cs="OpenSymbol"/>
+    </w:rPr>
+  </w:style>
+  <w:style w:type="character" w:styleId="ListLabel407">
+    <w:name w:val="ListLabel 407"/>
+    <w:qFormat/>
+    <w:rPr>
+      <w:rFonts w:cs="OpenSymbol"/>
+    </w:rPr>
+  </w:style>
+  <w:style w:type="character" w:styleId="ListLabel408">
+    <w:name w:val="ListLabel 408"/>
+    <w:qFormat/>
+    <w:rPr>
+      <w:rFonts w:cs="OpenSymbol"/>
+    </w:rPr>
+  </w:style>
+  <w:style w:type="character" w:styleId="ListLabel409">
+    <w:name w:val="ListLabel 409"/>
+    <w:qFormat/>
+    <w:rPr>
+      <w:rFonts w:cs="OpenSymbol"/>
+    </w:rPr>
+  </w:style>
+  <w:style w:type="character" w:styleId="ListLabel410">
+    <w:name w:val="ListLabel 410"/>
+    <w:qFormat/>
+    <w:rPr>
+      <w:rFonts w:cs="OpenSymbol"/>
+    </w:rPr>
+  </w:style>
+  <w:style w:type="character" w:styleId="ListLabel411">
+    <w:name w:val="ListLabel 411"/>
+    <w:qFormat/>
+    <w:rPr>
+      <w:rFonts w:cs="OpenSymbol"/>
+    </w:rPr>
+  </w:style>
+  <w:style w:type="character" w:styleId="ListLabel412">
+    <w:name w:val="ListLabel 412"/>
+    <w:qFormat/>
+    <w:rPr>
+      <w:rFonts w:cs="OpenSymbol"/>
+      <w:sz w:val="20"/>
+    </w:rPr>
+  </w:style>
+  <w:style w:type="character" w:styleId="ListLabel413">
+    <w:name w:val="ListLabel 413"/>
+    <w:qFormat/>
+    <w:rPr>
+      <w:rFonts w:cs="OpenSymbol"/>
+    </w:rPr>
+  </w:style>
+  <w:style w:type="character" w:styleId="ListLabel414">
+    <w:name w:val="ListLabel 414"/>
+    <w:qFormat/>
+    <w:rPr>
+      <w:rFonts w:cs="OpenSymbol"/>
+    </w:rPr>
+  </w:style>
+  <w:style w:type="character" w:styleId="ListLabel415">
+    <w:name w:val="ListLabel 415"/>
+    <w:qFormat/>
+    <w:rPr>
+      <w:rFonts w:cs="OpenSymbol"/>
+    </w:rPr>
+  </w:style>
+  <w:style w:type="character" w:styleId="ListLabel416">
+    <w:name w:val="ListLabel 416"/>
+    <w:qFormat/>
+    <w:rPr>
+      <w:rFonts w:cs="OpenSymbol"/>
+    </w:rPr>
+  </w:style>
+  <w:style w:type="character" w:styleId="ListLabel417">
+    <w:name w:val="ListLabel 417"/>
+    <w:qFormat/>
+    <w:rPr>
+      <w:rFonts w:cs="OpenSymbol"/>
+    </w:rPr>
+  </w:style>
+  <w:style w:type="character" w:styleId="ListLabel418">
+    <w:name w:val="ListLabel 418"/>
+    <w:qFormat/>
+    <w:rPr>
+      <w:rFonts w:cs="OpenSymbol"/>
+    </w:rPr>
+  </w:style>
+  <w:style w:type="character" w:styleId="ListLabel419">
+    <w:name w:val="ListLabel 419"/>
+    <w:qFormat/>
+    <w:rPr>
+      <w:rFonts w:cs="OpenSymbol"/>
+    </w:rPr>
+  </w:style>
+  <w:style w:type="character" w:styleId="ListLabel420">
+    <w:name w:val="ListLabel 420"/>
+    <w:qFormat/>
+    <w:rPr>
+      <w:rFonts w:cs="OpenSymbol"/>
+    </w:rPr>
+  </w:style>
+  <w:style w:type="character" w:styleId="ListLabel421">
+    <w:name w:val="ListLabel 421"/>
+    <w:qFormat/>
+    <w:rPr>
+      <w:rFonts w:ascii="Calibri" w:hAnsi="Calibri" w:cs="OpenSymbol"/>
+      <w:b w:val="false"/>
+      <w:sz w:val="20"/>
+    </w:rPr>
+  </w:style>
+  <w:style w:type="character" w:styleId="ListLabel422">
+    <w:name w:val="ListLabel 422"/>
+    <w:qFormat/>
+    <w:rPr>
+      <w:rFonts w:cs="OpenSymbol"/>
+    </w:rPr>
+  </w:style>
+  <w:style w:type="character" w:styleId="ListLabel423">
+    <w:name w:val="ListLabel 423"/>
+    <w:qFormat/>
+    <w:rPr>
+      <w:rFonts w:cs="OpenSymbol"/>
+    </w:rPr>
+  </w:style>
+  <w:style w:type="character" w:styleId="ListLabel424">
+    <w:name w:val="ListLabel 424"/>
+    <w:qFormat/>
+    <w:rPr>
+      <w:rFonts w:cs="OpenSymbol"/>
+    </w:rPr>
+  </w:style>
+  <w:style w:type="character" w:styleId="ListLabel425">
+    <w:name w:val="ListLabel 425"/>
+    <w:qFormat/>
+    <w:rPr>
+      <w:rFonts w:cs="OpenSymbol"/>
+    </w:rPr>
+  </w:style>
+  <w:style w:type="character" w:styleId="ListLabel426">
+    <w:name w:val="ListLabel 426"/>
+    <w:qFormat/>
+    <w:rPr>
+      <w:rFonts w:cs="OpenSymbol"/>
+    </w:rPr>
+  </w:style>
+  <w:style w:type="character" w:styleId="ListLabel427">
+    <w:name w:val="ListLabel 427"/>
+    <w:qFormat/>
+    <w:rPr>
+      <w:rFonts w:cs="OpenSymbol"/>
+    </w:rPr>
+  </w:style>
+  <w:style w:type="character" w:styleId="ListLabel428">
+    <w:name w:val="ListLabel 428"/>
+    <w:qFormat/>
+    <w:rPr>
+      <w:rFonts w:cs="OpenSymbol"/>
+    </w:rPr>
+  </w:style>
+  <w:style w:type="character" w:styleId="ListLabel429">
+    <w:name w:val="ListLabel 429"/>
+    <w:qFormat/>
+    <w:rPr>
+      <w:rFonts w:cs="OpenSymbol"/>
+      <w:sz w:val="20"/>
+    </w:rPr>
+  </w:style>
+  <w:style w:type="character" w:styleId="ListLabel430">
+    <w:name w:val="ListLabel 430"/>
+    <w:qFormat/>
+    <w:rPr>
+      <w:rFonts w:ascii="Calibri" w:hAnsi="Calibri" w:cs="OpenSymbol"/>
+      <w:b w:val="false"/>
+      <w:sz w:val="20"/>
+    </w:rPr>
+  </w:style>
+  <w:style w:type="character" w:styleId="ListLabel431">
+    <w:name w:val="ListLabel 431"/>
+    <w:qFormat/>
+    <w:rPr>
+      <w:rFonts w:cs="OpenSymbol"/>
+    </w:rPr>
+  </w:style>
+  <w:style w:type="character" w:styleId="ListLabel432">
+    <w:name w:val="ListLabel 432"/>
+    <w:qFormat/>
+    <w:rPr>
+      <w:rFonts w:cs="OpenSymbol"/>
+    </w:rPr>
+  </w:style>
+  <w:style w:type="character" w:styleId="ListLabel433">
+    <w:name w:val="ListLabel 433"/>
+    <w:qFormat/>
+    <w:rPr>
+      <w:rFonts w:cs="OpenSymbol"/>
+    </w:rPr>
+  </w:style>
+  <w:style w:type="character" w:styleId="ListLabel434">
+    <w:name w:val="ListLabel 434"/>
+    <w:qFormat/>
+    <w:rPr>
+      <w:rFonts w:cs="OpenSymbol"/>
+    </w:rPr>
+  </w:style>
+  <w:style w:type="character" w:styleId="ListLabel435">
+    <w:name w:val="ListLabel 435"/>
+    <w:qFormat/>
+    <w:rPr>
+      <w:rFonts w:cs="OpenSymbol"/>
+    </w:rPr>
+  </w:style>
+  <w:style w:type="character" w:styleId="ListLabel436">
+    <w:name w:val="ListLabel 436"/>
+    <w:qFormat/>
+    <w:rPr>
+      <w:rFonts w:cs="OpenSymbol"/>
+    </w:rPr>
+  </w:style>
+  <w:style w:type="character" w:styleId="ListLabel437">
+    <w:name w:val="ListLabel 437"/>
+    <w:qFormat/>
+    <w:rPr>
+      <w:rFonts w:cs="OpenSymbol"/>
+    </w:rPr>
+  </w:style>
+  <w:style w:type="character" w:styleId="ListLabel438">
+    <w:name w:val="ListLabel 438"/>
+    <w:qFormat/>
+    <w:rPr>
+      <w:rFonts w:cs="OpenSymbol"/>
+    </w:rPr>
+  </w:style>
+  <w:style w:type="character" w:styleId="ListLabel439">
+    <w:name w:val="ListLabel 439"/>
+    <w:qFormat/>
+    <w:rPr>
+      <w:rFonts w:ascii="Calibri" w:hAnsi="Calibri" w:cs="OpenSymbol"/>
+      <w:b w:val="false"/>
+      <w:sz w:val="20"/>
+    </w:rPr>
+  </w:style>
+  <w:style w:type="character" w:styleId="ListLabel440">
+    <w:name w:val="ListLabel 440"/>
+    <w:qFormat/>
+    <w:rPr>
+      <w:rFonts w:cs="OpenSymbol"/>
+    </w:rPr>
+  </w:style>
+  <w:style w:type="character" w:styleId="ListLabel441">
+    <w:name w:val="ListLabel 441"/>
+    <w:qFormat/>
+    <w:rPr>
+      <w:rFonts w:cs="OpenSymbol"/>
+    </w:rPr>
+  </w:style>
+  <w:style w:type="character" w:styleId="ListLabel442">
+    <w:name w:val="ListLabel 442"/>
+    <w:qFormat/>
+    <w:rPr>
+      <w:rFonts w:cs="OpenSymbol"/>
+    </w:rPr>
+  </w:style>
+  <w:style w:type="character" w:styleId="ListLabel443">
+    <w:name w:val="ListLabel 443"/>
+    <w:qFormat/>
+    <w:rPr>
+      <w:rFonts w:cs="OpenSymbol"/>
+    </w:rPr>
+  </w:style>
+  <w:style w:type="character" w:styleId="ListLabel444">
+    <w:name w:val="ListLabel 444"/>
+    <w:qFormat/>
+    <w:rPr>
+      <w:rFonts w:cs="OpenSymbol"/>
+    </w:rPr>
+  </w:style>
+  <w:style w:type="character" w:styleId="ListLabel445">
+    <w:name w:val="ListLabel 445"/>
+    <w:qFormat/>
+    <w:rPr>
+      <w:rFonts w:cs="OpenSymbol"/>
+    </w:rPr>
+  </w:style>
+  <w:style w:type="character" w:styleId="ListLabel446">
+    <w:name w:val="ListLabel 446"/>
+    <w:qFormat/>
+    <w:rPr>
+      <w:rFonts w:cs="OpenSymbol"/>
+    </w:rPr>
+  </w:style>
+  <w:style w:type="character" w:styleId="ListLabel447">
+    <w:name w:val="ListLabel 447"/>
+    <w:qFormat/>
+    <w:rPr>
+      <w:rFonts w:cs="OpenSymbol"/>
+    </w:rPr>
+  </w:style>
+  <w:style w:type="character" w:styleId="ListLabel448">
+    <w:name w:val="ListLabel 448"/>
+    <w:qFormat/>
+    <w:rPr>
+      <w:rFonts w:cs="OpenSymbol"/>
+      <w:sz w:val="20"/>
+    </w:rPr>
+  </w:style>
+  <w:style w:type="character" w:styleId="ListLabel449">
+    <w:name w:val="ListLabel 449"/>
+    <w:qFormat/>
+    <w:rPr>
+      <w:rFonts w:cs="OpenSymbol"/>
+    </w:rPr>
+  </w:style>
+  <w:style w:type="character" w:styleId="ListLabel450">
+    <w:name w:val="ListLabel 450"/>
+    <w:qFormat/>
+    <w:rPr>
+      <w:rFonts w:cs="OpenSymbol"/>
+    </w:rPr>
+  </w:style>
+  <w:style w:type="character" w:styleId="ListLabel451">
+    <w:name w:val="ListLabel 451"/>
+    <w:qFormat/>
+    <w:rPr>
+      <w:rFonts w:cs="OpenSymbol"/>
+    </w:rPr>
+  </w:style>
+  <w:style w:type="character" w:styleId="ListLabel452">
+    <w:name w:val="ListLabel 452"/>
+    <w:qFormat/>
+    <w:rPr>
+      <w:rFonts w:cs="OpenSymbol"/>
+    </w:rPr>
+  </w:style>
+  <w:style w:type="character" w:styleId="ListLabel453">
+    <w:name w:val="ListLabel 453"/>
+    <w:qFormat/>
+    <w:rPr>
+      <w:rFonts w:cs="OpenSymbol"/>
+    </w:rPr>
+  </w:style>
+  <w:style w:type="character" w:styleId="ListLabel454">
+    <w:name w:val="ListLabel 454"/>
+    <w:qFormat/>
+    <w:rPr>
+      <w:rFonts w:cs="OpenSymbol"/>
+    </w:rPr>
+  </w:style>
+  <w:style w:type="character" w:styleId="ListLabel455">
+    <w:name w:val="ListLabel 455"/>
+    <w:qFormat/>
+    <w:rPr>
+      <w:rFonts w:cs="OpenSymbol"/>
+    </w:rPr>
+  </w:style>
+  <w:style w:type="character" w:styleId="ListLabel456">
+    <w:name w:val="ListLabel 456"/>
+    <w:qFormat/>
+    <w:rPr>
+      <w:rFonts w:cs="OpenSymbol"/>
+    </w:rPr>
+  </w:style>
+  <w:style w:type="character" w:styleId="ListLabel457">
+    <w:name w:val="ListLabel 457"/>
+    <w:qFormat/>
+    <w:rPr>
+      <w:rFonts w:ascii="Calibri" w:hAnsi="Calibri" w:cs="OpenSymbol"/>
+      <w:b w:val="false"/>
+      <w:sz w:val="20"/>
+    </w:rPr>
+  </w:style>
+  <w:style w:type="character" w:styleId="ListLabel458">
+    <w:name w:val="ListLabel 458"/>
+    <w:qFormat/>
+    <w:rPr>
+      <w:rFonts w:cs="OpenSymbol"/>
+    </w:rPr>
+  </w:style>
+  <w:style w:type="character" w:styleId="ListLabel459">
+    <w:name w:val="ListLabel 459"/>
+    <w:qFormat/>
+    <w:rPr>
+      <w:rFonts w:cs="OpenSymbol"/>
+    </w:rPr>
+  </w:style>
+  <w:style w:type="character" w:styleId="ListLabel460">
+    <w:name w:val="ListLabel 460"/>
+    <w:qFormat/>
+    <w:rPr>
+      <w:rFonts w:cs="OpenSymbol"/>
+    </w:rPr>
+  </w:style>
+  <w:style w:type="character" w:styleId="ListLabel461">
+    <w:name w:val="ListLabel 461"/>
+    <w:qFormat/>
+    <w:rPr>
+      <w:rFonts w:cs="OpenSymbol"/>
+    </w:rPr>
+  </w:style>
+  <w:style w:type="character" w:styleId="ListLabel462">
+    <w:name w:val="ListLabel 462"/>
+    <w:qFormat/>
+    <w:rPr>
+      <w:rFonts w:cs="OpenSymbol"/>
+    </w:rPr>
+  </w:style>
+  <w:style w:type="character" w:styleId="ListLabel463">
+    <w:name w:val="ListLabel 463"/>
+    <w:qFormat/>
+    <w:rPr>
+      <w:rFonts w:cs="OpenSymbol"/>
+    </w:rPr>
+  </w:style>
+  <w:style w:type="character" w:styleId="ListLabel464">
+    <w:name w:val="ListLabel 464"/>
+    <w:qFormat/>
+    <w:rPr>
+      <w:rFonts w:cs="OpenSymbol"/>
+    </w:rPr>
+  </w:style>
+  <w:style w:type="character" w:styleId="ListLabel465">
+    <w:name w:val="ListLabel 465"/>
+    <w:qFormat/>
+    <w:rPr>
+      <w:rFonts w:cs="OpenSymbol"/>
+      <w:sz w:val="20"/>
+    </w:rPr>
+  </w:style>
+  <w:style w:type="character" w:styleId="ListLabel466">
+    <w:name w:val="ListLabel 466"/>
+    <w:qFormat/>
+    <w:rPr>
+      <w:rFonts w:ascii="Calibri" w:hAnsi="Calibri" w:cs="OpenSymbol"/>
+      <w:b w:val="false"/>
+      <w:sz w:val="20"/>
+    </w:rPr>
+  </w:style>
+  <w:style w:type="character" w:styleId="ListLabel467">
+    <w:name w:val="ListLabel 467"/>
+    <w:qFormat/>
+    <w:rPr>
+      <w:rFonts w:cs="OpenSymbol"/>
+    </w:rPr>
+  </w:style>
+  <w:style w:type="character" w:styleId="ListLabel468">
+    <w:name w:val="ListLabel 468"/>
+    <w:qFormat/>
+    <w:rPr>
+      <w:rFonts w:cs="OpenSymbol"/>
+    </w:rPr>
+  </w:style>
+  <w:style w:type="character" w:styleId="ListLabel469">
+    <w:name w:val="ListLabel 469"/>
+    <w:qFormat/>
+    <w:rPr>
+      <w:rFonts w:cs="OpenSymbol"/>
+    </w:rPr>
+  </w:style>
+  <w:style w:type="character" w:styleId="ListLabel470">
+    <w:name w:val="ListLabel 470"/>
+    <w:qFormat/>
+    <w:rPr>
+      <w:rFonts w:cs="OpenSymbol"/>
+    </w:rPr>
+  </w:style>
+  <w:style w:type="character" w:styleId="ListLabel471">
+    <w:name w:val="ListLabel 471"/>
+    <w:qFormat/>
+    <w:rPr>
+      <w:rFonts w:cs="OpenSymbol"/>
+    </w:rPr>
+  </w:style>
+  <w:style w:type="character" w:styleId="ListLabel472">
+    <w:name w:val="ListLabel 472"/>
+    <w:qFormat/>
+    <w:rPr>
+      <w:rFonts w:cs="OpenSymbol"/>
+    </w:rPr>
+  </w:style>
+  <w:style w:type="character" w:styleId="ListLabel473">
+    <w:name w:val="ListLabel 473"/>
+    <w:qFormat/>
+    <w:rPr>
+      <w:rFonts w:cs="OpenSymbol"/>
+    </w:rPr>
+  </w:style>
+  <w:style w:type="character" w:styleId="ListLabel474">
+    <w:name w:val="ListLabel 474"/>
+    <w:qFormat/>
+    <w:rPr>
+      <w:rFonts w:cs="OpenSymbol"/>
+    </w:rPr>
+  </w:style>
+  <w:style w:type="character" w:styleId="ListLabel475">
+    <w:name w:val="ListLabel 475"/>
+    <w:qFormat/>
+    <w:rPr>
+      <w:rFonts w:ascii="Calibri" w:hAnsi="Calibri" w:cs="OpenSymbol"/>
+      <w:b w:val="false"/>
+      <w:sz w:val="20"/>
+    </w:rPr>
+  </w:style>
+  <w:style w:type="character" w:styleId="ListLabel476">
+    <w:name w:val="ListLabel 476"/>
+    <w:qFormat/>
+    <w:rPr>
+      <w:rFonts w:cs="OpenSymbol"/>
+    </w:rPr>
+  </w:style>
+  <w:style w:type="character" w:styleId="ListLabel477">
+    <w:name w:val="ListLabel 477"/>
+    <w:qFormat/>
+    <w:rPr>
+      <w:rFonts w:cs="OpenSymbol"/>
+    </w:rPr>
+  </w:style>
+  <w:style w:type="character" w:styleId="ListLabel478">
+    <w:name w:val="ListLabel 478"/>
+    <w:qFormat/>
+    <w:rPr>
+      <w:rFonts w:cs="OpenSymbol"/>
+    </w:rPr>
+  </w:style>
+  <w:style w:type="character" w:styleId="ListLabel479">
+    <w:name w:val="ListLabel 479"/>
+    <w:qFormat/>
+    <w:rPr>
+      <w:rFonts w:cs="OpenSymbol"/>
+    </w:rPr>
+  </w:style>
+  <w:style w:type="character" w:styleId="ListLabel480">
+    <w:name w:val="ListLabel 480"/>
+    <w:qFormat/>
+    <w:rPr>
+      <w:rFonts w:cs="OpenSymbol"/>
+    </w:rPr>
+  </w:style>
+  <w:style w:type="character" w:styleId="ListLabel481">
+    <w:name w:val="ListLabel 481"/>
+    <w:qFormat/>
+    <w:rPr>
+      <w:rFonts w:cs="OpenSymbol"/>
+    </w:rPr>
+  </w:style>
+  <w:style w:type="character" w:styleId="ListLabel482">
+    <w:name w:val="ListLabel 482"/>
+    <w:qFormat/>
+    <w:rPr>
+      <w:rFonts w:cs="OpenSymbol"/>
+    </w:rPr>
+  </w:style>
+  <w:style w:type="character" w:styleId="ListLabel483">
+    <w:name w:val="ListLabel 483"/>
+    <w:qFormat/>
+    <w:rPr>
+      <w:rFonts w:cs="OpenSymbol"/>
+    </w:rPr>
+  </w:style>
+  <w:style w:type="character" w:styleId="ListLabel484">
+    <w:name w:val="ListLabel 484"/>
+    <w:qFormat/>
+    <w:rPr>
+      <w:rFonts w:cs="OpenSymbol"/>
+      <w:sz w:val="20"/>
+    </w:rPr>
+  </w:style>
+  <w:style w:type="character" w:styleId="ListLabel485">
+    <w:name w:val="ListLabel 485"/>
+    <w:qFormat/>
+    <w:rPr>
+      <w:rFonts w:cs="OpenSymbol"/>
+    </w:rPr>
+  </w:style>
+  <w:style w:type="character" w:styleId="ListLabel486">
+    <w:name w:val="ListLabel 486"/>
+    <w:qFormat/>
+    <w:rPr>
+      <w:rFonts w:cs="OpenSymbol"/>
+    </w:rPr>
+  </w:style>
+  <w:style w:type="character" w:styleId="ListLabel487">
+    <w:name w:val="ListLabel 487"/>
+    <w:qFormat/>
+    <w:rPr>
+      <w:rFonts w:cs="OpenSymbol"/>
+    </w:rPr>
+  </w:style>
+  <w:style w:type="character" w:styleId="ListLabel488">
+    <w:name w:val="ListLabel 488"/>
+    <w:qFormat/>
+    <w:rPr>
+      <w:rFonts w:cs="OpenSymbol"/>
+    </w:rPr>
+  </w:style>
+  <w:style w:type="character" w:styleId="ListLabel489">
+    <w:name w:val="ListLabel 489"/>
+    <w:qFormat/>
+    <w:rPr>
+      <w:rFonts w:cs="OpenSymbol"/>
+    </w:rPr>
+  </w:style>
+  <w:style w:type="character" w:styleId="ListLabel490">
+    <w:name w:val="ListLabel 490"/>
+    <w:qFormat/>
+    <w:rPr>
+      <w:rFonts w:cs="OpenSymbol"/>
+    </w:rPr>
+  </w:style>
+  <w:style w:type="character" w:styleId="ListLabel491">
+    <w:name w:val="ListLabel 491"/>
+    <w:qFormat/>
+    <w:rPr>
+      <w:rFonts w:cs="OpenSymbol"/>
+    </w:rPr>
+  </w:style>
+  <w:style w:type="character" w:styleId="ListLabel492">
+    <w:name w:val="ListLabel 492"/>
+    <w:qFormat/>
+    <w:rPr>
+      <w:rFonts w:cs="OpenSymbol"/>
+    </w:rPr>
+  </w:style>
+  <w:style w:type="character" w:styleId="ListLabel493">
+    <w:name w:val="ListLabel 493"/>
+    <w:qFormat/>
+    <w:rPr>
+      <w:rFonts w:ascii="Calibri" w:hAnsi="Calibri" w:cs="OpenSymbol"/>
+      <w:b w:val="false"/>
+      <w:sz w:val="20"/>
+    </w:rPr>
+  </w:style>
+  <w:style w:type="character" w:styleId="ListLabel494">
+    <w:name w:val="ListLabel 494"/>
+    <w:qFormat/>
+    <w:rPr>
+      <w:rFonts w:cs="OpenSymbol"/>
+    </w:rPr>
+  </w:style>
+  <w:style w:type="character" w:styleId="ListLabel495">
+    <w:name w:val="ListLabel 495"/>
+    <w:qFormat/>
+    <w:rPr>
+      <w:rFonts w:cs="OpenSymbol"/>
+    </w:rPr>
+  </w:style>
+  <w:style w:type="character" w:styleId="ListLabel496">
+    <w:name w:val="ListLabel 496"/>
+    <w:qFormat/>
+    <w:rPr>
+      <w:rFonts w:cs="OpenSymbol"/>
+    </w:rPr>
+  </w:style>
+  <w:style w:type="character" w:styleId="ListLabel497">
+    <w:name w:val="ListLabel 497"/>
+    <w:qFormat/>
+    <w:rPr>
+      <w:rFonts w:cs="OpenSymbol"/>
+    </w:rPr>
+  </w:style>
+  <w:style w:type="character" w:styleId="ListLabel498">
+    <w:name w:val="ListLabel 498"/>
+    <w:qFormat/>
+    <w:rPr>
+      <w:rFonts w:cs="OpenSymbol"/>
+    </w:rPr>
+  </w:style>
+  <w:style w:type="character" w:styleId="ListLabel499">
+    <w:name w:val="ListLabel 499"/>
+    <w:qFormat/>
+    <w:rPr>
+      <w:rFonts w:cs="OpenSymbol"/>
+    </w:rPr>
+  </w:style>
+  <w:style w:type="character" w:styleId="ListLabel500">
+    <w:name w:val="ListLabel 500"/>
+    <w:qFormat/>
+    <w:rPr>
+      <w:rFonts w:cs="OpenSymbol"/>
+    </w:rPr>
+  </w:style>
+  <w:style w:type="character" w:styleId="ListLabel501">
+    <w:name w:val="ListLabel 501"/>
+    <w:qFormat/>
+    <w:rPr>
+      <w:rFonts w:cs="OpenSymbol"/>
+      <w:sz w:val="20"/>
+    </w:rPr>
+  </w:style>
+  <w:style w:type="character" w:styleId="ListLabel502">
+    <w:name w:val="ListLabel 502"/>
+    <w:qFormat/>
+    <w:rPr>
+      <w:rFonts w:ascii="Calibri" w:hAnsi="Calibri" w:cs="OpenSymbol"/>
+      <w:b w:val="false"/>
+      <w:sz w:val="20"/>
+    </w:rPr>
+  </w:style>
+  <w:style w:type="character" w:styleId="ListLabel503">
+    <w:name w:val="ListLabel 503"/>
+    <w:qFormat/>
+    <w:rPr>
+      <w:rFonts w:cs="OpenSymbol"/>
+    </w:rPr>
+  </w:style>
+  <w:style w:type="character" w:styleId="ListLabel504">
+    <w:name w:val="ListLabel 504"/>
+    <w:qFormat/>
+    <w:rPr>
+      <w:rFonts w:cs="OpenSymbol"/>
+    </w:rPr>
+  </w:style>
+  <w:style w:type="character" w:styleId="ListLabel505">
+    <w:name w:val="ListLabel 505"/>
+    <w:qFormat/>
+    <w:rPr>
+      <w:rFonts w:cs="OpenSymbol"/>
+    </w:rPr>
+  </w:style>
+  <w:style w:type="character" w:styleId="ListLabel506">
+    <w:name w:val="ListLabel 506"/>
+    <w:qFormat/>
+    <w:rPr>
+      <w:rFonts w:cs="OpenSymbol"/>
+    </w:rPr>
+  </w:style>
+  <w:style w:type="character" w:styleId="ListLabel507">
+    <w:name w:val="ListLabel 507"/>
+    <w:qFormat/>
+    <w:rPr>
+      <w:rFonts w:cs="OpenSymbol"/>
+    </w:rPr>
+  </w:style>
+  <w:style w:type="character" w:styleId="ListLabel508">
+    <w:name w:val="ListLabel 508"/>
+    <w:qFormat/>
+    <w:rPr>
+      <w:rFonts w:cs="OpenSymbol"/>
+    </w:rPr>
+  </w:style>
+  <w:style w:type="character" w:styleId="ListLabel509">
+    <w:name w:val="ListLabel 509"/>
+    <w:qFormat/>
+    <w:rPr>
+      <w:rFonts w:cs="OpenSymbol"/>
+    </w:rPr>
+  </w:style>
+  <w:style w:type="character" w:styleId="ListLabel510">
+    <w:name w:val="ListLabel 510"/>
+    <w:qFormat/>
+    <w:rPr>
+      <w:rFonts w:cs="OpenSymbol"/>
+    </w:rPr>
+  </w:style>
+  <w:style w:type="character" w:styleId="ListLabel511">
+    <w:name w:val="ListLabel 511"/>
+    <w:qFormat/>
+    <w:rPr>
+      <w:rFonts w:ascii="Calibri" w:hAnsi="Calibri" w:cs="OpenSymbol"/>
+      <w:b w:val="false"/>
+      <w:sz w:val="20"/>
+    </w:rPr>
+  </w:style>
+  <w:style w:type="character" w:styleId="ListLabel512">
+    <w:name w:val="ListLabel 512"/>
+    <w:qFormat/>
+    <w:rPr>
+      <w:rFonts w:cs="OpenSymbol"/>
+    </w:rPr>
+  </w:style>
+  <w:style w:type="character" w:styleId="ListLabel513">
+    <w:name w:val="ListLabel 513"/>
+    <w:qFormat/>
+    <w:rPr>
+      <w:rFonts w:cs="OpenSymbol"/>
+    </w:rPr>
+  </w:style>
+  <w:style w:type="character" w:styleId="ListLabel514">
+    <w:name w:val="ListLabel 514"/>
+    <w:qFormat/>
+    <w:rPr>
+      <w:rFonts w:cs="OpenSymbol"/>
+    </w:rPr>
+  </w:style>
+  <w:style w:type="character" w:styleId="ListLabel515">
+    <w:name w:val="ListLabel 515"/>
+    <w:qFormat/>
+    <w:rPr>
+      <w:rFonts w:cs="OpenSymbol"/>
+    </w:rPr>
+  </w:style>
+  <w:style w:type="character" w:styleId="ListLabel516">
+    <w:name w:val="ListLabel 516"/>
+    <w:qFormat/>
+    <w:rPr>
+      <w:rFonts w:cs="OpenSymbol"/>
+    </w:rPr>
+  </w:style>
+  <w:style w:type="character" w:styleId="ListLabel517">
+    <w:name w:val="ListLabel 517"/>
+    <w:qFormat/>
+    <w:rPr>
+      <w:rFonts w:cs="OpenSymbol"/>
+    </w:rPr>
+  </w:style>
+  <w:style w:type="character" w:styleId="ListLabel518">
+    <w:name w:val="ListLabel 518"/>
+    <w:qFormat/>
+    <w:rPr>
+      <w:rFonts w:cs="OpenSymbol"/>
+    </w:rPr>
+  </w:style>
+  <w:style w:type="character" w:styleId="ListLabel519">
+    <w:name w:val="ListLabel 519"/>
+    <w:qFormat/>
+    <w:rPr>
+      <w:rFonts w:cs="OpenSymbol"/>
+    </w:rPr>
+  </w:style>
+  <w:style w:type="character" w:styleId="ListLabel520">
+    <w:name w:val="ListLabel 520"/>
+    <w:qFormat/>
+    <w:rPr>
+      <w:rFonts w:cs="OpenSymbol"/>
+      <w:sz w:val="20"/>
+    </w:rPr>
+  </w:style>
+  <w:style w:type="character" w:styleId="ListLabel521">
+    <w:name w:val="ListLabel 521"/>
+    <w:qFormat/>
+    <w:rPr>
+      <w:rFonts w:cs="OpenSymbol"/>
+    </w:rPr>
+  </w:style>
+  <w:style w:type="character" w:styleId="ListLabel522">
+    <w:name w:val="ListLabel 522"/>
+    <w:qFormat/>
+    <w:rPr>
+      <w:rFonts w:cs="OpenSymbol"/>
+    </w:rPr>
+  </w:style>
+  <w:style w:type="character" w:styleId="ListLabel523">
+    <w:name w:val="ListLabel 523"/>
+    <w:qFormat/>
+    <w:rPr>
+      <w:rFonts w:cs="OpenSymbol"/>
+    </w:rPr>
+  </w:style>
+  <w:style w:type="character" w:styleId="ListLabel524">
+    <w:name w:val="ListLabel 524"/>
+    <w:qFormat/>
+    <w:rPr>
+      <w:rFonts w:cs="OpenSymbol"/>
+    </w:rPr>
+  </w:style>
+  <w:style w:type="character" w:styleId="ListLabel525">
+    <w:name w:val="ListLabel 525"/>
+    <w:qFormat/>
+    <w:rPr>
+      <w:rFonts w:cs="OpenSymbol"/>
+    </w:rPr>
+  </w:style>
+  <w:style w:type="character" w:styleId="ListLabel526">
+    <w:name w:val="ListLabel 526"/>
+    <w:qFormat/>
+    <w:rPr>
+      <w:rFonts w:cs="OpenSymbol"/>
+    </w:rPr>
+  </w:style>
+  <w:style w:type="character" w:styleId="ListLabel527">
+    <w:name w:val="ListLabel 527"/>
+    <w:qFormat/>
+    <w:rPr>
+      <w:rFonts w:cs="OpenSymbol"/>
+    </w:rPr>
+  </w:style>
+  <w:style w:type="character" w:styleId="ListLabel528">
+    <w:name w:val="ListLabel 528"/>
+    <w:qFormat/>
+    <w:rPr>
+      <w:rFonts w:cs="OpenSymbol"/>
+    </w:rPr>
+  </w:style>
+  <w:style w:type="character" w:styleId="ListLabel529">
+    <w:name w:val="ListLabel 529"/>
+    <w:qFormat/>
+    <w:rPr>
+      <w:rFonts w:ascii="Calibri" w:hAnsi="Calibri" w:cs="OpenSymbol"/>
+      <w:b w:val="false"/>
+      <w:sz w:val="20"/>
+    </w:rPr>
+  </w:style>
+  <w:style w:type="character" w:styleId="ListLabel530">
+    <w:name w:val="ListLabel 530"/>
+    <w:qFormat/>
+    <w:rPr>
+      <w:rFonts w:cs="OpenSymbol"/>
+    </w:rPr>
+  </w:style>
+  <w:style w:type="character" w:styleId="ListLabel531">
+    <w:name w:val="ListLabel 531"/>
+    <w:qFormat/>
+    <w:rPr>
+      <w:rFonts w:cs="OpenSymbol"/>
+    </w:rPr>
+  </w:style>
+  <w:style w:type="character" w:styleId="ListLabel532">
+    <w:name w:val="ListLabel 532"/>
+    <w:qFormat/>
+    <w:rPr>
+      <w:rFonts w:cs="OpenSymbol"/>
+    </w:rPr>
+  </w:style>
+  <w:style w:type="character" w:styleId="ListLabel533">
+    <w:name w:val="ListLabel 533"/>
+    <w:qFormat/>
+    <w:rPr>
+      <w:rFonts w:cs="OpenSymbol"/>
+    </w:rPr>
+  </w:style>
+  <w:style w:type="character" w:styleId="ListLabel534">
+    <w:name w:val="ListLabel 534"/>
+    <w:qFormat/>
+    <w:rPr>
+      <w:rFonts w:cs="OpenSymbol"/>
+    </w:rPr>
+  </w:style>
+  <w:style w:type="character" w:styleId="ListLabel535">
+    <w:name w:val="ListLabel 535"/>
+    <w:qFormat/>
+    <w:rPr>
+      <w:rFonts w:cs="OpenSymbol"/>
+    </w:rPr>
+  </w:style>
+  <w:style w:type="character" w:styleId="ListLabel536">
+    <w:name w:val="ListLabel 536"/>
+    <w:qFormat/>
+    <w:rPr>
+      <w:rFonts w:cs="OpenSymbol"/>
+    </w:rPr>
+  </w:style>
+  <w:style w:type="character" w:styleId="ListLabel537">
+    <w:name w:val="ListLabel 537"/>
+    <w:qFormat/>
+    <w:rPr>
+      <w:rFonts w:cs="OpenSymbol"/>
+      <w:sz w:val="20"/>
+    </w:rPr>
+  </w:style>
+  <w:style w:type="character" w:styleId="ListLabel538">
+    <w:name w:val="ListLabel 538"/>
+    <w:qFormat/>
+    <w:rPr>
+      <w:rFonts w:ascii="Calibri" w:hAnsi="Calibri" w:cs="OpenSymbol"/>
+      <w:b w:val="false"/>
+      <w:sz w:val="20"/>
+    </w:rPr>
+  </w:style>
+  <w:style w:type="character" w:styleId="ListLabel539">
+    <w:name w:val="ListLabel 539"/>
+    <w:qFormat/>
+    <w:rPr>
+      <w:rFonts w:cs="OpenSymbol"/>
+    </w:rPr>
+  </w:style>
+  <w:style w:type="character" w:styleId="ListLabel540">
+    <w:name w:val="ListLabel 540"/>
+    <w:qFormat/>
+    <w:rPr>
+      <w:rFonts w:cs="OpenSymbol"/>
+    </w:rPr>
+  </w:style>
+  <w:style w:type="character" w:styleId="ListLabel541">
+    <w:name w:val="ListLabel 541"/>
+    <w:qFormat/>
+    <w:rPr>
+      <w:rFonts w:cs="OpenSymbol"/>
+    </w:rPr>
+  </w:style>
+  <w:style w:type="character" w:styleId="ListLabel542">
+    <w:name w:val="ListLabel 542"/>
+    <w:qFormat/>
+    <w:rPr>
+      <w:rFonts w:cs="OpenSymbol"/>
+    </w:rPr>
+  </w:style>
+  <w:style w:type="character" w:styleId="ListLabel543">
+    <w:name w:val="ListLabel 543"/>
+    <w:qFormat/>
+    <w:rPr>
+      <w:rFonts w:cs="OpenSymbol"/>
+    </w:rPr>
+  </w:style>
+  <w:style w:type="character" w:styleId="ListLabel544">
+    <w:name w:val="ListLabel 544"/>
+    <w:qFormat/>
+    <w:rPr>
+      <w:rFonts w:cs="OpenSymbol"/>
+    </w:rPr>
+  </w:style>
+  <w:style w:type="character" w:styleId="ListLabel545">
+    <w:name w:val="ListLabel 545"/>
+    <w:qFormat/>
+    <w:rPr>
+      <w:rFonts w:cs="OpenSymbol"/>
+    </w:rPr>
+  </w:style>
+  <w:style w:type="character" w:styleId="ListLabel546">
+    <w:name w:val="ListLabel 546"/>
+    <w:qFormat/>
+    <w:rPr>
+      <w:rFonts w:cs="OpenSymbol"/>
+    </w:rPr>
+  </w:style>
+  <w:style w:type="character" w:styleId="ListLabel547">
+    <w:name w:val="ListLabel 547"/>
+    <w:qFormat/>
+    <w:rPr>
+      <w:rFonts w:cs="OpenSymbol"/>
+      <w:b w:val="false"/>
+      <w:sz w:val="20"/>
+    </w:rPr>
+  </w:style>
+  <w:style w:type="character" w:styleId="ListLabel548">
+    <w:name w:val="ListLabel 548"/>
+    <w:qFormat/>
+    <w:rPr>
+      <w:rFonts w:cs="OpenSymbol"/>
+    </w:rPr>
+  </w:style>
+  <w:style w:type="character" w:styleId="ListLabel549">
+    <w:name w:val="ListLabel 549"/>
+    <w:qFormat/>
+    <w:rPr>
+      <w:rFonts w:cs="OpenSymbol"/>
+    </w:rPr>
+  </w:style>
+  <w:style w:type="character" w:styleId="ListLabel550">
+    <w:name w:val="ListLabel 550"/>
+    <w:qFormat/>
+    <w:rPr>
+      <w:rFonts w:cs="OpenSymbol"/>
+    </w:rPr>
+  </w:style>
+  <w:style w:type="character" w:styleId="ListLabel551">
+    <w:name w:val="ListLabel 551"/>
+    <w:qFormat/>
+    <w:rPr>
+      <w:rFonts w:cs="OpenSymbol"/>
+    </w:rPr>
+  </w:style>
+  <w:style w:type="character" w:styleId="ListLabel552">
+    <w:name w:val="ListLabel 552"/>
+    <w:qFormat/>
+    <w:rPr>
+      <w:rFonts w:cs="OpenSymbol"/>
+    </w:rPr>
+  </w:style>
+  <w:style w:type="character" w:styleId="ListLabel553">
+    <w:name w:val="ListLabel 553"/>
+    <w:qFormat/>
+    <w:rPr>
+      <w:rFonts w:cs="OpenSymbol"/>
+    </w:rPr>
+  </w:style>
+  <w:style w:type="character" w:styleId="ListLabel554">
+    <w:name w:val="ListLabel 554"/>
+    <w:qFormat/>
+    <w:rPr>
+      <w:rFonts w:cs="OpenSymbol"/>
+    </w:rPr>
+  </w:style>
+  <w:style w:type="character" w:styleId="ListLabel555">
+    <w:name w:val="ListLabel 555"/>
+    <w:qFormat/>
+    <w:rPr>
+      <w:rFonts w:cs="OpenSymbol"/>
+    </w:rPr>
+  </w:style>
+  <w:style w:type="character" w:styleId="ListLabel556">
+    <w:name w:val="ListLabel 556"/>
+    <w:qFormat/>
+    <w:rPr>
+      <w:rFonts w:cs="OpenSymbol"/>
+      <w:sz w:val="20"/>
+    </w:rPr>
+  </w:style>
+  <w:style w:type="character" w:styleId="ListLabel557">
+    <w:name w:val="ListLabel 557"/>
+    <w:qFormat/>
+    <w:rPr>
+      <w:rFonts w:cs="OpenSymbol"/>
+    </w:rPr>
+  </w:style>
+  <w:style w:type="character" w:styleId="ListLabel558">
+    <w:name w:val="ListLabel 558"/>
+    <w:qFormat/>
+    <w:rPr>
+      <w:rFonts w:cs="OpenSymbol"/>
+    </w:rPr>
+  </w:style>
+  <w:style w:type="character" w:styleId="ListLabel559">
+    <w:name w:val="ListLabel 559"/>
+    <w:qFormat/>
+    <w:rPr>
+      <w:rFonts w:cs="OpenSymbol"/>
+    </w:rPr>
+  </w:style>
+  <w:style w:type="character" w:styleId="ListLabel560">
+    <w:name w:val="ListLabel 560"/>
+    <w:qFormat/>
+    <w:rPr>
+      <w:rFonts w:cs="OpenSymbol"/>
+    </w:rPr>
+  </w:style>
+  <w:style w:type="character" w:styleId="ListLabel561">
+    <w:name w:val="ListLabel 561"/>
+    <w:qFormat/>
+    <w:rPr>
+      <w:rFonts w:cs="OpenSymbol"/>
+    </w:rPr>
+  </w:style>
+  <w:style w:type="character" w:styleId="ListLabel562">
+    <w:name w:val="ListLabel 562"/>
+    <w:qFormat/>
+    <w:rPr>
+      <w:rFonts w:cs="OpenSymbol"/>
+    </w:rPr>
+  </w:style>
+  <w:style w:type="character" w:styleId="ListLabel563">
+    <w:name w:val="ListLabel 563"/>
+    <w:qFormat/>
+    <w:rPr>
+      <w:rFonts w:cs="OpenSymbol"/>
+    </w:rPr>
+  </w:style>
+  <w:style w:type="character" w:styleId="ListLabel564">
+    <w:name w:val="ListLabel 564"/>
+    <w:qFormat/>
+    <w:rPr>
+      <w:rFonts w:cs="OpenSymbol"/>
+      <w:b w:val="false"/>
+    </w:rPr>
+  </w:style>
   <w:style w:type="paragraph" w:styleId="Heading">
     <w:name w:val="Heading"/>
     <w:basedOn w:val="Normal"/>

</xml_diff>

<commit_message>
added minecraft to games, updated resume
</commit_message>
<xml_diff>
--- a/resume.docx
+++ b/resume.docx
@@ -169,7 +169,7 @@
       <w:pPr>
         <w:pStyle w:val="ListParagraph"/>
         <w:widowControl/>
-        <w:overflowPunct w:val="false"/>
+        <w:overflowPunct w:val="true"/>
         <w:bidi w:val="0"/>
         <w:spacing w:lineRule="auto" w:line="240" w:before="72" w:after="72"/>
         <w:ind w:left="0" w:right="0" w:hanging="0"/>
@@ -199,7 +199,7 @@
       <w:pPr>
         <w:pStyle w:val="ListParagraph"/>
         <w:widowControl/>
-        <w:overflowPunct w:val="false"/>
+        <w:overflowPunct w:val="true"/>
         <w:bidi w:val="0"/>
         <w:spacing w:lineRule="auto" w:line="240" w:before="72" w:after="72"/>
         <w:ind w:left="0" w:right="0" w:hanging="0"/>
@@ -229,7 +229,7 @@
       <w:pPr>
         <w:pStyle w:val="ListParagraph"/>
         <w:widowControl/>
-        <w:overflowPunct w:val="false"/>
+        <w:overflowPunct w:val="true"/>
         <w:bidi w:val="0"/>
         <w:spacing w:lineRule="auto" w:line="240" w:before="72" w:after="72"/>
         <w:ind w:left="180" w:right="0" w:hanging="0"/>
@@ -262,7 +262,7 @@
       <w:pPr>
         <w:pStyle w:val="ListParagraph"/>
         <w:widowControl/>
-        <w:overflowPunct w:val="false"/>
+        <w:overflowPunct w:val="true"/>
         <w:bidi w:val="0"/>
         <w:spacing w:lineRule="auto" w:line="240" w:before="72" w:after="72"/>
         <w:ind w:left="180" w:right="0" w:hanging="0"/>
@@ -295,7 +295,7 @@
       <w:pPr>
         <w:pStyle w:val="ListParagraph"/>
         <w:widowControl/>
-        <w:overflowPunct w:val="false"/>
+        <w:overflowPunct w:val="true"/>
         <w:bidi w:val="0"/>
         <w:spacing w:lineRule="auto" w:line="240" w:before="72" w:after="72"/>
         <w:ind w:left="180" w:right="0" w:hanging="0"/>
@@ -330,7 +330,7 @@
       <w:pPr>
         <w:pStyle w:val="ListParagraph"/>
         <w:widowControl/>
-        <w:overflowPunct w:val="false"/>
+        <w:overflowPunct w:val="true"/>
         <w:bidi w:val="0"/>
         <w:spacing w:lineRule="auto" w:line="240" w:before="72" w:after="72"/>
         <w:ind w:left="180" w:right="0" w:hanging="0"/>
@@ -363,7 +363,7 @@
       <w:pPr>
         <w:pStyle w:val="ListParagraph"/>
         <w:widowControl/>
-        <w:overflowPunct w:val="false"/>
+        <w:overflowPunct w:val="true"/>
         <w:bidi w:val="0"/>
         <w:spacing w:lineRule="auto" w:line="240" w:before="72" w:after="72"/>
         <w:ind w:left="180" w:right="0" w:hanging="0"/>
@@ -398,7 +398,7 @@
       <w:pPr>
         <w:pStyle w:val="ListParagraph"/>
         <w:widowControl/>
-        <w:overflowPunct w:val="false"/>
+        <w:overflowPunct w:val="true"/>
         <w:bidi w:val="0"/>
         <w:spacing w:lineRule="auto" w:line="240" w:before="72" w:after="72"/>
         <w:ind w:left="180" w:right="0" w:hanging="0"/>
@@ -428,7 +428,7 @@
       <w:pPr>
         <w:pStyle w:val="ListParagraph"/>
         <w:widowControl/>
-        <w:overflowPunct w:val="false"/>
+        <w:overflowPunct w:val="true"/>
         <w:bidi w:val="0"/>
         <w:spacing w:lineRule="auto" w:line="240" w:before="72" w:after="72"/>
         <w:ind w:left="180" w:right="0" w:hanging="0"/>
@@ -463,7 +463,7 @@
       <w:pPr>
         <w:pStyle w:val="ListParagraph"/>
         <w:widowControl/>
-        <w:overflowPunct w:val="false"/>
+        <w:overflowPunct w:val="true"/>
         <w:bidi w:val="0"/>
         <w:spacing w:lineRule="auto" w:line="240" w:before="72" w:after="72"/>
         <w:ind w:left="0" w:right="0" w:hanging="0"/>
@@ -493,7 +493,7 @@
       <w:pPr>
         <w:pStyle w:val="ListParagraph"/>
         <w:widowControl/>
-        <w:overflowPunct w:val="false"/>
+        <w:overflowPunct w:val="true"/>
         <w:bidi w:val="0"/>
         <w:spacing w:lineRule="auto" w:line="240" w:before="72" w:after="72"/>
         <w:ind w:left="0" w:right="0" w:hanging="0"/>
@@ -520,7 +520,7 @@
           <w:tab w:val="clear" w:pos="720"/>
           <w:tab w:val="left" w:pos="8640" w:leader="none"/>
         </w:tabs>
-        <w:overflowPunct w:val="false"/>
+        <w:overflowPunct w:val="true"/>
         <w:bidi w:val="0"/>
         <w:spacing w:lineRule="auto" w:line="240" w:before="72" w:after="72"/>
         <w:ind w:left="180" w:right="0" w:hanging="0"/>
@@ -546,37 +546,8 @@
           <w:sz w:val="20"/>
           <w:szCs w:val="20"/>
         </w:rPr>
-        <w:t xml:space="preserve"> | Solo project | </w:t>
-      </w:r>
-      <w:r>
-        <w:rPr>
-          <w:rFonts w:cs="Arial" w:ascii="Calibri" w:hAnsi="Calibri"/>
-          <w:b w:val="false"/>
-          <w:bCs w:val="false"/>
-          <w:sz w:val="20"/>
-          <w:szCs w:val="20"/>
-        </w:rPr>
-        <w:t>74.208.104.107</w:t>
-      </w:r>
-      <w:r>
-        <w:rPr>
-          <w:rFonts w:cs="Arial" w:ascii="Calibri" w:hAnsi="Calibri"/>
-          <w:b w:val="false"/>
-          <w:bCs w:val="false"/>
-          <w:sz w:val="20"/>
-          <w:szCs w:val="20"/>
-        </w:rPr>
-        <w:t xml:space="preserve"> </w:t>
+        <w:t xml:space="preserve"> | Solo project | 74.208.104.107</w:t>
         <w:tab/>
-      </w:r>
-      <w:r>
-        <w:rPr>
-          <w:rFonts w:cs="Arial" w:ascii="Calibri" w:hAnsi="Calibri"/>
-          <w:b w:val="false"/>
-          <w:bCs w:val="false"/>
-          <w:sz w:val="20"/>
-          <w:szCs w:val="20"/>
-        </w:rPr>
         <w:t>JUN 2024 - PRESENT</w:t>
       </w:r>
     </w:p>
@@ -592,7 +563,7 @@
           <w:tab w:val="clear" w:pos="720"/>
           <w:tab w:val="left" w:pos="8640" w:leader="none"/>
         </w:tabs>
-        <w:overflowPunct w:val="false"/>
+        <w:overflowPunct w:val="true"/>
         <w:bidi w:val="0"/>
         <w:spacing w:lineRule="auto" w:line="240" w:before="72" w:after="72"/>
         <w:contextualSpacing/>
@@ -622,7 +593,7 @@
           <w:tab w:val="clear" w:pos="720"/>
           <w:tab w:val="left" w:pos="8640" w:leader="none"/>
         </w:tabs>
-        <w:overflowPunct w:val="false"/>
+        <w:overflowPunct w:val="true"/>
         <w:bidi w:val="0"/>
         <w:spacing w:lineRule="auto" w:line="240" w:before="72" w:after="72"/>
         <w:ind w:left="180" w:right="0" w:hanging="0"/>
@@ -649,7 +620,7 @@
           <w:tab w:val="clear" w:pos="720"/>
           <w:tab w:val="left" w:pos="8640" w:leader="none"/>
         </w:tabs>
-        <w:overflowPunct w:val="false"/>
+        <w:overflowPunct w:val="true"/>
         <w:bidi w:val="0"/>
         <w:spacing w:lineRule="auto" w:line="240" w:before="72" w:after="72"/>
         <w:ind w:left="180" w:right="0" w:hanging="0"/>
@@ -692,7 +663,7 @@
           <w:tab w:val="clear" w:pos="720"/>
           <w:tab w:val="left" w:pos="8640" w:leader="none"/>
         </w:tabs>
-        <w:overflowPunct w:val="false"/>
+        <w:overflowPunct w:val="true"/>
         <w:bidi w:val="0"/>
         <w:spacing w:lineRule="auto" w:line="240" w:before="72" w:after="72"/>
         <w:ind w:left="180" w:right="0" w:hanging="0"/>
@@ -723,7 +694,7 @@
           <w:tab w:val="clear" w:pos="720"/>
           <w:tab w:val="left" w:pos="8640" w:leader="none"/>
         </w:tabs>
-        <w:overflowPunct w:val="false"/>
+        <w:overflowPunct w:val="true"/>
         <w:bidi w:val="0"/>
         <w:spacing w:lineRule="auto" w:line="240" w:before="72" w:after="72"/>
         <w:ind w:left="180" w:right="0" w:hanging="0"/>
@@ -758,7 +729,7 @@
           <w:tab w:val="clear" w:pos="720"/>
           <w:tab w:val="left" w:pos="8640" w:leader="none"/>
         </w:tabs>
-        <w:overflowPunct w:val="false"/>
+        <w:overflowPunct w:val="true"/>
         <w:bidi w:val="0"/>
         <w:spacing w:lineRule="auto" w:line="240" w:before="72" w:after="72"/>
         <w:ind w:left="180" w:right="0" w:hanging="0"/>
@@ -797,7 +768,7 @@
           <w:ilvl w:val="1"/>
           <w:numId w:val="1"/>
         </w:numPr>
-        <w:overflowPunct w:val="false"/>
+        <w:overflowPunct w:val="true"/>
         <w:bidi w:val="0"/>
         <w:spacing w:lineRule="auto" w:line="240" w:before="72" w:after="72"/>
         <w:contextualSpacing/>
@@ -830,7 +801,7 @@
           <w:ilvl w:val="1"/>
           <w:numId w:val="1"/>
         </w:numPr>
-        <w:overflowPunct w:val="false"/>
+        <w:overflowPunct w:val="true"/>
         <w:bidi w:val="0"/>
         <w:spacing w:lineRule="auto" w:line="240" w:before="72" w:after="72"/>
         <w:contextualSpacing/>
@@ -863,7 +834,7 @@
           <w:ilvl w:val="1"/>
           <w:numId w:val="1"/>
         </w:numPr>
-        <w:overflowPunct w:val="false"/>
+        <w:overflowPunct w:val="true"/>
         <w:bidi w:val="0"/>
         <w:spacing w:lineRule="auto" w:line="240" w:before="72" w:after="72"/>
         <w:contextualSpacing/>
@@ -898,7 +869,7 @@
           <w:tab w:val="clear" w:pos="720"/>
           <w:tab w:val="left" w:pos="8640" w:leader="none"/>
         </w:tabs>
-        <w:overflowPunct w:val="false"/>
+        <w:overflowPunct w:val="true"/>
         <w:bidi w:val="0"/>
         <w:spacing w:lineRule="auto" w:line="240" w:before="72" w:after="72"/>
         <w:ind w:left="180" w:right="0" w:hanging="0"/>
@@ -927,6 +898,227 @@
         <w:t xml:space="preserve"> | Solo project</w:t>
         <w:tab/>
         <w:t>NOV 2014</w:t>
+      </w:r>
+    </w:p>
+    <w:p>
+      <w:pPr>
+        <w:pStyle w:val="ListParagraph"/>
+        <w:widowControl/>
+        <w:numPr>
+          <w:ilvl w:val="1"/>
+          <w:numId w:val="3"/>
+        </w:numPr>
+        <w:overflowPunct w:val="true"/>
+        <w:bidi w:val="0"/>
+        <w:spacing w:lineRule="auto" w:line="240" w:before="72" w:after="72"/>
+        <w:ind w:left="360" w:right="0" w:hanging="180"/>
+        <w:contextualSpacing/>
+        <w:jc w:val="left"/>
+        <w:rPr/>
+      </w:pPr>
+      <w:r>
+        <w:rPr>
+          <w:rFonts w:cs="Arial" w:ascii="Calibri" w:hAnsi="Calibri"/>
+          <w:b w:val="false"/>
+          <w:bCs w:val="false"/>
+          <w:sz w:val="20"/>
+          <w:szCs w:val="20"/>
+        </w:rPr>
+        <w:t>Command line RPN calculator; provides access to most math.h functions</w:t>
+      </w:r>
+    </w:p>
+    <w:p>
+      <w:pPr>
+        <w:pStyle w:val="ListParagraph"/>
+        <w:widowControl/>
+        <w:numPr>
+          <w:ilvl w:val="0"/>
+          <w:numId w:val="0"/>
+        </w:numPr>
+        <w:tabs>
+          <w:tab w:val="clear" w:pos="720"/>
+          <w:tab w:val="left" w:pos="8640" w:leader="none"/>
+        </w:tabs>
+        <w:overflowPunct w:val="true"/>
+        <w:bidi w:val="0"/>
+        <w:spacing w:lineRule="auto" w:line="240" w:before="72" w:after="72"/>
+        <w:ind w:left="180" w:right="0" w:hanging="0"/>
+        <w:contextualSpacing/>
+        <w:jc w:val="left"/>
+        <w:rPr/>
+      </w:pPr>
+      <w:r>
+        <w:rPr>
+          <w:rFonts w:cs="Arial" w:ascii="Calibri" w:hAnsi="Calibri"/>
+          <w:b/>
+          <w:bCs/>
+          <w:sz w:val="20"/>
+          <w:szCs w:val="20"/>
+        </w:rPr>
+        <w:t>WOOZ</w:t>
+      </w:r>
+      <w:r>
+        <w:rPr>
+          <w:rFonts w:cs="Arial" w:ascii="Calibri" w:hAnsi="Calibri"/>
+          <w:b w:val="false"/>
+          <w:bCs w:val="false"/>
+          <w:sz w:val="20"/>
+          <w:szCs w:val="20"/>
+        </w:rPr>
+        <w:t xml:space="preserve"> | Valparaiso University</w:t>
+        <w:tab/>
+        <w:t>MAY 2010 – MAY 2011</w:t>
+      </w:r>
+    </w:p>
+    <w:p>
+      <w:pPr>
+        <w:pStyle w:val="ListParagraph"/>
+        <w:widowControl/>
+        <w:numPr>
+          <w:ilvl w:val="1"/>
+          <w:numId w:val="3"/>
+        </w:numPr>
+        <w:overflowPunct w:val="true"/>
+        <w:bidi w:val="0"/>
+        <w:spacing w:lineRule="auto" w:line="240" w:before="72" w:after="72"/>
+        <w:ind w:left="540" w:right="0" w:hanging="360"/>
+        <w:contextualSpacing/>
+        <w:jc w:val="left"/>
+        <w:rPr/>
+      </w:pPr>
+      <w:r>
+        <w:rPr>
+          <w:rFonts w:cs="Arial" w:ascii="Calibri" w:hAnsi="Calibri"/>
+          <w:b w:val="false"/>
+          <w:bCs w:val="false"/>
+          <w:sz w:val="20"/>
+          <w:szCs w:val="20"/>
+        </w:rPr>
+        <w:t>Developed and implemented a module to receive and render mathML documents</w:t>
+      </w:r>
+    </w:p>
+    <w:p>
+      <w:pPr>
+        <w:pStyle w:val="ListParagraph"/>
+        <w:widowControl/>
+        <w:numPr>
+          <w:ilvl w:val="1"/>
+          <w:numId w:val="3"/>
+        </w:numPr>
+        <w:overflowPunct w:val="true"/>
+        <w:bidi w:val="0"/>
+        <w:spacing w:lineRule="auto" w:line="240" w:before="72" w:after="72"/>
+        <w:ind w:left="540" w:right="0" w:hanging="360"/>
+        <w:contextualSpacing/>
+        <w:jc w:val="left"/>
+        <w:rPr/>
+      </w:pPr>
+      <w:r>
+        <w:rPr>
+          <w:rFonts w:cs="Arial" w:ascii="Calibri" w:hAnsi="Calibri"/>
+          <w:b w:val="false"/>
+          <w:bCs w:val="false"/>
+          <w:sz w:val="20"/>
+          <w:szCs w:val="20"/>
+        </w:rPr>
+        <w:t>Collaborated with a computer science professor to build intelligent tutoring software</w:t>
+      </w:r>
+    </w:p>
+    <w:p>
+      <w:pPr>
+        <w:pStyle w:val="ListParagraph"/>
+        <w:widowControl/>
+        <w:numPr>
+          <w:ilvl w:val="1"/>
+          <w:numId w:val="3"/>
+        </w:numPr>
+        <w:overflowPunct w:val="true"/>
+        <w:bidi w:val="0"/>
+        <w:spacing w:lineRule="auto" w:line="240" w:before="72" w:after="72"/>
+        <w:ind w:left="540" w:right="0" w:hanging="360"/>
+        <w:contextualSpacing/>
+        <w:jc w:val="left"/>
+        <w:rPr/>
+      </w:pPr>
+      <w:r>
+        <w:rPr>
+          <w:rFonts w:cs="Arial" w:ascii="Calibri" w:hAnsi="Calibri"/>
+          <w:b w:val="false"/>
+          <w:bCs w:val="false"/>
+          <w:sz w:val="20"/>
+          <w:szCs w:val="20"/>
+        </w:rPr>
+        <w:t>Developed a Java server to work with an ActionScript client</w:t>
+      </w:r>
+    </w:p>
+    <w:p>
+      <w:pPr>
+        <w:pStyle w:val="ListParagraph"/>
+        <w:widowControl/>
+        <w:numPr>
+          <w:ilvl w:val="1"/>
+          <w:numId w:val="3"/>
+        </w:numPr>
+        <w:overflowPunct w:val="true"/>
+        <w:bidi w:val="0"/>
+        <w:spacing w:lineRule="auto" w:line="240" w:before="72" w:after="72"/>
+        <w:ind w:left="540" w:right="0" w:hanging="360"/>
+        <w:contextualSpacing/>
+        <w:jc w:val="left"/>
+        <w:rPr/>
+      </w:pPr>
+      <w:r>
+        <w:rPr>
+          <w:rFonts w:cs="Arial" w:ascii="Calibri" w:hAnsi="Calibri"/>
+          <w:b w:val="false"/>
+          <w:bCs w:val="false"/>
+          <w:sz w:val="20"/>
+          <w:szCs w:val="20"/>
+        </w:rPr>
+        <w:t>Developed an ActionScript client to load various modules</w:t>
+      </w:r>
+    </w:p>
+    <w:p>
+      <w:pPr>
+        <w:pStyle w:val="ListParagraph"/>
+        <w:widowControl/>
+        <w:numPr>
+          <w:ilvl w:val="0"/>
+          <w:numId w:val="0"/>
+        </w:numPr>
+        <w:tabs>
+          <w:tab w:val="clear" w:pos="720"/>
+          <w:tab w:val="left" w:pos="8625" w:leader="none"/>
+        </w:tabs>
+        <w:overflowPunct w:val="true"/>
+        <w:bidi w:val="0"/>
+        <w:spacing w:lineRule="auto" w:line="240" w:before="72" w:after="72"/>
+        <w:ind w:left="180" w:right="0" w:hanging="0"/>
+        <w:contextualSpacing/>
+        <w:jc w:val="left"/>
+        <w:rPr/>
+      </w:pPr>
+      <w:r>
+        <w:rPr>
+          <w:rFonts w:cs="Arial" w:ascii="Calibri" w:hAnsi="Calibri"/>
+          <w:b/>
+          <w:bCs/>
+          <w:sz w:val="20"/>
+          <w:szCs w:val="20"/>
+        </w:rPr>
+        <w:t>VizBox</w:t>
+      </w:r>
+      <w:r>
+        <w:rPr>
+          <w:rFonts w:cs="Arial" w:ascii="Calibri" w:hAnsi="Calibri"/>
+          <w:b w:val="false"/>
+          <w:bCs w:val="false"/>
+          <w:sz w:val="20"/>
+          <w:szCs w:val="20"/>
+        </w:rPr>
+        <w:t xml:space="preserve"> | Valparaiso University</w:t>
+        <w:tab/>
+        <w:t>DEC 2009 – MAY 2010</w:t>
       </w:r>
     </w:p>
     <w:p>
@@ -940,7 +1132,7 @@
         <w:overflowPunct w:val="false"/>
         <w:bidi w:val="0"/>
         <w:spacing w:lineRule="auto" w:line="240" w:before="72" w:after="72"/>
-        <w:ind w:left="360" w:right="0" w:hanging="180"/>
+        <w:ind w:left="540" w:right="0" w:hanging="360"/>
         <w:contextualSpacing/>
         <w:jc w:val="left"/>
         <w:rPr/>
@@ -953,7 +1145,7 @@
           <w:sz w:val="20"/>
           <w:szCs w:val="20"/>
         </w:rPr>
-        <w:t>Command line RPN calculator; provides access to most math.h functions</w:t>
+        <w:t>Used POV-Ray, camera techniques, and ImageMagick to generate 3-D images</w:t>
       </w:r>
     </w:p>
     <w:p>
@@ -968,7 +1160,7 @@
           <w:tab w:val="clear" w:pos="720"/>
           <w:tab w:val="left" w:pos="8640" w:leader="none"/>
         </w:tabs>
-        <w:overflowPunct w:val="false"/>
+        <w:overflowPunct w:val="true"/>
         <w:bidi w:val="0"/>
         <w:spacing w:lineRule="auto" w:line="240" w:before="72" w:after="72"/>
         <w:ind w:left="180" w:right="0" w:hanging="0"/>
@@ -984,7 +1176,7 @@
           <w:sz w:val="20"/>
           <w:szCs w:val="20"/>
         </w:rPr>
-        <w:t>WOOZ</w:t>
+        <w:t>Golf Minimization</w:t>
       </w:r>
       <w:r>
         <w:rPr>
@@ -996,158 +1188,7 @@
         </w:rPr>
         <w:t xml:space="preserve"> | Valparaiso University</w:t>
         <w:tab/>
-        <w:t>MAY 2010 – MAY 2011</w:t>
-      </w:r>
-    </w:p>
-    <w:p>
-      <w:pPr>
-        <w:pStyle w:val="ListParagraph"/>
-        <w:widowControl/>
-        <w:numPr>
-          <w:ilvl w:val="1"/>
-          <w:numId w:val="3"/>
-        </w:numPr>
-        <w:overflowPunct w:val="false"/>
-        <w:bidi w:val="0"/>
-        <w:spacing w:lineRule="auto" w:line="240" w:before="72" w:after="72"/>
-        <w:ind w:left="540" w:right="0" w:hanging="360"/>
-        <w:contextualSpacing/>
-        <w:jc w:val="left"/>
-        <w:rPr/>
-      </w:pPr>
-      <w:r>
-        <w:rPr>
-          <w:rFonts w:cs="Arial" w:ascii="Calibri" w:hAnsi="Calibri"/>
-          <w:b w:val="false"/>
-          <w:bCs w:val="false"/>
-          <w:sz w:val="20"/>
-          <w:szCs w:val="20"/>
-        </w:rPr>
-        <w:t>Developed and implemented a module to receive and render mathML documents</w:t>
-      </w:r>
-    </w:p>
-    <w:p>
-      <w:pPr>
-        <w:pStyle w:val="ListParagraph"/>
-        <w:widowControl/>
-        <w:numPr>
-          <w:ilvl w:val="1"/>
-          <w:numId w:val="3"/>
-        </w:numPr>
-        <w:overflowPunct w:val="false"/>
-        <w:bidi w:val="0"/>
-        <w:spacing w:lineRule="auto" w:line="240" w:before="72" w:after="72"/>
-        <w:ind w:left="540" w:right="0" w:hanging="360"/>
-        <w:contextualSpacing/>
-        <w:jc w:val="left"/>
-        <w:rPr/>
-      </w:pPr>
-      <w:r>
-        <w:rPr>
-          <w:rFonts w:cs="Arial" w:ascii="Calibri" w:hAnsi="Calibri"/>
-          <w:b w:val="false"/>
-          <w:bCs w:val="false"/>
-          <w:sz w:val="20"/>
-          <w:szCs w:val="20"/>
-        </w:rPr>
-        <w:t>Collaborated with a computer science professor to build intelligent tutoring software</w:t>
-      </w:r>
-    </w:p>
-    <w:p>
-      <w:pPr>
-        <w:pStyle w:val="ListParagraph"/>
-        <w:widowControl/>
-        <w:numPr>
-          <w:ilvl w:val="1"/>
-          <w:numId w:val="3"/>
-        </w:numPr>
-        <w:overflowPunct w:val="false"/>
-        <w:bidi w:val="0"/>
-        <w:spacing w:lineRule="auto" w:line="240" w:before="72" w:after="72"/>
-        <w:ind w:left="540" w:right="0" w:hanging="360"/>
-        <w:contextualSpacing/>
-        <w:jc w:val="left"/>
-        <w:rPr/>
-      </w:pPr>
-      <w:r>
-        <w:rPr>
-          <w:rFonts w:cs="Arial" w:ascii="Calibri" w:hAnsi="Calibri"/>
-          <w:b w:val="false"/>
-          <w:bCs w:val="false"/>
-          <w:sz w:val="20"/>
-          <w:szCs w:val="20"/>
-        </w:rPr>
-        <w:t>Developed a Java server to work with an ActionScript client</w:t>
-      </w:r>
-    </w:p>
-    <w:p>
-      <w:pPr>
-        <w:pStyle w:val="ListParagraph"/>
-        <w:widowControl/>
-        <w:numPr>
-          <w:ilvl w:val="1"/>
-          <w:numId w:val="3"/>
-        </w:numPr>
-        <w:overflowPunct w:val="false"/>
-        <w:bidi w:val="0"/>
-        <w:spacing w:lineRule="auto" w:line="240" w:before="72" w:after="72"/>
-        <w:ind w:left="540" w:right="0" w:hanging="360"/>
-        <w:contextualSpacing/>
-        <w:jc w:val="left"/>
-        <w:rPr/>
-      </w:pPr>
-      <w:r>
-        <w:rPr>
-          <w:rFonts w:cs="Arial" w:ascii="Calibri" w:hAnsi="Calibri"/>
-          <w:b w:val="false"/>
-          <w:bCs w:val="false"/>
-          <w:sz w:val="20"/>
-          <w:szCs w:val="20"/>
-        </w:rPr>
-        <w:t>Developed an ActionScript client to load various modules</w:t>
-      </w:r>
-    </w:p>
-    <w:p>
-      <w:pPr>
-        <w:pStyle w:val="ListParagraph"/>
-        <w:widowControl/>
-        <w:numPr>
-          <w:ilvl w:val="0"/>
-          <w:numId w:val="0"/>
-        </w:numPr>
-        <w:tabs>
-          <w:tab w:val="clear" w:pos="720"/>
-          <w:tab w:val="left" w:pos="8625" w:leader="none"/>
-        </w:tabs>
-        <w:overflowPunct w:val="false"/>
-        <w:bidi w:val="0"/>
-        <w:spacing w:lineRule="auto" w:line="240" w:before="72" w:after="72"/>
-        <w:ind w:left="180" w:right="0" w:hanging="0"/>
-        <w:contextualSpacing/>
-        <w:jc w:val="left"/>
-        <w:rPr/>
-      </w:pPr>
-      <w:r>
-        <w:rPr>
-          <w:rFonts w:cs="Arial" w:ascii="Calibri" w:hAnsi="Calibri"/>
-          <w:b/>
-          <w:bCs/>
-          <w:sz w:val="20"/>
-          <w:szCs w:val="20"/>
-        </w:rPr>
-        <w:t>VizBox</w:t>
-      </w:r>
-      <w:r>
-        <w:rPr>
-          <w:rFonts w:cs="Arial" w:ascii="Calibri" w:hAnsi="Calibri"/>
-          <w:b w:val="false"/>
-          <w:bCs w:val="false"/>
-          <w:sz w:val="20"/>
-          <w:szCs w:val="20"/>
-        </w:rPr>
-        <w:t xml:space="preserve"> | Valparaiso University</w:t>
-        <w:tab/>
-        <w:t>DEC 2009 – MAY 2010</w:t>
+        <w:t>SEP 2009 – MAY 2011</w:t>
       </w:r>
     </w:p>
     <w:p>
@@ -1161,7 +1202,6 @@
         <w:overflowPunct w:val="true"/>
         <w:bidi w:val="0"/>
         <w:spacing w:lineRule="auto" w:line="240" w:before="72" w:after="72"/>
-        <w:ind w:left="540" w:right="0" w:hanging="360"/>
         <w:contextualSpacing/>
         <w:jc w:val="left"/>
         <w:rPr/>
@@ -1174,50 +1214,7 @@
           <w:sz w:val="20"/>
           <w:szCs w:val="20"/>
         </w:rPr>
-        <w:t>Used POV-Ray, camera techniques, and ImageMagick to generate 3-D images</w:t>
-      </w:r>
-    </w:p>
-    <w:p>
-      <w:pPr>
-        <w:pStyle w:val="ListParagraph"/>
-        <w:widowControl/>
-        <w:numPr>
-          <w:ilvl w:val="0"/>
-          <w:numId w:val="0"/>
-        </w:numPr>
-        <w:tabs>
-          <w:tab w:val="clear" w:pos="720"/>
-          <w:tab w:val="left" w:pos="8640" w:leader="none"/>
-        </w:tabs>
-        <w:overflowPunct w:val="false"/>
-        <w:bidi w:val="0"/>
-        <w:spacing w:lineRule="auto" w:line="240" w:before="72" w:after="72"/>
-        <w:ind w:left="180" w:right="0" w:hanging="0"/>
-        <w:contextualSpacing/>
-        <w:jc w:val="left"/>
-        <w:rPr/>
-      </w:pPr>
-      <w:r>
-        <w:rPr>
-          <w:rFonts w:cs="Arial" w:ascii="Calibri" w:hAnsi="Calibri"/>
-          <w:b/>
-          <w:bCs/>
-          <w:sz w:val="20"/>
-          <w:szCs w:val="20"/>
-        </w:rPr>
-        <w:t>Golf Minimization</w:t>
-      </w:r>
-      <w:r>
-        <w:rPr>
-          <w:rFonts w:cs="Arial" w:ascii="Calibri" w:hAnsi="Calibri"/>
-          <w:b w:val="false"/>
-          <w:bCs w:val="false"/>
-          <w:sz w:val="20"/>
-          <w:szCs w:val="20"/>
-        </w:rPr>
-        <w:t xml:space="preserve"> | Valparaiso University</w:t>
-        <w:tab/>
-        <w:t>SEP 2009 – MAY 2011</w:t>
+        <w:t>Minimized a golfer’s walk by choosing where the golfer leaves his bag</w:t>
       </w:r>
     </w:p>
     <w:p>
@@ -1228,7 +1225,7 @@
           <w:ilvl w:val="1"/>
           <w:numId w:val="3"/>
         </w:numPr>
-        <w:overflowPunct w:val="false"/>
+        <w:overflowPunct w:val="true"/>
         <w:bidi w:val="0"/>
         <w:spacing w:lineRule="auto" w:line="240" w:before="72" w:after="72"/>
         <w:contextualSpacing/>
@@ -1243,70 +1240,44 @@
           <w:sz w:val="20"/>
           <w:szCs w:val="20"/>
         </w:rPr>
-        <w:t>Minimized a golfer’s walk by choosing where the golfer leaves his bag</w:t>
+        <w:t>Solved by brute force with a C program</w:t>
       </w:r>
     </w:p>
     <w:p>
       <w:pPr>
         <w:pStyle w:val="ListParagraph"/>
         <w:widowControl/>
-        <w:numPr>
-          <w:ilvl w:val="1"/>
-          <w:numId w:val="3"/>
-        </w:numPr>
-        <w:overflowPunct w:val="false"/>
+        <w:overflowPunct w:val="true"/>
         <w:bidi w:val="0"/>
         <w:spacing w:lineRule="auto" w:line="240" w:before="72" w:after="72"/>
-        <w:contextualSpacing/>
-        <w:jc w:val="left"/>
-        <w:rPr/>
-      </w:pPr>
-      <w:r>
-        <w:rPr>
-          <w:rFonts w:cs="Arial" w:ascii="Calibri" w:hAnsi="Calibri"/>
-          <w:b w:val="false"/>
-          <w:bCs w:val="false"/>
-          <w:sz w:val="20"/>
-          <w:szCs w:val="20"/>
-        </w:rPr>
-        <w:t>Solved by brute force with a C program</w:t>
+        <w:ind w:left="0" w:right="0" w:hanging="0"/>
+        <w:contextualSpacing/>
+        <w:jc w:val="center"/>
+        <w:rPr>
+          <w:rFonts w:ascii="Calibri" w:hAnsi="Calibri" w:cs="Arial"/>
+          <w:b w:val="false"/>
+          <w:b w:val="false"/>
+          <w:bCs w:val="false"/>
+          <w:sz w:val="20"/>
+          <w:szCs w:val="20"/>
+        </w:rPr>
+      </w:pPr>
+      <w:r>
+        <w:rPr>
+          <w:rFonts w:cs="Arial" w:ascii="Calibri" w:hAnsi="Calibri"/>
+          <w:b w:val="false"/>
+          <w:bCs w:val="false"/>
+          <w:sz w:val="20"/>
+          <w:szCs w:val="20"/>
+        </w:rPr>
+        <w:t>________________________</w:t>
       </w:r>
     </w:p>
     <w:p>
       <w:pPr>
         <w:pStyle w:val="ListParagraph"/>
         <w:widowControl/>
-        <w:overflowPunct w:val="false"/>
-        <w:bidi w:val="0"/>
-        <w:spacing w:lineRule="auto" w:line="240" w:before="72" w:after="72"/>
-        <w:ind w:left="0" w:right="0" w:hanging="0"/>
-        <w:contextualSpacing/>
-        <w:jc w:val="center"/>
-        <w:rPr>
-          <w:rFonts w:ascii="Calibri" w:hAnsi="Calibri" w:cs="Arial"/>
-          <w:b w:val="false"/>
-          <w:b w:val="false"/>
-          <w:bCs w:val="false"/>
-          <w:sz w:val="20"/>
-          <w:szCs w:val="20"/>
-        </w:rPr>
-      </w:pPr>
-      <w:r>
-        <w:rPr>
-          <w:rFonts w:cs="Arial" w:ascii="Calibri" w:hAnsi="Calibri"/>
-          <w:b w:val="false"/>
-          <w:bCs w:val="false"/>
-          <w:sz w:val="20"/>
-          <w:szCs w:val="20"/>
-        </w:rPr>
-        <w:t>________________________</w:t>
-      </w:r>
-    </w:p>
-    <w:p>
-      <w:pPr>
-        <w:pStyle w:val="ListParagraph"/>
-        <w:widowControl/>
-        <w:overflowPunct w:val="false"/>
+        <w:overflowPunct w:val="true"/>
         <w:bidi w:val="0"/>
         <w:spacing w:lineRule="auto" w:line="240" w:before="72" w:after="72"/>
         <w:ind w:left="540" w:right="0" w:hanging="360"/>
@@ -1333,7 +1304,7 @@
           <w:tab w:val="clear" w:pos="720"/>
           <w:tab w:val="left" w:pos="8640" w:leader="none"/>
         </w:tabs>
-        <w:overflowPunct w:val="false"/>
+        <w:overflowPunct w:val="true"/>
         <w:bidi w:val="0"/>
         <w:spacing w:lineRule="auto" w:line="240" w:before="72" w:after="72"/>
         <w:ind w:left="540" w:right="0" w:hanging="360"/>
@@ -1359,47 +1330,19 @@
           <w:sz w:val="20"/>
           <w:szCs w:val="20"/>
         </w:rPr>
-        <w:t xml:space="preserve"> | </w:t>
-      </w:r>
-      <w:r>
-        <w:rPr>
-          <w:rFonts w:cs="Arial" w:ascii="Calibri" w:hAnsi="Calibri"/>
-          <w:b w:val="false"/>
-          <w:bCs w:val="false"/>
-          <w:sz w:val="20"/>
-          <w:szCs w:val="20"/>
-        </w:rPr>
-        <w:t>Kelsch Machine Corporation</w:t>
-      </w:r>
-      <w:r>
-        <w:rPr>
-          <w:rFonts w:cs="Arial" w:ascii="Calibri" w:hAnsi="Calibri"/>
-          <w:b w:val="false"/>
-          <w:bCs w:val="false"/>
-          <w:sz w:val="20"/>
-          <w:szCs w:val="20"/>
-        </w:rPr>
+        <w:t xml:space="preserve"> | Kelsch Machine Corporation</w:t>
         <w:tab/>
-      </w:r>
-      <w:r>
-        <w:rPr>
-          <w:rFonts w:cs="Arial" w:ascii="Calibri" w:hAnsi="Calibri"/>
-          <w:b w:val="false"/>
-          <w:bCs w:val="false"/>
-          <w:sz w:val="20"/>
-          <w:szCs w:val="20"/>
-        </w:rPr>
-        <w:t xml:space="preserve">MAY 2024 - </w:t>
-      </w:r>
-      <w:r>
-        <w:rPr>
-          <w:rFonts w:cs="Arial" w:ascii="Calibri" w:hAnsi="Calibri"/>
-          <w:b w:val="false"/>
-          <w:bCs w:val="false"/>
-          <w:sz w:val="20"/>
-          <w:szCs w:val="20"/>
-        </w:rPr>
-        <w:t>PRESENT</w:t>
+        <w:t xml:space="preserve">MAY 2024 – </w:t>
+      </w:r>
+      <w:r>
+        <w:rPr>
+          <w:rFonts w:cs="Arial" w:ascii="Calibri" w:hAnsi="Calibri"/>
+          <w:b w:val="false"/>
+          <w:bCs w:val="false"/>
+          <w:sz w:val="20"/>
+          <w:szCs w:val="20"/>
+        </w:rPr>
+        <w:t>JUN 2024</w:t>
       </w:r>
     </w:p>
     <w:p>
@@ -1414,7 +1357,7 @@
           <w:tab w:val="clear" w:pos="720"/>
           <w:tab w:val="left" w:pos="8640" w:leader="none"/>
         </w:tabs>
-        <w:overflowPunct w:val="false"/>
+        <w:overflowPunct w:val="true"/>
         <w:bidi w:val="0"/>
         <w:spacing w:lineRule="auto" w:line="240" w:before="72" w:after="72"/>
         <w:ind w:left="540" w:right="0" w:hanging="360"/>
@@ -1430,37 +1373,7 @@
           <w:sz w:val="20"/>
           <w:szCs w:val="20"/>
         </w:rPr>
-        <w:t>Operate</w:t>
-      </w:r>
-      <w:r>
-        <w:rPr>
-          <w:rFonts w:cs="Arial" w:ascii="Calibri" w:hAnsi="Calibri"/>
-          <w:b w:val="false"/>
-          <w:bCs w:val="false"/>
-          <w:sz w:val="20"/>
-          <w:szCs w:val="20"/>
-        </w:rPr>
-        <w:t xml:space="preserve"> Mori </w:t>
-      </w:r>
-      <w:r>
-        <w:rPr>
-          <w:rFonts w:cs="Arial" w:ascii="Calibri" w:hAnsi="Calibri"/>
-          <w:b w:val="false"/>
-          <w:bCs w:val="false"/>
-          <w:sz w:val="20"/>
-          <w:szCs w:val="20"/>
-        </w:rPr>
-        <w:t>Seiki</w:t>
-      </w:r>
-      <w:r>
-        <w:rPr>
-          <w:rFonts w:cs="Arial" w:ascii="Calibri" w:hAnsi="Calibri"/>
-          <w:b w:val="false"/>
-          <w:bCs w:val="false"/>
-          <w:sz w:val="20"/>
-          <w:szCs w:val="20"/>
-        </w:rPr>
-        <w:t xml:space="preserve"> and Puma Lathes</w:t>
+        <w:t>Operate Mori Seiki and Puma Lathes</w:t>
       </w:r>
     </w:p>
     <w:p>
@@ -1471,7 +1384,7 @@
           <w:tab w:val="clear" w:pos="720"/>
           <w:tab w:val="left" w:pos="8640" w:leader="none"/>
         </w:tabs>
-        <w:overflowPunct w:val="false"/>
+        <w:overflowPunct w:val="true"/>
         <w:bidi w:val="0"/>
         <w:spacing w:lineRule="auto" w:line="240" w:before="72" w:after="72"/>
         <w:ind w:left="180" w:right="0" w:hanging="0"/>
@@ -1514,7 +1427,7 @@
           <w:tab w:val="clear" w:pos="720"/>
           <w:tab w:val="left" w:pos="8640" w:leader="none"/>
         </w:tabs>
-        <w:overflowPunct w:val="false"/>
+        <w:overflowPunct w:val="true"/>
         <w:bidi w:val="0"/>
         <w:spacing w:lineRule="auto" w:line="240" w:before="72" w:after="72"/>
         <w:ind w:left="540" w:right="0" w:hanging="360"/>
@@ -1548,7 +1461,7 @@
           <w:tab w:val="clear" w:pos="720"/>
           <w:tab w:val="left" w:pos="8640" w:leader="none"/>
         </w:tabs>
-        <w:overflowPunct w:val="false"/>
+        <w:overflowPunct w:val="true"/>
         <w:bidi w:val="0"/>
         <w:spacing w:lineRule="auto" w:line="240" w:before="72" w:after="72"/>
         <w:ind w:left="540" w:right="0" w:hanging="360"/>
@@ -1578,7 +1491,7 @@
           <w:tab w:val="clear" w:pos="720"/>
           <w:tab w:val="left" w:pos="8625" w:leader="none"/>
         </w:tabs>
-        <w:overflowPunct w:val="false"/>
+        <w:overflowPunct w:val="true"/>
         <w:bidi w:val="0"/>
         <w:spacing w:lineRule="auto" w:line="240" w:before="72" w:after="72"/>
         <w:ind w:left="180" w:right="0" w:hanging="0"/>
@@ -1617,7 +1530,7 @@
           <w:ilvl w:val="1"/>
           <w:numId w:val="2"/>
         </w:numPr>
-        <w:overflowPunct w:val="false"/>
+        <w:overflowPunct w:val="true"/>
         <w:bidi w:val="0"/>
         <w:spacing w:lineRule="auto" w:line="240" w:before="72" w:after="72"/>
         <w:contextualSpacing/>
@@ -1645,7 +1558,7 @@
           <w:ilvl w:val="1"/>
           <w:numId w:val="2"/>
         </w:numPr>
-        <w:overflowPunct w:val="false"/>
+        <w:overflowPunct w:val="true"/>
         <w:bidi w:val="0"/>
         <w:spacing w:lineRule="auto" w:line="240" w:before="72" w:after="72"/>
         <w:contextualSpacing/>
@@ -1673,7 +1586,7 @@
           <w:ilvl w:val="1"/>
           <w:numId w:val="2"/>
         </w:numPr>
-        <w:overflowPunct w:val="false"/>
+        <w:overflowPunct w:val="true"/>
         <w:bidi w:val="0"/>
         <w:spacing w:lineRule="auto" w:line="240" w:before="72" w:after="72"/>
         <w:contextualSpacing/>
@@ -1705,7 +1618,7 @@
           <w:tab w:val="clear" w:pos="720"/>
           <w:tab w:val="left" w:pos="9165" w:leader="none"/>
         </w:tabs>
-        <w:overflowPunct w:val="false"/>
+        <w:overflowPunct w:val="true"/>
         <w:bidi w:val="0"/>
         <w:spacing w:lineRule="auto" w:line="240" w:before="72" w:after="72"/>
         <w:ind w:left="540" w:right="0" w:hanging="360"/>
@@ -1732,7 +1645,7 @@
           <w:tab w:val="clear" w:pos="720"/>
           <w:tab w:val="left" w:pos="8625" w:leader="none"/>
         </w:tabs>
-        <w:overflowPunct w:val="false"/>
+        <w:overflowPunct w:val="true"/>
         <w:bidi w:val="0"/>
         <w:spacing w:lineRule="auto" w:line="240" w:before="72" w:after="72"/>
         <w:ind w:left="0" w:right="0" w:hanging="0"/>
@@ -1766,7 +1679,7 @@
           <w:tab w:val="clear" w:pos="720"/>
           <w:tab w:val="left" w:pos="9165" w:leader="none"/>
         </w:tabs>
-        <w:overflowPunct w:val="false"/>
+        <w:overflowPunct w:val="true"/>
         <w:bidi w:val="0"/>
         <w:spacing w:lineRule="auto" w:line="240" w:before="72" w:after="72"/>
         <w:ind w:left="540" w:right="0" w:hanging="360"/>
@@ -1797,7 +1710,7 @@
           <w:tab w:val="clear" w:pos="720"/>
           <w:tab w:val="left" w:pos="8625" w:leader="none"/>
         </w:tabs>
-        <w:overflowPunct w:val="false"/>
+        <w:overflowPunct w:val="true"/>
         <w:bidi w:val="0"/>
         <w:spacing w:lineRule="auto" w:line="240" w:before="72" w:after="72"/>
         <w:ind w:left="0" w:right="0" w:hanging="0"/>
@@ -1843,7 +1756,7 @@
           <w:tab w:val="clear" w:pos="720"/>
           <w:tab w:val="left" w:pos="8625" w:leader="none"/>
         </w:tabs>
-        <w:overflowPunct w:val="false"/>
+        <w:overflowPunct w:val="true"/>
         <w:bidi w:val="0"/>
         <w:spacing w:lineRule="auto" w:line="240" w:before="72" w:after="72"/>
         <w:ind w:left="0" w:right="0" w:hanging="0"/>
@@ -4711,6 +4624,274 @@
       <w:b w:val="false"/>
     </w:rPr>
   </w:style>
+  <w:style w:type="character" w:styleId="ListLabel565">
+    <w:name w:val="ListLabel 565"/>
+    <w:qFormat/>
+    <w:rPr>
+      <w:rFonts w:cs="OpenSymbol"/>
+    </w:rPr>
+  </w:style>
+  <w:style w:type="character" w:styleId="ListLabel566">
+    <w:name w:val="ListLabel 566"/>
+    <w:qFormat/>
+    <w:rPr>
+      <w:rFonts w:ascii="Calibri" w:hAnsi="Calibri" w:cs="OpenSymbol"/>
+      <w:b w:val="false"/>
+      <w:sz w:val="20"/>
+    </w:rPr>
+  </w:style>
+  <w:style w:type="character" w:styleId="ListLabel567">
+    <w:name w:val="ListLabel 567"/>
+    <w:qFormat/>
+    <w:rPr>
+      <w:rFonts w:cs="OpenSymbol"/>
+    </w:rPr>
+  </w:style>
+  <w:style w:type="character" w:styleId="ListLabel568">
+    <w:name w:val="ListLabel 568"/>
+    <w:qFormat/>
+    <w:rPr>
+      <w:rFonts w:cs="OpenSymbol"/>
+    </w:rPr>
+  </w:style>
+  <w:style w:type="character" w:styleId="ListLabel569">
+    <w:name w:val="ListLabel 569"/>
+    <w:qFormat/>
+    <w:rPr>
+      <w:rFonts w:cs="OpenSymbol"/>
+    </w:rPr>
+  </w:style>
+  <w:style w:type="character" w:styleId="ListLabel570">
+    <w:name w:val="ListLabel 570"/>
+    <w:qFormat/>
+    <w:rPr>
+      <w:rFonts w:cs="OpenSymbol"/>
+    </w:rPr>
+  </w:style>
+  <w:style w:type="character" w:styleId="ListLabel571">
+    <w:name w:val="ListLabel 571"/>
+    <w:qFormat/>
+    <w:rPr>
+      <w:rFonts w:cs="OpenSymbol"/>
+    </w:rPr>
+  </w:style>
+  <w:style w:type="character" w:styleId="ListLabel572">
+    <w:name w:val="ListLabel 572"/>
+    <w:qFormat/>
+    <w:rPr>
+      <w:rFonts w:cs="OpenSymbol"/>
+    </w:rPr>
+  </w:style>
+  <w:style w:type="character" w:styleId="ListLabel573">
+    <w:name w:val="ListLabel 573"/>
+    <w:qFormat/>
+    <w:rPr>
+      <w:rFonts w:cs="OpenSymbol"/>
+    </w:rPr>
+  </w:style>
+  <w:style w:type="character" w:styleId="ListLabel574">
+    <w:name w:val="ListLabel 574"/>
+    <w:qFormat/>
+    <w:rPr>
+      <w:rFonts w:cs="OpenSymbol"/>
+      <w:sz w:val="20"/>
+    </w:rPr>
+  </w:style>
+  <w:style w:type="character" w:styleId="ListLabel575">
+    <w:name w:val="ListLabel 575"/>
+    <w:qFormat/>
+    <w:rPr>
+      <w:rFonts w:ascii="Calibri" w:hAnsi="Calibri" w:cs="OpenSymbol"/>
+      <w:b w:val="false"/>
+      <w:sz w:val="20"/>
+    </w:rPr>
+  </w:style>
+  <w:style w:type="character" w:styleId="ListLabel576">
+    <w:name w:val="ListLabel 576"/>
+    <w:qFormat/>
+    <w:rPr>
+      <w:rFonts w:cs="OpenSymbol"/>
+    </w:rPr>
+  </w:style>
+  <w:style w:type="character" w:styleId="ListLabel577">
+    <w:name w:val="ListLabel 577"/>
+    <w:qFormat/>
+    <w:rPr>
+      <w:rFonts w:cs="OpenSymbol"/>
+    </w:rPr>
+  </w:style>
+  <w:style w:type="character" w:styleId="ListLabel578">
+    <w:name w:val="ListLabel 578"/>
+    <w:qFormat/>
+    <w:rPr>
+      <w:rFonts w:cs="OpenSymbol"/>
+    </w:rPr>
+  </w:style>
+  <w:style w:type="character" w:styleId="ListLabel579">
+    <w:name w:val="ListLabel 579"/>
+    <w:qFormat/>
+    <w:rPr>
+      <w:rFonts w:cs="OpenSymbol"/>
+    </w:rPr>
+  </w:style>
+  <w:style w:type="character" w:styleId="ListLabel580">
+    <w:name w:val="ListLabel 580"/>
+    <w:qFormat/>
+    <w:rPr>
+      <w:rFonts w:cs="OpenSymbol"/>
+    </w:rPr>
+  </w:style>
+  <w:style w:type="character" w:styleId="ListLabel581">
+    <w:name w:val="ListLabel 581"/>
+    <w:qFormat/>
+    <w:rPr>
+      <w:rFonts w:cs="OpenSymbol"/>
+    </w:rPr>
+  </w:style>
+  <w:style w:type="character" w:styleId="ListLabel582">
+    <w:name w:val="ListLabel 582"/>
+    <w:qFormat/>
+    <w:rPr>
+      <w:rFonts w:cs="OpenSymbol"/>
+    </w:rPr>
+  </w:style>
+  <w:style w:type="character" w:styleId="ListLabel583">
+    <w:name w:val="ListLabel 583"/>
+    <w:qFormat/>
+    <w:rPr>
+      <w:rFonts w:cs="OpenSymbol"/>
+    </w:rPr>
+  </w:style>
+  <w:style w:type="character" w:styleId="ListLabel584">
+    <w:name w:val="ListLabel 584"/>
+    <w:qFormat/>
+    <w:rPr>
+      <w:rFonts w:cs="OpenSymbol"/>
+      <w:b w:val="false"/>
+      <w:sz w:val="20"/>
+    </w:rPr>
+  </w:style>
+  <w:style w:type="character" w:styleId="ListLabel585">
+    <w:name w:val="ListLabel 585"/>
+    <w:qFormat/>
+    <w:rPr>
+      <w:rFonts w:cs="OpenSymbol"/>
+    </w:rPr>
+  </w:style>
+  <w:style w:type="character" w:styleId="ListLabel586">
+    <w:name w:val="ListLabel 586"/>
+    <w:qFormat/>
+    <w:rPr>
+      <w:rFonts w:cs="OpenSymbol"/>
+    </w:rPr>
+  </w:style>
+  <w:style w:type="character" w:styleId="ListLabel587">
+    <w:name w:val="ListLabel 587"/>
+    <w:qFormat/>
+    <w:rPr>
+      <w:rFonts w:cs="OpenSymbol"/>
+    </w:rPr>
+  </w:style>
+  <w:style w:type="character" w:styleId="ListLabel588">
+    <w:name w:val="ListLabel 588"/>
+    <w:qFormat/>
+    <w:rPr>
+      <w:rFonts w:cs="OpenSymbol"/>
+    </w:rPr>
+  </w:style>
+  <w:style w:type="character" w:styleId="ListLabel589">
+    <w:name w:val="ListLabel 589"/>
+    <w:qFormat/>
+    <w:rPr>
+      <w:rFonts w:cs="OpenSymbol"/>
+    </w:rPr>
+  </w:style>
+  <w:style w:type="character" w:styleId="ListLabel590">
+    <w:name w:val="ListLabel 590"/>
+    <w:qFormat/>
+    <w:rPr>
+      <w:rFonts w:cs="OpenSymbol"/>
+    </w:rPr>
+  </w:style>
+  <w:style w:type="character" w:styleId="ListLabel591">
+    <w:name w:val="ListLabel 591"/>
+    <w:qFormat/>
+    <w:rPr>
+      <w:rFonts w:cs="OpenSymbol"/>
+    </w:rPr>
+  </w:style>
+  <w:style w:type="character" w:styleId="ListLabel592">
+    <w:name w:val="ListLabel 592"/>
+    <w:qFormat/>
+    <w:rPr>
+      <w:rFonts w:cs="OpenSymbol"/>
+    </w:rPr>
+  </w:style>
+  <w:style w:type="character" w:styleId="ListLabel593">
+    <w:name w:val="ListLabel 593"/>
+    <w:qFormat/>
+    <w:rPr>
+      <w:rFonts w:cs="OpenSymbol"/>
+      <w:sz w:val="20"/>
+    </w:rPr>
+  </w:style>
+  <w:style w:type="character" w:styleId="ListLabel594">
+    <w:name w:val="ListLabel 594"/>
+    <w:qFormat/>
+    <w:rPr>
+      <w:rFonts w:cs="OpenSymbol"/>
+    </w:rPr>
+  </w:style>
+  <w:style w:type="character" w:styleId="ListLabel595">
+    <w:name w:val="ListLabel 595"/>
+    <w:qFormat/>
+    <w:rPr>
+      <w:rFonts w:cs="OpenSymbol"/>
+    </w:rPr>
+  </w:style>
+  <w:style w:type="character" w:styleId="ListLabel596">
+    <w:name w:val="ListLabel 596"/>
+    <w:qFormat/>
+    <w:rPr>
+      <w:rFonts w:cs="OpenSymbol"/>
+    </w:rPr>
+  </w:style>
+  <w:style w:type="character" w:styleId="ListLabel597">
+    <w:name w:val="ListLabel 597"/>
+    <w:qFormat/>
+    <w:rPr>
+      <w:rFonts w:cs="OpenSymbol"/>
+    </w:rPr>
+  </w:style>
+  <w:style w:type="character" w:styleId="ListLabel598">
+    <w:name w:val="ListLabel 598"/>
+    <w:qFormat/>
+    <w:rPr>
+      <w:rFonts w:cs="OpenSymbol"/>
+    </w:rPr>
+  </w:style>
+  <w:style w:type="character" w:styleId="ListLabel599">
+    <w:name w:val="ListLabel 599"/>
+    <w:qFormat/>
+    <w:rPr>
+      <w:rFonts w:cs="OpenSymbol"/>
+    </w:rPr>
+  </w:style>
+  <w:style w:type="character" w:styleId="ListLabel600">
+    <w:name w:val="ListLabel 600"/>
+    <w:qFormat/>
+    <w:rPr>
+      <w:rFonts w:cs="OpenSymbol"/>
+    </w:rPr>
+  </w:style>
+  <w:style w:type="character" w:styleId="ListLabel601">
+    <w:name w:val="ListLabel 601"/>
+    <w:qFormat/>
+    <w:rPr>
+      <w:rFonts w:cs="OpenSymbol"/>
+      <w:b w:val="false"/>
+    </w:rPr>
+  </w:style>
   <w:style w:type="paragraph" w:styleId="Heading">
     <w:name w:val="Heading"/>
     <w:basedOn w:val="Normal"/>

</xml_diff>